<commit_message>
completely new frontend makeover
</commit_message>
<xml_diff>
--- a/TypingStories.docx
+++ b/TypingStories.docx
@@ -114,7 +114,7 @@
                                           <wp:inline distT="0" distB="0" distL="0" distR="0" wp14:anchorId="48BE2DA4" wp14:editId="60151970">
                                             <wp:extent cx="4046386" cy="4046386"/>
                                             <wp:effectExtent l="0" t="0" r="0" b="0"/>
-                                            <wp:docPr id="1360676072" name="Grafik 1"/>
+                                            <wp:docPr id="756256366" name="Grafik 1"/>
                                             <wp:cNvGraphicFramePr>
                                               <a:graphicFrameLocks xmlns:a="http://schemas.openxmlformats.org/drawingml/2006/main" noChangeAspect="1"/>
                                             </wp:cNvGraphicFramePr>
@@ -425,7 +425,7 @@
                                     <wp:inline distT="0" distB="0" distL="0" distR="0" wp14:anchorId="48BE2DA4" wp14:editId="60151970">
                                       <wp:extent cx="4046386" cy="4046386"/>
                                       <wp:effectExtent l="0" t="0" r="0" b="0"/>
-                                      <wp:docPr id="1360676072" name="Grafik 1"/>
+                                      <wp:docPr id="756256366" name="Grafik 1"/>
                                       <wp:cNvGraphicFramePr>
                                         <a:graphicFrameLocks xmlns:a="http://schemas.openxmlformats.org/drawingml/2006/main" noChangeAspect="1"/>
                                       </wp:cNvGraphicFramePr>
@@ -734,7 +734,7 @@
           <w:r>
             <w:fldChar w:fldCharType="separate"/>
           </w:r>
-          <w:hyperlink w:anchor="_Toc202437218" w:history="1">
+          <w:hyperlink w:anchor="_Toc202604044" w:history="1">
             <w:r>
               <w:rPr>
                 <w:rStyle w:val="Hyperlink"/>
@@ -761,7 +761,7 @@
                 <w:noProof/>
                 <w:webHidden/>
               </w:rPr>
-              <w:instrText xml:space="preserve"> PAGEREF _Toc202437218 \h </w:instrText>
+              <w:instrText xml:space="preserve"> PAGEREF _Toc202604044 \h </w:instrText>
             </w:r>
             <w:r>
               <w:rPr>
@@ -809,7 +809,7 @@
               <w14:ligatures w14:val="standardContextual"/>
             </w:rPr>
           </w:pPr>
-          <w:hyperlink w:anchor="_Toc202437219" w:history="1">
+          <w:hyperlink w:anchor="_Toc202604045" w:history="1">
             <w:r>
               <w:rPr>
                 <w:rStyle w:val="Hyperlink"/>
@@ -855,7 +855,7 @@
                 <w:noProof/>
                 <w:webHidden/>
               </w:rPr>
-              <w:instrText xml:space="preserve"> PAGEREF _Toc202437219 \h </w:instrText>
+              <w:instrText xml:space="preserve"> PAGEREF _Toc202604045 \h </w:instrText>
             </w:r>
             <w:r>
               <w:rPr>
@@ -903,7 +903,7 @@
               <w14:ligatures w14:val="standardContextual"/>
             </w:rPr>
           </w:pPr>
-          <w:hyperlink w:anchor="_Toc202437220" w:history="1">
+          <w:hyperlink w:anchor="_Toc202604046" w:history="1">
             <w:r>
               <w:rPr>
                 <w:rStyle w:val="Hyperlink"/>
@@ -949,7 +949,7 @@
                 <w:noProof/>
                 <w:webHidden/>
               </w:rPr>
-              <w:instrText xml:space="preserve"> PAGEREF _Toc202437220 \h </w:instrText>
+              <w:instrText xml:space="preserve"> PAGEREF _Toc202604046 \h </w:instrText>
             </w:r>
             <w:r>
               <w:rPr>
@@ -996,7 +996,7 @@
               <w14:ligatures w14:val="standardContextual"/>
             </w:rPr>
           </w:pPr>
-          <w:hyperlink w:anchor="_Toc202437221" w:history="1">
+          <w:hyperlink w:anchor="_Toc202604047" w:history="1">
             <w:r>
               <w:rPr>
                 <w:rStyle w:val="Hyperlink"/>
@@ -1023,7 +1023,7 @@
                 <w:noProof/>
                 <w:webHidden/>
               </w:rPr>
-              <w:instrText xml:space="preserve"> PAGEREF _Toc202437221 \h </w:instrText>
+              <w:instrText xml:space="preserve"> PAGEREF _Toc202604047 \h </w:instrText>
             </w:r>
             <w:r>
               <w:rPr>
@@ -1070,7 +1070,7 @@
               <w14:ligatures w14:val="standardContextual"/>
             </w:rPr>
           </w:pPr>
-          <w:hyperlink w:anchor="_Toc202437222" w:history="1">
+          <w:hyperlink w:anchor="_Toc202604048" w:history="1">
             <w:r>
               <w:rPr>
                 <w:rStyle w:val="Hyperlink"/>
@@ -1097,7 +1097,7 @@
                 <w:noProof/>
                 <w:webHidden/>
               </w:rPr>
-              <w:instrText xml:space="preserve"> PAGEREF _Toc202437222 \h </w:instrText>
+              <w:instrText xml:space="preserve"> PAGEREF _Toc202604048 \h </w:instrText>
             </w:r>
             <w:r>
               <w:rPr>
@@ -1144,7 +1144,7 @@
               <w14:ligatures w14:val="standardContextual"/>
             </w:rPr>
           </w:pPr>
-          <w:hyperlink w:anchor="_Toc202437223" w:history="1">
+          <w:hyperlink w:anchor="_Toc202604049" w:history="1">
             <w:r>
               <w:rPr>
                 <w:rStyle w:val="Hyperlink"/>
@@ -1171,7 +1171,7 @@
                 <w:noProof/>
                 <w:webHidden/>
               </w:rPr>
-              <w:instrText xml:space="preserve"> PAGEREF _Toc202437223 \h </w:instrText>
+              <w:instrText xml:space="preserve"> PAGEREF _Toc202604049 \h </w:instrText>
             </w:r>
             <w:r>
               <w:rPr>
@@ -1218,7 +1218,7 @@
               <w14:ligatures w14:val="standardContextual"/>
             </w:rPr>
           </w:pPr>
-          <w:hyperlink w:anchor="_Toc202437224" w:history="1">
+          <w:hyperlink w:anchor="_Toc202604050" w:history="1">
             <w:r>
               <w:rPr>
                 <w:rStyle w:val="Hyperlink"/>
@@ -1245,7 +1245,7 @@
                 <w:noProof/>
                 <w:webHidden/>
               </w:rPr>
-              <w:instrText xml:space="preserve"> PAGEREF _Toc202437224 \h </w:instrText>
+              <w:instrText xml:space="preserve"> PAGEREF _Toc202604050 \h </w:instrText>
             </w:r>
             <w:r>
               <w:rPr>
@@ -1292,7 +1292,7 @@
               <w14:ligatures w14:val="standardContextual"/>
             </w:rPr>
           </w:pPr>
-          <w:hyperlink w:anchor="_Toc202437225" w:history="1">
+          <w:hyperlink w:anchor="_Toc202604051" w:history="1">
             <w:r>
               <w:rPr>
                 <w:rStyle w:val="Hyperlink"/>
@@ -1319,7 +1319,7 @@
                 <w:noProof/>
                 <w:webHidden/>
               </w:rPr>
-              <w:instrText xml:space="preserve"> PAGEREF _Toc202437225 \h </w:instrText>
+              <w:instrText xml:space="preserve"> PAGEREF _Toc202604051 \h </w:instrText>
             </w:r>
             <w:r>
               <w:rPr>
@@ -1339,7 +1339,7 @@
                 <w:noProof/>
                 <w:webHidden/>
               </w:rPr>
-              <w:t>6</w:t>
+              <w:t>0</w:t>
             </w:r>
             <w:r>
               <w:rPr>
@@ -1366,7 +1366,7 @@
               <w14:ligatures w14:val="standardContextual"/>
             </w:rPr>
           </w:pPr>
-          <w:hyperlink w:anchor="_Toc202437226" w:history="1">
+          <w:hyperlink w:anchor="_Toc202604052" w:history="1">
             <w:r>
               <w:rPr>
                 <w:rStyle w:val="Hyperlink"/>
@@ -1393,7 +1393,7 @@
                 <w:noProof/>
                 <w:webHidden/>
               </w:rPr>
-              <w:instrText xml:space="preserve"> PAGEREF _Toc202437226 \h </w:instrText>
+              <w:instrText xml:space="preserve"> PAGEREF _Toc202604052 \h </w:instrText>
             </w:r>
             <w:r>
               <w:rPr>
@@ -1413,7 +1413,7 @@
                 <w:noProof/>
                 <w:webHidden/>
               </w:rPr>
-              <w:t>7</w:t>
+              <w:t>0</w:t>
             </w:r>
             <w:r>
               <w:rPr>
@@ -1440,7 +1440,7 @@
               <w14:ligatures w14:val="standardContextual"/>
             </w:rPr>
           </w:pPr>
-          <w:hyperlink w:anchor="_Toc202437227" w:history="1">
+          <w:hyperlink w:anchor="_Toc202604053" w:history="1">
             <w:r>
               <w:rPr>
                 <w:rStyle w:val="Hyperlink"/>
@@ -1467,7 +1467,7 @@
                 <w:noProof/>
                 <w:webHidden/>
               </w:rPr>
-              <w:instrText xml:space="preserve"> PAGEREF _Toc202437227 \h </w:instrText>
+              <w:instrText xml:space="preserve"> PAGEREF _Toc202604053 \h </w:instrText>
             </w:r>
             <w:r>
               <w:rPr>
@@ -1487,7 +1487,7 @@
                 <w:noProof/>
                 <w:webHidden/>
               </w:rPr>
-              <w:t>7</w:t>
+              <w:t>0</w:t>
             </w:r>
             <w:r>
               <w:rPr>
@@ -1514,7 +1514,7 @@
               <w14:ligatures w14:val="standardContextual"/>
             </w:rPr>
           </w:pPr>
-          <w:hyperlink w:anchor="_Toc202437228" w:history="1">
+          <w:hyperlink w:anchor="_Toc202604054" w:history="1">
             <w:r>
               <w:rPr>
                 <w:rStyle w:val="Hyperlink"/>
@@ -1541,7 +1541,7 @@
                 <w:noProof/>
                 <w:webHidden/>
               </w:rPr>
-              <w:instrText xml:space="preserve"> PAGEREF _Toc202437228 \h </w:instrText>
+              <w:instrText xml:space="preserve"> PAGEREF _Toc202604054 \h </w:instrText>
             </w:r>
             <w:r>
               <w:rPr>
@@ -1561,7 +1561,7 @@
                 <w:noProof/>
                 <w:webHidden/>
               </w:rPr>
-              <w:t>7</w:t>
+              <w:t>1</w:t>
             </w:r>
             <w:r>
               <w:rPr>
@@ -1588,7 +1588,7 @@
               <w14:ligatures w14:val="standardContextual"/>
             </w:rPr>
           </w:pPr>
-          <w:hyperlink w:anchor="_Toc202437229" w:history="1">
+          <w:hyperlink w:anchor="_Toc202604055" w:history="1">
             <w:r>
               <w:rPr>
                 <w:rStyle w:val="Hyperlink"/>
@@ -1615,7 +1615,7 @@
                 <w:noProof/>
                 <w:webHidden/>
               </w:rPr>
-              <w:instrText xml:space="preserve"> PAGEREF _Toc202437229 \h </w:instrText>
+              <w:instrText xml:space="preserve"> PAGEREF _Toc202604055 \h </w:instrText>
             </w:r>
             <w:r>
               <w:rPr>
@@ -1635,7 +1635,7 @@
                 <w:noProof/>
                 <w:webHidden/>
               </w:rPr>
-              <w:t>8</w:t>
+              <w:t>1</w:t>
             </w:r>
             <w:r>
               <w:rPr>
@@ -1662,7 +1662,7 @@
               <w14:ligatures w14:val="standardContextual"/>
             </w:rPr>
           </w:pPr>
-          <w:hyperlink w:anchor="_Toc202437230" w:history="1">
+          <w:hyperlink w:anchor="_Toc202604056" w:history="1">
             <w:r>
               <w:rPr>
                 <w:rStyle w:val="Hyperlink"/>
@@ -1689,7 +1689,7 @@
                 <w:noProof/>
                 <w:webHidden/>
               </w:rPr>
-              <w:instrText xml:space="preserve"> PAGEREF _Toc202437230 \h </w:instrText>
+              <w:instrText xml:space="preserve"> PAGEREF _Toc202604056 \h </w:instrText>
             </w:r>
             <w:r>
               <w:rPr>
@@ -1709,7 +1709,7 @@
                 <w:noProof/>
                 <w:webHidden/>
               </w:rPr>
-              <w:t>8</w:t>
+              <w:t>2</w:t>
             </w:r>
             <w:r>
               <w:rPr>
@@ -1736,7 +1736,7 @@
               <w14:ligatures w14:val="standardContextual"/>
             </w:rPr>
           </w:pPr>
-          <w:hyperlink w:anchor="_Toc202437231" w:history="1">
+          <w:hyperlink w:anchor="_Toc202604057" w:history="1">
             <w:r>
               <w:rPr>
                 <w:rStyle w:val="Hyperlink"/>
@@ -1763,7 +1763,7 @@
                 <w:noProof/>
                 <w:webHidden/>
               </w:rPr>
-              <w:instrText xml:space="preserve"> PAGEREF _Toc202437231 \h </w:instrText>
+              <w:instrText xml:space="preserve"> PAGEREF _Toc202604057 \h </w:instrText>
             </w:r>
             <w:r>
               <w:rPr>
@@ -1783,7 +1783,7 @@
                 <w:noProof/>
                 <w:webHidden/>
               </w:rPr>
-              <w:t>9</w:t>
+              <w:t>3</w:t>
             </w:r>
             <w:r>
               <w:rPr>
@@ -1810,7 +1810,7 @@
               <w14:ligatures w14:val="standardContextual"/>
             </w:rPr>
           </w:pPr>
-          <w:hyperlink w:anchor="_Toc202437232" w:history="1">
+          <w:hyperlink w:anchor="_Toc202604058" w:history="1">
             <w:r>
               <w:rPr>
                 <w:rStyle w:val="Hyperlink"/>
@@ -1837,7 +1837,7 @@
                 <w:noProof/>
                 <w:webHidden/>
               </w:rPr>
-              <w:instrText xml:space="preserve"> PAGEREF _Toc202437232 \h </w:instrText>
+              <w:instrText xml:space="preserve"> PAGEREF _Toc202604058 \h </w:instrText>
             </w:r>
             <w:r>
               <w:rPr>
@@ -1857,7 +1857,7 @@
                 <w:noProof/>
                 <w:webHidden/>
               </w:rPr>
-              <w:t>10</w:t>
+              <w:t>4</w:t>
             </w:r>
             <w:r>
               <w:rPr>
@@ -1884,7 +1884,7 @@
               <w14:ligatures w14:val="standardContextual"/>
             </w:rPr>
           </w:pPr>
-          <w:hyperlink w:anchor="_Toc202437233" w:history="1">
+          <w:hyperlink w:anchor="_Toc202604059" w:history="1">
             <w:r>
               <w:rPr>
                 <w:rStyle w:val="Hyperlink"/>
@@ -1911,7 +1911,7 @@
                 <w:noProof/>
                 <w:webHidden/>
               </w:rPr>
-              <w:instrText xml:space="preserve"> PAGEREF _Toc202437233 \h </w:instrText>
+              <w:instrText xml:space="preserve"> PAGEREF _Toc202604059 \h </w:instrText>
             </w:r>
             <w:r>
               <w:rPr>
@@ -1931,7 +1931,7 @@
                 <w:noProof/>
                 <w:webHidden/>
               </w:rPr>
-              <w:t>10</w:t>
+              <w:t>4</w:t>
             </w:r>
             <w:r>
               <w:rPr>
@@ -1958,7 +1958,7 @@
               <w14:ligatures w14:val="standardContextual"/>
             </w:rPr>
           </w:pPr>
-          <w:hyperlink w:anchor="_Toc202437234" w:history="1">
+          <w:hyperlink w:anchor="_Toc202604060" w:history="1">
             <w:r>
               <w:rPr>
                 <w:rStyle w:val="Hyperlink"/>
@@ -1985,7 +1985,7 @@
                 <w:noProof/>
                 <w:webHidden/>
               </w:rPr>
-              <w:instrText xml:space="preserve"> PAGEREF _Toc202437234 \h </w:instrText>
+              <w:instrText xml:space="preserve"> PAGEREF _Toc202604060 \h </w:instrText>
             </w:r>
             <w:r>
               <w:rPr>
@@ -2005,7 +2005,7 @@
                 <w:noProof/>
                 <w:webHidden/>
               </w:rPr>
-              <w:t>10</w:t>
+              <w:t>4</w:t>
             </w:r>
             <w:r>
               <w:rPr>
@@ -2032,7 +2032,7 @@
               <w14:ligatures w14:val="standardContextual"/>
             </w:rPr>
           </w:pPr>
-          <w:hyperlink w:anchor="_Toc202437235" w:history="1">
+          <w:hyperlink w:anchor="_Toc202604061" w:history="1">
             <w:r>
               <w:rPr>
                 <w:rStyle w:val="Hyperlink"/>
@@ -2059,7 +2059,7 @@
                 <w:noProof/>
                 <w:webHidden/>
               </w:rPr>
-              <w:instrText xml:space="preserve"> PAGEREF _Toc202437235 \h </w:instrText>
+              <w:instrText xml:space="preserve"> PAGEREF _Toc202604061 \h </w:instrText>
             </w:r>
             <w:r>
               <w:rPr>
@@ -2079,7 +2079,7 @@
                 <w:noProof/>
                 <w:webHidden/>
               </w:rPr>
-              <w:t>11</w:t>
+              <w:t>0</w:t>
             </w:r>
             <w:r>
               <w:rPr>
@@ -2106,7 +2106,7 @@
               <w14:ligatures w14:val="standardContextual"/>
             </w:rPr>
           </w:pPr>
-          <w:hyperlink w:anchor="_Toc202437236" w:history="1">
+          <w:hyperlink w:anchor="_Toc202604062" w:history="1">
             <w:r>
               <w:rPr>
                 <w:rStyle w:val="Hyperlink"/>
@@ -2133,7 +2133,7 @@
                 <w:noProof/>
                 <w:webHidden/>
               </w:rPr>
-              <w:instrText xml:space="preserve"> PAGEREF _Toc202437236 \h </w:instrText>
+              <w:instrText xml:space="preserve"> PAGEREF _Toc202604062 \h </w:instrText>
             </w:r>
             <w:r>
               <w:rPr>
@@ -2153,7 +2153,7 @@
                 <w:noProof/>
                 <w:webHidden/>
               </w:rPr>
-              <w:t>11</w:t>
+              <w:t>0</w:t>
             </w:r>
             <w:r>
               <w:rPr>
@@ -2180,7 +2180,7 @@
               <w14:ligatures w14:val="standardContextual"/>
             </w:rPr>
           </w:pPr>
-          <w:hyperlink w:anchor="_Toc202437237" w:history="1">
+          <w:hyperlink w:anchor="_Toc202604063" w:history="1">
             <w:r>
               <w:rPr>
                 <w:rStyle w:val="Hyperlink"/>
@@ -2207,7 +2207,7 @@
                 <w:noProof/>
                 <w:webHidden/>
               </w:rPr>
-              <w:instrText xml:space="preserve"> PAGEREF _Toc202437237 \h </w:instrText>
+              <w:instrText xml:space="preserve"> PAGEREF _Toc202604063 \h </w:instrText>
             </w:r>
             <w:r>
               <w:rPr>
@@ -2227,7 +2227,7 @@
                 <w:noProof/>
                 <w:webHidden/>
               </w:rPr>
-              <w:t>11</w:t>
+              <w:t>0</w:t>
             </w:r>
             <w:r>
               <w:rPr>
@@ -2254,7 +2254,7 @@
               <w14:ligatures w14:val="standardContextual"/>
             </w:rPr>
           </w:pPr>
-          <w:hyperlink w:anchor="_Toc202437238" w:history="1">
+          <w:hyperlink w:anchor="_Toc202604064" w:history="1">
             <w:r>
               <w:rPr>
                 <w:rStyle w:val="Hyperlink"/>
@@ -2281,7 +2281,7 @@
                 <w:noProof/>
                 <w:webHidden/>
               </w:rPr>
-              <w:instrText xml:space="preserve"> PAGEREF _Toc202437238 \h </w:instrText>
+              <w:instrText xml:space="preserve"> PAGEREF _Toc202604064 \h </w:instrText>
             </w:r>
             <w:r>
               <w:rPr>
@@ -2301,7 +2301,7 @@
                 <w:noProof/>
                 <w:webHidden/>
               </w:rPr>
-              <w:t>13</w:t>
+              <w:t>2</w:t>
             </w:r>
             <w:r>
               <w:rPr>
@@ -2328,7 +2328,7 @@
               <w14:ligatures w14:val="standardContextual"/>
             </w:rPr>
           </w:pPr>
-          <w:hyperlink w:anchor="_Toc202437239" w:history="1">
+          <w:hyperlink w:anchor="_Toc202604065" w:history="1">
             <w:r>
               <w:rPr>
                 <w:rStyle w:val="Hyperlink"/>
@@ -2355,7 +2355,7 @@
                 <w:noProof/>
                 <w:webHidden/>
               </w:rPr>
-              <w:instrText xml:space="preserve"> PAGEREF _Toc202437239 \h </w:instrText>
+              <w:instrText xml:space="preserve"> PAGEREF _Toc202604065 \h </w:instrText>
             </w:r>
             <w:r>
               <w:rPr>
@@ -2375,7 +2375,7 @@
                 <w:noProof/>
                 <w:webHidden/>
               </w:rPr>
-              <w:t>13</w:t>
+              <w:t>2</w:t>
             </w:r>
             <w:r>
               <w:rPr>
@@ -2402,7 +2402,7 @@
               <w14:ligatures w14:val="standardContextual"/>
             </w:rPr>
           </w:pPr>
-          <w:hyperlink w:anchor="_Toc202437240" w:history="1">
+          <w:hyperlink w:anchor="_Toc202604066" w:history="1">
             <w:r>
               <w:rPr>
                 <w:rStyle w:val="Hyperlink"/>
@@ -2429,7 +2429,7 @@
                 <w:noProof/>
                 <w:webHidden/>
               </w:rPr>
-              <w:instrText xml:space="preserve"> PAGEREF _Toc202437240 \h </w:instrText>
+              <w:instrText xml:space="preserve"> PAGEREF _Toc202604066 \h </w:instrText>
             </w:r>
             <w:r>
               <w:rPr>
@@ -2449,7 +2449,7 @@
                 <w:noProof/>
                 <w:webHidden/>
               </w:rPr>
-              <w:t>13</w:t>
+              <w:t>2</w:t>
             </w:r>
             <w:r>
               <w:rPr>
@@ -2476,7 +2476,7 @@
               <w14:ligatures w14:val="standardContextual"/>
             </w:rPr>
           </w:pPr>
-          <w:hyperlink w:anchor="_Toc202437241" w:history="1">
+          <w:hyperlink w:anchor="_Toc202604067" w:history="1">
             <w:r>
               <w:rPr>
                 <w:rStyle w:val="Hyperlink"/>
@@ -2503,7 +2503,7 @@
                 <w:noProof/>
                 <w:webHidden/>
               </w:rPr>
-              <w:instrText xml:space="preserve"> PAGEREF _Toc202437241 \h </w:instrText>
+              <w:instrText xml:space="preserve"> PAGEREF _Toc202604067 \h </w:instrText>
             </w:r>
             <w:r>
               <w:rPr>
@@ -2523,7 +2523,7 @@
                 <w:noProof/>
                 <w:webHidden/>
               </w:rPr>
-              <w:t>14</w:t>
+              <w:t>3</w:t>
             </w:r>
             <w:r>
               <w:rPr>
@@ -2550,7 +2550,7 @@
               <w14:ligatures w14:val="standardContextual"/>
             </w:rPr>
           </w:pPr>
-          <w:hyperlink w:anchor="_Toc202437242" w:history="1">
+          <w:hyperlink w:anchor="_Toc202604068" w:history="1">
             <w:r>
               <w:rPr>
                 <w:rStyle w:val="Hyperlink"/>
@@ -2577,7 +2577,7 @@
                 <w:noProof/>
                 <w:webHidden/>
               </w:rPr>
-              <w:instrText xml:space="preserve"> PAGEREF _Toc202437242 \h </w:instrText>
+              <w:instrText xml:space="preserve"> PAGEREF _Toc202604068 \h </w:instrText>
             </w:r>
             <w:r>
               <w:rPr>
@@ -2597,7 +2597,7 @@
                 <w:noProof/>
                 <w:webHidden/>
               </w:rPr>
-              <w:t>14</w:t>
+              <w:t>3</w:t>
             </w:r>
             <w:r>
               <w:rPr>
@@ -2624,7 +2624,7 @@
               <w14:ligatures w14:val="standardContextual"/>
             </w:rPr>
           </w:pPr>
-          <w:hyperlink w:anchor="_Toc202437243" w:history="1">
+          <w:hyperlink w:anchor="_Toc202604069" w:history="1">
             <w:r>
               <w:rPr>
                 <w:rStyle w:val="Hyperlink"/>
@@ -2651,7 +2651,7 @@
                 <w:noProof/>
                 <w:webHidden/>
               </w:rPr>
-              <w:instrText xml:space="preserve"> PAGEREF _Toc202437243 \h </w:instrText>
+              <w:instrText xml:space="preserve"> PAGEREF _Toc202604069 \h </w:instrText>
             </w:r>
             <w:r>
               <w:rPr>
@@ -2671,7 +2671,7 @@
                 <w:noProof/>
                 <w:webHidden/>
               </w:rPr>
-              <w:t>14</w:t>
+              <w:t>3</w:t>
             </w:r>
             <w:r>
               <w:rPr>
@@ -2698,7 +2698,7 @@
               <w14:ligatures w14:val="standardContextual"/>
             </w:rPr>
           </w:pPr>
-          <w:hyperlink w:anchor="_Toc202437244" w:history="1">
+          <w:hyperlink w:anchor="_Toc202604070" w:history="1">
             <w:r>
               <w:rPr>
                 <w:rStyle w:val="Hyperlink"/>
@@ -2725,7 +2725,7 @@
                 <w:noProof/>
                 <w:webHidden/>
               </w:rPr>
-              <w:instrText xml:space="preserve"> PAGEREF _Toc202437244 \h </w:instrText>
+              <w:instrText xml:space="preserve"> PAGEREF _Toc202604070 \h </w:instrText>
             </w:r>
             <w:r>
               <w:rPr>
@@ -2745,7 +2745,7 @@
                 <w:noProof/>
                 <w:webHidden/>
               </w:rPr>
-              <w:t>15</w:t>
+              <w:t>4</w:t>
             </w:r>
             <w:r>
               <w:rPr>
@@ -2772,7 +2772,7 @@
               <w14:ligatures w14:val="standardContextual"/>
             </w:rPr>
           </w:pPr>
-          <w:hyperlink w:anchor="_Toc202437245" w:history="1">
+          <w:hyperlink w:anchor="_Toc202604071" w:history="1">
             <w:r>
               <w:rPr>
                 <w:rStyle w:val="Hyperlink"/>
@@ -2799,7 +2799,7 @@
                 <w:noProof/>
                 <w:webHidden/>
               </w:rPr>
-              <w:instrText xml:space="preserve"> PAGEREF _Toc202437245 \h </w:instrText>
+              <w:instrText xml:space="preserve"> PAGEREF _Toc202604071 \h </w:instrText>
             </w:r>
             <w:r>
               <w:rPr>
@@ -2819,7 +2819,7 @@
                 <w:noProof/>
                 <w:webHidden/>
               </w:rPr>
-              <w:t>15</w:t>
+              <w:t>4</w:t>
             </w:r>
             <w:r>
               <w:rPr>
@@ -2846,7 +2846,7 @@
               <w14:ligatures w14:val="standardContextual"/>
             </w:rPr>
           </w:pPr>
-          <w:hyperlink w:anchor="_Toc202437246" w:history="1">
+          <w:hyperlink w:anchor="_Toc202604072" w:history="1">
             <w:r>
               <w:rPr>
                 <w:rStyle w:val="Hyperlink"/>
@@ -2873,7 +2873,7 @@
                 <w:noProof/>
                 <w:webHidden/>
               </w:rPr>
-              <w:instrText xml:space="preserve"> PAGEREF _Toc202437246 \h </w:instrText>
+              <w:instrText xml:space="preserve"> PAGEREF _Toc202604072 \h </w:instrText>
             </w:r>
             <w:r>
               <w:rPr>
@@ -2893,7 +2893,7 @@
                 <w:noProof/>
                 <w:webHidden/>
               </w:rPr>
-              <w:t>15</w:t>
+              <w:t>4</w:t>
             </w:r>
             <w:r>
               <w:rPr>
@@ -2920,7 +2920,7 @@
               <w14:ligatures w14:val="standardContextual"/>
             </w:rPr>
           </w:pPr>
-          <w:hyperlink w:anchor="_Toc202437247" w:history="1">
+          <w:hyperlink w:anchor="_Toc202604073" w:history="1">
             <w:r>
               <w:rPr>
                 <w:rStyle w:val="Hyperlink"/>
@@ -2947,7 +2947,7 @@
                 <w:noProof/>
                 <w:webHidden/>
               </w:rPr>
-              <w:instrText xml:space="preserve"> PAGEREF _Toc202437247 \h </w:instrText>
+              <w:instrText xml:space="preserve"> PAGEREF _Toc202604073 \h </w:instrText>
             </w:r>
             <w:r>
               <w:rPr>
@@ -2967,7 +2967,7 @@
                 <w:noProof/>
                 <w:webHidden/>
               </w:rPr>
-              <w:t>15</w:t>
+              <w:t>4</w:t>
             </w:r>
             <w:r>
               <w:rPr>
@@ -2994,7 +2994,7 @@
               <w14:ligatures w14:val="standardContextual"/>
             </w:rPr>
           </w:pPr>
-          <w:hyperlink w:anchor="_Toc202437248" w:history="1">
+          <w:hyperlink w:anchor="_Toc202604074" w:history="1">
             <w:r>
               <w:rPr>
                 <w:rStyle w:val="Hyperlink"/>
@@ -3021,7 +3021,7 @@
                 <w:noProof/>
                 <w:webHidden/>
               </w:rPr>
-              <w:instrText xml:space="preserve"> PAGEREF _Toc202437248 \h </w:instrText>
+              <w:instrText xml:space="preserve"> PAGEREF _Toc202604074 \h </w:instrText>
             </w:r>
             <w:r>
               <w:rPr>
@@ -3041,7 +3041,7 @@
                 <w:noProof/>
                 <w:webHidden/>
               </w:rPr>
-              <w:t>15</w:t>
+              <w:t>5</w:t>
             </w:r>
             <w:r>
               <w:rPr>
@@ -3068,7 +3068,7 @@
               <w14:ligatures w14:val="standardContextual"/>
             </w:rPr>
           </w:pPr>
-          <w:hyperlink w:anchor="_Toc202437249" w:history="1">
+          <w:hyperlink w:anchor="_Toc202604075" w:history="1">
             <w:r>
               <w:rPr>
                 <w:rStyle w:val="Hyperlink"/>
@@ -3095,7 +3095,7 @@
                 <w:noProof/>
                 <w:webHidden/>
               </w:rPr>
-              <w:instrText xml:space="preserve"> PAGEREF _Toc202437249 \h </w:instrText>
+              <w:instrText xml:space="preserve"> PAGEREF _Toc202604075 \h </w:instrText>
             </w:r>
             <w:r>
               <w:rPr>
@@ -3115,7 +3115,7 @@
                 <w:noProof/>
                 <w:webHidden/>
               </w:rPr>
-              <w:t>16</w:t>
+              <w:t>5</w:t>
             </w:r>
             <w:r>
               <w:rPr>
@@ -3142,7 +3142,7 @@
               <w14:ligatures w14:val="standardContextual"/>
             </w:rPr>
           </w:pPr>
-          <w:hyperlink w:anchor="_Toc202437250" w:history="1">
+          <w:hyperlink w:anchor="_Toc202604076" w:history="1">
             <w:r>
               <w:rPr>
                 <w:rStyle w:val="Hyperlink"/>
@@ -3169,7 +3169,7 @@
                 <w:noProof/>
                 <w:webHidden/>
               </w:rPr>
-              <w:instrText xml:space="preserve"> PAGEREF _Toc202437250 \h </w:instrText>
+              <w:instrText xml:space="preserve"> PAGEREF _Toc202604076 \h </w:instrText>
             </w:r>
             <w:r>
               <w:rPr>
@@ -3189,7 +3189,7 @@
                 <w:noProof/>
                 <w:webHidden/>
               </w:rPr>
-              <w:t>16</w:t>
+              <w:t>5</w:t>
             </w:r>
             <w:r>
               <w:rPr>
@@ -3212,7 +3212,6 @@
         </w:p>
       </w:sdtContent>
     </w:sdt>
-    <w:p/>
     <w:p>
       <w:r>
         <w:br w:type="page"/>
@@ -3222,7 +3221,7 @@
       <w:pPr>
         <w:pStyle w:val="berschrift2"/>
       </w:pPr>
-      <w:bookmarkStart w:id="0" w:name="_Toc202437218"/>
+      <w:bookmarkStart w:id="0" w:name="_Toc202604044"/>
       <w:r>
         <w:lastRenderedPageBreak/>
         <w:t>1 Einführung / Projektidee</w:t>
@@ -3231,8 +3230,13 @@
     </w:p>
     <w:p>
       <w:r>
-        <w:t>Projekttitel: TypingStories</w:t>
-      </w:r>
+        <w:t xml:space="preserve">Projekttitel: </w:t>
+      </w:r>
+      <w:proofErr w:type="spellStart"/>
+      <w:r>
+        <w:t>TypingStories</w:t>
+      </w:r>
+      <w:proofErr w:type="spellEnd"/>
     </w:p>
     <w:p>
       <w:r>
@@ -3243,12 +3247,33 @@
           <w:i/>
           <w:iCs/>
         </w:rPr>
-        <w:t>«Words connect worlds»</w:t>
-      </w:r>
-    </w:p>
-    <w:p>
-      <w:r>
-        <w:t>TypingStories ist eine Webappli</w:t>
+        <w:t xml:space="preserve">«Words connect </w:t>
+      </w:r>
+      <w:proofErr w:type="spellStart"/>
+      <w:r>
+        <w:rPr>
+          <w:i/>
+          <w:iCs/>
+        </w:rPr>
+        <w:t>worlds</w:t>
+      </w:r>
+      <w:proofErr w:type="spellEnd"/>
+      <w:r>
+        <w:rPr>
+          <w:i/>
+          <w:iCs/>
+        </w:rPr>
+        <w:t>»</w:t>
+      </w:r>
+    </w:p>
+    <w:p>
+      <w:proofErr w:type="spellStart"/>
+      <w:r>
+        <w:t>TypingStories</w:t>
+      </w:r>
+      <w:proofErr w:type="spellEnd"/>
+      <w:r>
+        <w:t xml:space="preserve"> ist eine Webappli</w:t>
       </w:r>
       <w:r>
         <w:t xml:space="preserve">kation, die das kreative Schreiben </w:t>
@@ -3260,7 +3285,23 @@
     <w:p/>
     <w:p>
       <w:r>
-        <w:t>Das Besondere an TypingStories ist der integrierte Typing-Trainer: jede gespeicherte Geschichte direkt in einem Übungsmodus abtippen. Dabei misst die App die Tippgeschwindigkeit(WPM) und die Fehlerquote. Diese Ergebnisse werden gespeichert und können vom Nutzer eingesehen werden. So wird der Inhalt der Community gleichzeitig zu persönlichen Lernressource. Ziel ist es, eine Plattform zu schaffen, auf der Schreiben, Lesen Bewerten und das Trainieren von Schreibfertigkeiten nahtlos ineinandergreifen.</w:t>
+        <w:t xml:space="preserve">Das Besondere an </w:t>
+      </w:r>
+      <w:proofErr w:type="spellStart"/>
+      <w:r>
+        <w:t>TypingStories</w:t>
+      </w:r>
+      <w:proofErr w:type="spellEnd"/>
+      <w:r>
+        <w:t xml:space="preserve"> ist der integrierte </w:t>
+      </w:r>
+      <w:proofErr w:type="spellStart"/>
+      <w:r>
+        <w:t>Typing</w:t>
+      </w:r>
+      <w:proofErr w:type="spellEnd"/>
+      <w:r>
+        <w:t>-Trainer: jede gespeicherte Geschichte direkt in einem Übungsmodus abtippen. Dabei misst die App die Tippgeschwindigkeit(WPM) und die Fehlerquote. Diese Ergebnisse werden gespeichert und können vom Nutzer eingesehen werden. So wird der Inhalt der Community gleichzeitig zu persönlichen Lernressource. Ziel ist es, eine Plattform zu schaffen, auf der Schreiben, Lesen Bewerten und das Trainieren von Schreibfertigkeiten nahtlos ineinandergreifen.</w:t>
       </w:r>
     </w:p>
     <w:p/>
@@ -3272,7 +3313,7 @@
           <w:numId w:val="13"/>
         </w:numPr>
       </w:pPr>
-      <w:bookmarkStart w:id="1" w:name="_Toc202437219"/>
+      <w:bookmarkStart w:id="1" w:name="_Toc202604045"/>
       <w:r>
         <w:t>Zweck und Motivation</w:t>
       </w:r>
@@ -3283,7 +3324,15 @@
         <w:t>Die App soll kreative Menschen motivieren, mehr zu schreiben und ihre Texte qualitativ zu verbessern. Gleich</w:t>
       </w:r>
       <w:r>
-        <w:t>zeitig bietet sie einen niederschwelligen Ansatz, die eigene Tippgeschwindigkeit und -genauigkeit zu steigern. Gerade in Schule, Ausbildung oder Beruf sind diese Fähigkeiten wichtig. TypingStories richtet sich an Hobby-Autoren, Lernende, Schreibgruppen, Lehrer und alle, die Freude an Sprache und Schreiben haben</w:t>
+        <w:t xml:space="preserve">zeitig bietet sie einen niederschwelligen Ansatz, die eigene Tippgeschwindigkeit und -genauigkeit zu steigern. Gerade in Schule, Ausbildung oder Beruf sind diese Fähigkeiten wichtig. </w:t>
+      </w:r>
+      <w:proofErr w:type="spellStart"/>
+      <w:r>
+        <w:t>TypingStories</w:t>
+      </w:r>
+      <w:proofErr w:type="spellEnd"/>
+      <w:r>
+        <w:t xml:space="preserve"> richtet sich an Hobby-Autoren, Lernende, Schreibgruppen, Lehrer und alle, die Freude an Sprache und Schreiben haben</w:t>
       </w:r>
       <w:r>
         <w:t>.</w:t>
@@ -3298,7 +3347,7 @@
           <w:numId w:val="13"/>
         </w:numPr>
       </w:pPr>
-      <w:bookmarkStart w:id="2" w:name="_Toc202437220"/>
+      <w:bookmarkStart w:id="2" w:name="_Toc202604046"/>
       <w:r>
         <w:t xml:space="preserve">Zentrale </w:t>
       </w:r>
@@ -3316,8 +3365,13 @@
         </w:numPr>
       </w:pPr>
       <w:r>
-        <w:t>CRUD-Storyverwaltung</w:t>
-      </w:r>
+        <w:t>CRUD-</w:t>
+      </w:r>
+      <w:proofErr w:type="spellStart"/>
+      <w:r>
+        <w:t>Storyverwaltung</w:t>
+      </w:r>
+      <w:proofErr w:type="spellEnd"/>
     </w:p>
     <w:p>
       <w:pPr>
@@ -3363,8 +3417,13 @@
           <w:numId w:val="14"/>
         </w:numPr>
       </w:pPr>
-      <w:r>
-        <w:t>Typing-</w:t>
+      <w:proofErr w:type="spellStart"/>
+      <w:r>
+        <w:t>Typing</w:t>
+      </w:r>
+      <w:proofErr w:type="spellEnd"/>
+      <w:r>
+        <w:t>-</w:t>
       </w:r>
       <w:r>
         <w:rPr>
@@ -3408,43 +3467,15 @@
       <w:r>
         <w:t>bungsergebnissen</w:t>
       </w:r>
-    </w:p>
-    <w:p/>
-    <w:p>
-      <w:pPr>
-        <w:spacing w:after="160" w:line="259" w:lineRule="auto"/>
-      </w:pPr>
-    </w:p>
-    <w:p>
-      <w:pPr>
-        <w:spacing w:after="160" w:line="259" w:lineRule="auto"/>
-      </w:pPr>
-    </w:p>
-    <w:p>
-      <w:pPr>
-        <w:spacing w:after="160" w:line="259" w:lineRule="auto"/>
-      </w:pPr>
-    </w:p>
-    <w:p>
-      <w:pPr>
-        <w:spacing w:after="160" w:line="259" w:lineRule="auto"/>
-      </w:pPr>
-    </w:p>
-    <w:p>
-      <w:pPr>
-        <w:spacing w:after="160" w:line="259" w:lineRule="auto"/>
-      </w:pPr>
-    </w:p>
-    <w:p>
-      <w:pPr>
-        <w:spacing w:after="160" w:line="259" w:lineRule="auto"/>
-      </w:pPr>
+      <w:r>
+        <w:br w:type="page"/>
+      </w:r>
     </w:p>
     <w:p>
       <w:pPr>
         <w:pStyle w:val="berschrift2"/>
       </w:pPr>
-      <w:bookmarkStart w:id="3" w:name="_Toc202437221"/>
+      <w:bookmarkStart w:id="3" w:name="_Toc202604047"/>
       <w:r>
         <w:lastRenderedPageBreak/>
         <w:t>2  Anforderungskatalog</w:t>
@@ -3782,7 +3813,15 @@
         <w:spacing w:before="0" w:after="160" w:line="259" w:lineRule="auto"/>
       </w:pPr>
       <w:r>
-        <w:t>Im Tipptrainer wird der Storytext angezeigt</w:t>
+        <w:t xml:space="preserve">Im Tipptrainer wird der </w:t>
+      </w:r>
+      <w:proofErr w:type="spellStart"/>
+      <w:r>
+        <w:t>Storytext</w:t>
+      </w:r>
+      <w:proofErr w:type="spellEnd"/>
+      <w:r>
+        <w:t xml:space="preserve"> angezeigt</w:t>
       </w:r>
     </w:p>
     <w:p>
@@ -3806,19 +3845,25 @@
         <w:spacing w:before="0" w:after="160" w:line="259" w:lineRule="auto"/>
       </w:pPr>
       <w:r>
-        <w:t>Ergebnis wird mit Zeitspempel gespeichert</w:t>
-      </w:r>
-    </w:p>
-    <w:p>
-      <w:pPr>
-        <w:spacing w:after="160" w:line="259" w:lineRule="auto"/>
-      </w:pPr>
+        <w:t xml:space="preserve">Ergebnis wird mit </w:t>
+      </w:r>
+      <w:proofErr w:type="spellStart"/>
+      <w:r>
+        <w:t>Zeitspempel</w:t>
+      </w:r>
+      <w:proofErr w:type="spellEnd"/>
+      <w:r>
+        <w:t xml:space="preserve"> gespeichert</w:t>
+      </w:r>
+      <w:r>
+        <w:br w:type="page"/>
+      </w:r>
     </w:p>
     <w:p>
       <w:pPr>
         <w:pStyle w:val="berschrift2"/>
       </w:pPr>
-      <w:bookmarkStart w:id="4" w:name="_Toc202437222"/>
+      <w:bookmarkStart w:id="4" w:name="_Toc202604048"/>
       <w:r>
         <w:lastRenderedPageBreak/>
         <w:t>3 Use-Cases und Arbeitsabläufe</w:t>
@@ -3829,7 +3874,7 @@
       <w:pPr>
         <w:pStyle w:val="berschrift3"/>
       </w:pPr>
-      <w:bookmarkStart w:id="5" w:name="_Toc202437223"/>
+      <w:bookmarkStart w:id="5" w:name="_Toc202604049"/>
       <w:r>
         <w:t xml:space="preserve">3.1 </w:t>
       </w:r>
@@ -4102,8 +4147,13 @@
           <w:numId w:val="24"/>
         </w:numPr>
       </w:pPr>
-      <w:r>
-        <w:t>TypingResult (Create)</w:t>
+      <w:proofErr w:type="spellStart"/>
+      <w:r>
+        <w:t>TypingResult</w:t>
+      </w:r>
+      <w:proofErr w:type="spellEnd"/>
+      <w:r>
+        <w:t xml:space="preserve"> (Create)</w:t>
       </w:r>
     </w:p>
     <w:p>
@@ -4222,12 +4272,14 @@
         <w:t>Score (Create)</w:t>
       </w:r>
     </w:p>
-    <w:p/>
     <w:p>
       <w:pPr>
         <w:spacing w:after="160" w:line="259" w:lineRule="auto"/>
       </w:pPr>
       <w:r>
+        <w:rPr>
+          <w:noProof/>
+        </w:rPr>
         <w:drawing>
           <wp:inline distT="0" distB="0" distL="0" distR="0" wp14:anchorId="5DC29723" wp14:editId="542291A7">
             <wp:extent cx="6645910" cy="715645"/>
@@ -4264,12 +4316,15 @@
           </wp:inline>
         </w:drawing>
       </w:r>
+      <w:r>
+        <w:br w:type="page"/>
+      </w:r>
     </w:p>
     <w:p>
       <w:pPr>
         <w:pStyle w:val="berschrift2"/>
       </w:pPr>
-      <w:bookmarkStart w:id="6" w:name="_Toc202437224"/>
+      <w:bookmarkStart w:id="6" w:name="_Toc202604050"/>
       <w:r>
         <w:lastRenderedPageBreak/>
         <w:t>4 Storyboard / Navigationsplan</w:t>
@@ -4280,8 +4335,13 @@
       <w:pPr>
         <w:spacing w:before="0" w:after="160" w:line="259" w:lineRule="auto"/>
       </w:pPr>
-      <w:r>
-        <w:t>TypingStories besteht aus mehreren Seiten, die über eine clientseitige Navigation miteinander verbunden sind. Das Routing ermöglicht es den Benutzern, gezielt zwischen den Kernfunktionalitäten zu wechseln.</w:t>
+      <w:proofErr w:type="spellStart"/>
+      <w:r>
+        <w:t>TypingStories</w:t>
+      </w:r>
+      <w:proofErr w:type="spellEnd"/>
+      <w:r>
+        <w:t xml:space="preserve"> besteht aus mehreren Seiten, die über eine clientseitige Navigation miteinander verbunden sind. Das Routing ermöglicht es den Benutzern, gezielt zwischen den Kernfunktionalitäten zu wechseln.</w:t>
       </w:r>
     </w:p>
     <w:p>
@@ -4437,7 +4497,15 @@
         <w:spacing w:before="0" w:after="160" w:line="259" w:lineRule="auto"/>
       </w:pPr>
       <w:r>
-        <w:t>Buttons für «Edit» und «Typing»</w:t>
+        <w:t>Buttons für «Edit» und «</w:t>
+      </w:r>
+      <w:proofErr w:type="spellStart"/>
+      <w:r>
+        <w:t>Typing</w:t>
+      </w:r>
+      <w:proofErr w:type="spellEnd"/>
+      <w:r>
+        <w:t>»</w:t>
       </w:r>
     </w:p>
     <w:p>
@@ -4488,8 +4556,13 @@
         <w:spacing w:before="0" w:after="160" w:line="259" w:lineRule="auto"/>
       </w:pPr>
       <w:r>
-        <w:t>Felder: Titel, Genre, Inhatstext</w:t>
-      </w:r>
+        <w:t xml:space="preserve">Felder: Titel, Genre, </w:t>
+      </w:r>
+      <w:proofErr w:type="spellStart"/>
+      <w:r>
+        <w:t>Inhatstext</w:t>
+      </w:r>
+      <w:proofErr w:type="spellEnd"/>
     </w:p>
     <w:p>
       <w:pPr>
@@ -4523,8 +4596,13 @@
         </w:numPr>
         <w:spacing w:before="0" w:after="160" w:line="259" w:lineRule="auto"/>
       </w:pPr>
-      <w:r>
-        <w:t>Typing:</w:t>
+      <w:proofErr w:type="spellStart"/>
+      <w:r>
+        <w:t>Typing</w:t>
+      </w:r>
+      <w:proofErr w:type="spellEnd"/>
+      <w:r>
+        <w:t>:</w:t>
       </w:r>
     </w:p>
     <w:p>
@@ -4570,6 +4648,15 @@
           <w:numId w:val="4"/>
         </w:numPr>
         <w:spacing w:before="0" w:after="160" w:line="259" w:lineRule="auto"/>
+        <w:sectPr>
+          <w:footerReference w:type="default" r:id="rId11"/>
+          <w:pgSz w:w="11906" w:h="16838"/>
+          <w:pgMar w:top="720" w:right="720" w:bottom="720" w:left="720" w:header="708" w:footer="708" w:gutter="0"/>
+          <w:pgNumType w:start="0"/>
+          <w:cols w:space="708"/>
+          <w:titlePg/>
+          <w:docGrid w:linePitch="360"/>
+        </w:sectPr>
       </w:pPr>
       <w:r>
         <w:t>Ergebnis wird gespeichert und angezeigt</w:t>
@@ -4577,45 +4664,9 @@
     </w:p>
     <w:p>
       <w:pPr>
-        <w:spacing w:before="0" w:after="160" w:line="259" w:lineRule="auto"/>
-      </w:pPr>
-    </w:p>
-    <w:p>
-      <w:pPr>
-        <w:spacing w:before="0" w:after="160" w:line="259" w:lineRule="auto"/>
-      </w:pPr>
-    </w:p>
-    <w:p>
-      <w:pPr>
-        <w:spacing w:before="0" w:after="160" w:line="259" w:lineRule="auto"/>
-      </w:pPr>
-    </w:p>
-    <w:p>
-      <w:pPr>
-        <w:spacing w:before="0" w:after="160" w:line="259" w:lineRule="auto"/>
-      </w:pPr>
-    </w:p>
-    <w:p>
-      <w:pPr>
-        <w:spacing w:before="0" w:after="160" w:line="259" w:lineRule="auto"/>
-      </w:pPr>
-    </w:p>
-    <w:p>
-      <w:pPr>
-        <w:spacing w:before="0" w:after="160" w:line="259" w:lineRule="auto"/>
-      </w:pPr>
-    </w:p>
-    <w:p>
-      <w:pPr>
-        <w:spacing w:before="0" w:after="160" w:line="259" w:lineRule="auto"/>
-        <w:ind w:left="2160"/>
-      </w:pPr>
-    </w:p>
-    <w:p>
-      <w:pPr>
         <w:pStyle w:val="berschrift3"/>
       </w:pPr>
-      <w:bookmarkStart w:id="7" w:name="_Toc202437225"/>
+      <w:bookmarkStart w:id="7" w:name="_Toc202604051"/>
       <w:r>
         <w:lastRenderedPageBreak/>
         <w:t>4.</w:t>
@@ -4633,21 +4684,28 @@
       <w:r>
         <w:t xml:space="preserve"> </w:t>
       </w:r>
-    </w:p>
-    <w:p/>
-    <w:p>
-      <w:pPr>
-        <w:spacing w:before="0" w:after="160" w:line="259" w:lineRule="auto"/>
-      </w:pPr>
-      <w:r>
-        <w:rPr>
-          <w:noProof/>
-        </w:rPr>
+      <w:r>
         <w:drawing>
-          <wp:inline distT="0" distB="0" distL="0" distR="0" wp14:anchorId="622A4B23" wp14:editId="0530E1B4">
-            <wp:extent cx="5760720" cy="3917950"/>
-            <wp:effectExtent l="0" t="0" r="0" b="6350"/>
-            <wp:docPr id="710251272" name="Grafik 1" descr="Ein Bild, das Text, Klebezettel, Diagramm, Screenshot enthält.&#10;&#10;KI-generierte Inhalte können fehlerhaft sein."/>
+          <wp:anchor distT="0" distB="0" distL="114300" distR="114300" simplePos="0" relativeHeight="251671552" behindDoc="1" locked="0" layoutInCell="1" allowOverlap="1" wp14:anchorId="61AFBAA4" wp14:editId="77C207D7">
+            <wp:simplePos x="0" y="0"/>
+            <wp:positionH relativeFrom="margin">
+              <wp:align>right</wp:align>
+            </wp:positionH>
+            <wp:positionV relativeFrom="paragraph">
+              <wp:posOffset>403860</wp:posOffset>
+            </wp:positionV>
+            <wp:extent cx="9777730" cy="4846955"/>
+            <wp:effectExtent l="0" t="0" r="0" b="0"/>
+            <wp:wrapTight wrapText="bothSides">
+              <wp:wrapPolygon edited="0">
+                <wp:start x="0" y="0"/>
+                <wp:lineTo x="0" y="21478"/>
+                <wp:lineTo x="21547" y="21478"/>
+                <wp:lineTo x="21547" y="0"/>
+                <wp:lineTo x="0" y="0"/>
+              </wp:wrapPolygon>
+            </wp:wrapTight>
+            <wp:docPr id="1169460298" name="Grafik 1" descr="Ein Bild, das Diagramm, Text, Screenshot, Plan enthält.&#10;&#10;KI-generierte Inhalte können fehlerhaft sein."/>
             <wp:cNvGraphicFramePr>
               <a:graphicFrameLocks xmlns:a="http://schemas.openxmlformats.org/drawingml/2006/main" noChangeAspect="1"/>
             </wp:cNvGraphicFramePr>
@@ -4655,183 +4713,7 @@
               <a:graphicData uri="http://schemas.openxmlformats.org/drawingml/2006/picture">
                 <pic:pic xmlns:pic="http://schemas.openxmlformats.org/drawingml/2006/picture">
                   <pic:nvPicPr>
-                    <pic:cNvPr id="710251272" name="Grafik 1" descr="Ein Bild, das Text, Klebezettel, Diagramm, Screenshot enthält.&#10;&#10;KI-generierte Inhalte können fehlerhaft sein."/>
-                    <pic:cNvPicPr/>
-                  </pic:nvPicPr>
-                  <pic:blipFill>
-                    <a:blip r:embed="rId11"/>
-                    <a:stretch>
-                      <a:fillRect/>
-                    </a:stretch>
-                  </pic:blipFill>
-                  <pic:spPr>
-                    <a:xfrm>
-                      <a:off x="0" y="0"/>
-                      <a:ext cx="5760720" cy="3917950"/>
-                    </a:xfrm>
-                    <a:prstGeom prst="rect">
-                      <a:avLst/>
-                    </a:prstGeom>
-                  </pic:spPr>
-                </pic:pic>
-              </a:graphicData>
-            </a:graphic>
-          </wp:inline>
-        </w:drawing>
-      </w:r>
-    </w:p>
-    <w:p>
-      <w:pPr>
-        <w:spacing w:after="160" w:line="259" w:lineRule="auto"/>
-      </w:pPr>
-    </w:p>
-    <w:p>
-      <w:pPr>
-        <w:spacing w:after="160" w:line="259" w:lineRule="auto"/>
-      </w:pPr>
-    </w:p>
-    <w:p>
-      <w:pPr>
-        <w:spacing w:after="160" w:line="259" w:lineRule="auto"/>
-      </w:pPr>
-    </w:p>
-    <w:p>
-      <w:pPr>
-        <w:spacing w:after="160" w:line="259" w:lineRule="auto"/>
-      </w:pPr>
-    </w:p>
-    <w:p>
-      <w:pPr>
-        <w:spacing w:after="160" w:line="259" w:lineRule="auto"/>
-      </w:pPr>
-    </w:p>
-    <w:p>
-      <w:pPr>
-        <w:spacing w:after="160" w:line="259" w:lineRule="auto"/>
-      </w:pPr>
-    </w:p>
-    <w:p>
-      <w:pPr>
-        <w:spacing w:after="160" w:line="259" w:lineRule="auto"/>
-      </w:pPr>
-    </w:p>
-    <w:p>
-      <w:pPr>
-        <w:spacing w:after="160" w:line="259" w:lineRule="auto"/>
-      </w:pPr>
-    </w:p>
-    <w:p>
-      <w:pPr>
-        <w:spacing w:after="160" w:line="259" w:lineRule="auto"/>
-      </w:pPr>
-    </w:p>
-    <w:p>
-      <w:pPr>
-        <w:spacing w:after="160" w:line="259" w:lineRule="auto"/>
-      </w:pPr>
-    </w:p>
-    <w:p>
-      <w:pPr>
-        <w:spacing w:after="160" w:line="259" w:lineRule="auto"/>
-      </w:pPr>
-    </w:p>
-    <w:p>
-      <w:pPr>
-        <w:spacing w:after="160" w:line="259" w:lineRule="auto"/>
-      </w:pPr>
-    </w:p>
-    <w:p>
-      <w:pPr>
-        <w:spacing w:after="160" w:line="259" w:lineRule="auto"/>
-      </w:pPr>
-    </w:p>
-    <w:p>
-      <w:pPr>
-        <w:spacing w:after="160" w:line="259" w:lineRule="auto"/>
-      </w:pPr>
-    </w:p>
-    <w:p>
-      <w:pPr>
-        <w:spacing w:after="160" w:line="259" w:lineRule="auto"/>
-      </w:pPr>
-    </w:p>
-    <w:p>
-      <w:pPr>
-        <w:spacing w:after="160" w:line="259" w:lineRule="auto"/>
-      </w:pPr>
-    </w:p>
-    <w:p>
-      <w:pPr>
-        <w:spacing w:after="160" w:line="259" w:lineRule="auto"/>
-      </w:pPr>
-    </w:p>
-    <w:p>
-      <w:pPr>
-        <w:spacing w:after="160" w:line="259" w:lineRule="auto"/>
-      </w:pPr>
-    </w:p>
-    <w:p>
-      <w:pPr>
-        <w:pStyle w:val="berschrift2"/>
-      </w:pPr>
-      <w:bookmarkStart w:id="8" w:name="_Toc202437226"/>
-      <w:r>
-        <w:lastRenderedPageBreak/>
-        <w:t>5 Screen-Mockups / Wireframes</w:t>
-      </w:r>
-      <w:bookmarkEnd w:id="8"/>
-    </w:p>
-    <w:p>
-      <w:pPr>
-        <w:spacing w:before="0" w:after="160" w:line="259" w:lineRule="auto"/>
-      </w:pPr>
-      <w:r>
-        <w:t>Die folgenden Skizzen zeigen geplante Aufbau und das Layout der Hauptseiten der Applikation. Die Mockups dienen der Planung und Orientierung und sollen sicherstellen, dass alle Funktionen klar Strukturiert und erreichbar sind.</w:t>
-      </w:r>
-    </w:p>
-    <w:p>
-      <w:pPr>
-        <w:spacing w:before="0" w:after="160" w:line="259" w:lineRule="auto"/>
-      </w:pPr>
-    </w:p>
-    <w:p>
-      <w:pPr>
-        <w:pStyle w:val="berschrift3"/>
-      </w:pPr>
-      <w:bookmarkStart w:id="9" w:name="_Toc202437227"/>
-      <w:r>
-        <w:rPr>
-          <w:noProof/>
-        </w:rPr>
-        <w:drawing>
-          <wp:anchor distT="0" distB="0" distL="114300" distR="114300" simplePos="0" relativeHeight="251660288" behindDoc="1" locked="0" layoutInCell="1" allowOverlap="1" wp14:anchorId="72D0C070" wp14:editId="1C97831A">
-            <wp:simplePos x="0" y="0"/>
-            <wp:positionH relativeFrom="margin">
-              <wp:posOffset>473075</wp:posOffset>
-            </wp:positionH>
-            <wp:positionV relativeFrom="paragraph">
-              <wp:posOffset>513080</wp:posOffset>
-            </wp:positionV>
-            <wp:extent cx="5539105" cy="3458845"/>
-            <wp:effectExtent l="0" t="0" r="4445" b="8255"/>
-            <wp:wrapThrough wrapText="bothSides">
-              <wp:wrapPolygon edited="0">
-                <wp:start x="0" y="0"/>
-                <wp:lineTo x="0" y="21533"/>
-                <wp:lineTo x="21543" y="21533"/>
-                <wp:lineTo x="21543" y="0"/>
-                <wp:lineTo x="0" y="0"/>
-              </wp:wrapPolygon>
-            </wp:wrapThrough>
-            <wp:docPr id="1558932165" name="Grafik 1" descr="Ein Bild, das Text, Screenshot, Diagramm, Zahl enthält.&#10;&#10;KI-generierte Inhalte können fehlerhaft sein."/>
-            <wp:cNvGraphicFramePr>
-              <a:graphicFrameLocks xmlns:a="http://schemas.openxmlformats.org/drawingml/2006/main" noChangeAspect="1"/>
-            </wp:cNvGraphicFramePr>
-            <a:graphic xmlns:a="http://schemas.openxmlformats.org/drawingml/2006/main">
-              <a:graphicData uri="http://schemas.openxmlformats.org/drawingml/2006/picture">
-                <pic:pic xmlns:pic="http://schemas.openxmlformats.org/drawingml/2006/picture">
-                  <pic:nvPicPr>
-                    <pic:cNvPr id="1558932165" name="Grafik 1" descr="Ein Bild, das Text, Screenshot, Diagramm, Zahl enthält.&#10;&#10;KI-generierte Inhalte können fehlerhaft sein."/>
+                    <pic:cNvPr id="1169460298" name="Grafik 1" descr="Ein Bild, das Diagramm, Text, Screenshot, Plan enthält.&#10;&#10;KI-generierte Inhalte können fehlerhaft sein."/>
                     <pic:cNvPicPr/>
                   </pic:nvPicPr>
                   <pic:blipFill>
@@ -4849,7 +4731,7 @@
                   <pic:spPr>
                     <a:xfrm>
                       <a:off x="0" y="0"/>
-                      <a:ext cx="5539105" cy="3458845"/>
+                      <a:ext cx="9777730" cy="4846955"/>
                     </a:xfrm>
                     <a:prstGeom prst="rect">
                       <a:avLst/>
@@ -4858,15 +4740,47 @@
                 </pic:pic>
               </a:graphicData>
             </a:graphic>
-            <wp14:sizeRelH relativeFrom="margin">
-              <wp14:pctWidth>0</wp14:pctWidth>
-            </wp14:sizeRelH>
-            <wp14:sizeRelV relativeFrom="margin">
-              <wp14:pctHeight>0</wp14:pctHeight>
-            </wp14:sizeRelV>
           </wp:anchor>
         </w:drawing>
       </w:r>
+    </w:p>
+    <w:p>
+      <w:pPr>
+        <w:spacing w:after="160" w:line="259" w:lineRule="auto"/>
+      </w:pPr>
+      <w:r>
+        <w:br w:type="page"/>
+      </w:r>
+    </w:p>
+    <w:p>
+      <w:pPr>
+        <w:pStyle w:val="berschrift2"/>
+      </w:pPr>
+      <w:bookmarkStart w:id="8" w:name="_Toc202604052"/>
+      <w:r>
+        <w:lastRenderedPageBreak/>
+        <w:t>5 Screen-Mockups / Wireframes</w:t>
+      </w:r>
+      <w:bookmarkEnd w:id="8"/>
+    </w:p>
+    <w:p>
+      <w:pPr>
+        <w:spacing w:before="0" w:after="160" w:line="259" w:lineRule="auto"/>
+      </w:pPr>
+      <w:r>
+        <w:t>Die folgenden Skizzen zeigen geplante Aufbau und das Layout der Hauptseiten der Applikation. Die Mockups dienen der Planung und Orientierung und sollen sicherstellen, dass alle Funktionen klar Strukturiert und erreichbar sind.</w:t>
+      </w:r>
+    </w:p>
+    <w:p>
+      <w:pPr>
+        <w:spacing w:before="0" w:after="160" w:line="259" w:lineRule="auto"/>
+      </w:pPr>
+    </w:p>
+    <w:p>
+      <w:pPr>
+        <w:pStyle w:val="berschrift3"/>
+      </w:pPr>
+      <w:bookmarkStart w:id="9" w:name="_Toc202604053"/>
       <w:r>
         <w:t>5.1 Home</w:t>
       </w:r>
@@ -4910,42 +4824,30 @@
         </w:numPr>
       </w:pPr>
       <w:r>
-        <w:t>Einstiegspunkt für User</w:t>
-      </w:r>
-    </w:p>
-    <w:p>
-      <w:pPr>
-        <w:pStyle w:val="berschrift3"/>
-      </w:pPr>
-      <w:bookmarkStart w:id="10" w:name="_Toc202437228"/>
-      <w:r>
-        <w:t>5.2 Discover</w:t>
-      </w:r>
-      <w:bookmarkEnd w:id="10"/>
-    </w:p>
-    <w:p>
-      <w:r>
+        <w:rPr>
+          <w:noProof/>
+        </w:rPr>
         <w:drawing>
-          <wp:anchor distT="0" distB="0" distL="114300" distR="114300" simplePos="0" relativeHeight="251661312" behindDoc="1" locked="0" layoutInCell="1" allowOverlap="1" wp14:anchorId="52F37FBE" wp14:editId="544CBC36">
+          <wp:anchor distT="0" distB="0" distL="114300" distR="114300" simplePos="0" relativeHeight="251660288" behindDoc="1" locked="0" layoutInCell="1" allowOverlap="1" wp14:anchorId="72D0C070" wp14:editId="0298B164">
             <wp:simplePos x="0" y="0"/>
             <wp:positionH relativeFrom="margin">
               <wp:align>right</wp:align>
             </wp:positionH>
             <wp:positionV relativeFrom="paragraph">
-              <wp:posOffset>170815</wp:posOffset>
+              <wp:posOffset>-587532</wp:posOffset>
             </wp:positionV>
-            <wp:extent cx="4791710" cy="3012440"/>
-            <wp:effectExtent l="0" t="0" r="8890" b="0"/>
-            <wp:wrapTight wrapText="bothSides">
+            <wp:extent cx="7486650" cy="4674870"/>
+            <wp:effectExtent l="0" t="0" r="0" b="0"/>
+            <wp:wrapThrough wrapText="bothSides">
               <wp:wrapPolygon edited="0">
                 <wp:start x="0" y="0"/>
-                <wp:lineTo x="0" y="21445"/>
-                <wp:lineTo x="21554" y="21445"/>
-                <wp:lineTo x="21554" y="0"/>
+                <wp:lineTo x="0" y="21477"/>
+                <wp:lineTo x="21545" y="21477"/>
+                <wp:lineTo x="21545" y="0"/>
                 <wp:lineTo x="0" y="0"/>
               </wp:wrapPolygon>
-            </wp:wrapTight>
-            <wp:docPr id="1105781245" name="Grafik 1" descr="Ein Bild, das Screenshot, Text, Rechteck, Design enthält.&#10;&#10;KI-generierte Inhalte können fehlerhaft sein."/>
+            </wp:wrapThrough>
+            <wp:docPr id="1558932165" name="Grafik 1" descr="Ein Bild, das Text, Screenshot, Diagramm, Zahl enthält.&#10;&#10;KI-generierte Inhalte können fehlerhaft sein."/>
             <wp:cNvGraphicFramePr>
               <a:graphicFrameLocks xmlns:a="http://schemas.openxmlformats.org/drawingml/2006/main" noChangeAspect="1"/>
             </wp:cNvGraphicFramePr>
@@ -4953,7 +4855,7 @@
               <a:graphicData uri="http://schemas.openxmlformats.org/drawingml/2006/picture">
                 <pic:pic xmlns:pic="http://schemas.openxmlformats.org/drawingml/2006/picture">
                   <pic:nvPicPr>
-                    <pic:cNvPr id="1105781245" name="Grafik 1" descr="Ein Bild, das Screenshot, Text, Rechteck, Design enthält.&#10;&#10;KI-generierte Inhalte können fehlerhaft sein."/>
+                    <pic:cNvPr id="1558932165" name="Grafik 1" descr="Ein Bild, das Text, Screenshot, Diagramm, Zahl enthält.&#10;&#10;KI-generierte Inhalte können fehlerhaft sein."/>
                     <pic:cNvPicPr/>
                   </pic:nvPicPr>
                   <pic:blipFill>
@@ -4971,7 +4873,7 @@
                   <pic:spPr>
                     <a:xfrm>
                       <a:off x="0" y="0"/>
-                      <a:ext cx="4791710" cy="3012440"/>
+                      <a:ext cx="7486650" cy="4674870"/>
                     </a:xfrm>
                     <a:prstGeom prst="rect">
                       <a:avLst/>
@@ -4990,85 +4892,52 @@
         </w:drawing>
       </w:r>
       <w:r>
-        <w:t>Beschreibung:</w:t>
-      </w:r>
-    </w:p>
-    <w:p>
-      <w:pPr>
-        <w:pStyle w:val="Listenabsatz"/>
-        <w:numPr>
-          <w:ilvl w:val="0"/>
-          <w:numId w:val="27"/>
-        </w:numPr>
-      </w:pPr>
-      <w:r>
-        <w:t>Suchfeld mit Filter</w:t>
-      </w:r>
-    </w:p>
-    <w:p>
-      <w:pPr>
-        <w:pStyle w:val="Listenabsatz"/>
-        <w:numPr>
-          <w:ilvl w:val="0"/>
-          <w:numId w:val="27"/>
-        </w:numPr>
-      </w:pPr>
-      <w:r>
-        <w:t xml:space="preserve">Liste aller Stories </w:t>
-      </w:r>
-    </w:p>
-    <w:p>
-      <w:pPr>
-        <w:pStyle w:val="Listenabsatz"/>
-        <w:numPr>
-          <w:ilvl w:val="0"/>
-          <w:numId w:val="27"/>
-        </w:numPr>
-      </w:pPr>
-      <w:r>
-        <w:t>Buttons pro Story: Lesen, Bearbeiten, T</w:t>
-      </w:r>
-      <w:r>
-        <w:t>ippen</w:t>
-      </w:r>
-    </w:p>
-    <w:p>
-      <w:pPr>
-        <w:ind w:left="360"/>
-      </w:pPr>
+        <w:t>Einstiegspunkt für User</w:t>
+      </w:r>
     </w:p>
     <w:p/>
     <w:p/>
     <w:p/>
     <w:p/>
+    <w:p/>
+    <w:p/>
+    <w:p/>
+    <w:p/>
+    <w:p/>
+    <w:p/>
+    <w:p/>
+    <w:p/>
     <w:p>
       <w:pPr>
         <w:pStyle w:val="berschrift3"/>
       </w:pPr>
-      <w:bookmarkStart w:id="11" w:name="_Toc202437229"/>
-      <w:r>
+      <w:bookmarkStart w:id="10" w:name="_Toc202604054"/>
+      <w:r>
+        <w:rPr>
+          <w:noProof/>
+        </w:rPr>
         <w:lastRenderedPageBreak/>
         <w:drawing>
-          <wp:anchor distT="0" distB="0" distL="114300" distR="114300" simplePos="0" relativeHeight="251662336" behindDoc="1" locked="0" layoutInCell="1" allowOverlap="1" wp14:anchorId="62515A0E" wp14:editId="4C7A5C30">
+          <wp:anchor distT="0" distB="0" distL="114300" distR="114300" simplePos="0" relativeHeight="251661312" behindDoc="1" locked="0" layoutInCell="1" allowOverlap="1" wp14:anchorId="52F37FBE" wp14:editId="6EF2714C">
             <wp:simplePos x="0" y="0"/>
             <wp:positionH relativeFrom="margin">
-              <wp:posOffset>445135</wp:posOffset>
+              <wp:posOffset>4997091</wp:posOffset>
             </wp:positionH>
             <wp:positionV relativeFrom="paragraph">
-              <wp:posOffset>335915</wp:posOffset>
+              <wp:posOffset>217860</wp:posOffset>
             </wp:positionV>
-            <wp:extent cx="5321300" cy="3346450"/>
-            <wp:effectExtent l="0" t="0" r="0" b="6350"/>
+            <wp:extent cx="4185920" cy="2631440"/>
+            <wp:effectExtent l="0" t="0" r="5080" b="0"/>
             <wp:wrapTight wrapText="bothSides">
               <wp:wrapPolygon edited="0">
                 <wp:start x="0" y="0"/>
-                <wp:lineTo x="0" y="21518"/>
-                <wp:lineTo x="21497" y="21518"/>
-                <wp:lineTo x="21497" y="0"/>
+                <wp:lineTo x="0" y="21423"/>
+                <wp:lineTo x="21528" y="21423"/>
+                <wp:lineTo x="21528" y="0"/>
                 <wp:lineTo x="0" y="0"/>
               </wp:wrapPolygon>
             </wp:wrapTight>
-            <wp:docPr id="513739788" name="Grafik 1" descr="Ein Bild, das Screenshot, Text, Rechteck, Schrift enthält.&#10;&#10;KI-generierte Inhalte können fehlerhaft sein."/>
+            <wp:docPr id="1105781245" name="Grafik 1" descr="Ein Bild, das Screenshot, Text, Rechteck, Design enthält.&#10;&#10;KI-generierte Inhalte können fehlerhaft sein."/>
             <wp:cNvGraphicFramePr>
               <a:graphicFrameLocks xmlns:a="http://schemas.openxmlformats.org/drawingml/2006/main" noChangeAspect="1"/>
             </wp:cNvGraphicFramePr>
@@ -5076,7 +4945,7 @@
               <a:graphicData uri="http://schemas.openxmlformats.org/drawingml/2006/picture">
                 <pic:pic xmlns:pic="http://schemas.openxmlformats.org/drawingml/2006/picture">
                   <pic:nvPicPr>
-                    <pic:cNvPr id="513739788" name="Grafik 1" descr="Ein Bild, das Screenshot, Text, Rechteck, Schrift enthält.&#10;&#10;KI-generierte Inhalte können fehlerhaft sein."/>
+                    <pic:cNvPr id="1105781245" name="Grafik 1" descr="Ein Bild, das Screenshot, Text, Rechteck, Design enthält.&#10;&#10;KI-generierte Inhalte können fehlerhaft sein."/>
                     <pic:cNvPicPr/>
                   </pic:nvPicPr>
                   <pic:blipFill>
@@ -5094,7 +4963,7 @@
                   <pic:spPr>
                     <a:xfrm>
                       <a:off x="0" y="0"/>
-                      <a:ext cx="5321300" cy="3346450"/>
+                      <a:ext cx="4185920" cy="2631440"/>
                     </a:xfrm>
                     <a:prstGeom prst="rect">
                       <a:avLst/>
@@ -5113,6 +4982,69 @@
         </w:drawing>
       </w:r>
       <w:r>
+        <w:t>5.2 Discover</w:t>
+      </w:r>
+      <w:bookmarkEnd w:id="10"/>
+    </w:p>
+    <w:p>
+      <w:r>
+        <w:t>Beschreibung:</w:t>
+      </w:r>
+    </w:p>
+    <w:p>
+      <w:pPr>
+        <w:pStyle w:val="Listenabsatz"/>
+        <w:numPr>
+          <w:ilvl w:val="0"/>
+          <w:numId w:val="27"/>
+        </w:numPr>
+      </w:pPr>
+      <w:r>
+        <w:t>Suchfeld mit Filter</w:t>
+      </w:r>
+    </w:p>
+    <w:p>
+      <w:pPr>
+        <w:pStyle w:val="Listenabsatz"/>
+        <w:numPr>
+          <w:ilvl w:val="0"/>
+          <w:numId w:val="27"/>
+        </w:numPr>
+      </w:pPr>
+      <w:r>
+        <w:t xml:space="preserve">Liste aller Stories </w:t>
+      </w:r>
+    </w:p>
+    <w:p>
+      <w:pPr>
+        <w:pStyle w:val="Listenabsatz"/>
+        <w:numPr>
+          <w:ilvl w:val="0"/>
+          <w:numId w:val="27"/>
+        </w:numPr>
+      </w:pPr>
+      <w:r>
+        <w:t>Buttons pro Story: Lesen, Bearbeiten, T</w:t>
+      </w:r>
+      <w:r>
+        <w:t>ippen</w:t>
+      </w:r>
+    </w:p>
+    <w:p>
+      <w:pPr>
+        <w:ind w:left="360"/>
+      </w:pPr>
+    </w:p>
+    <w:p/>
+    <w:p/>
+    <w:p/>
+    <w:p/>
+    <w:p>
+      <w:pPr>
+        <w:pStyle w:val="berschrift3"/>
+      </w:pPr>
+      <w:bookmarkStart w:id="11" w:name="_Toc202604055"/>
+      <w:r>
         <w:t>5.3 Reader</w:t>
       </w:r>
       <w:bookmarkEnd w:id="11"/>
@@ -5130,76 +5062,31 @@
           <w:numId w:val="28"/>
         </w:numPr>
       </w:pPr>
-      <w:r>
-        <w:t>Vollständige Story</w:t>
-      </w:r>
-    </w:p>
-    <w:p>
-      <w:pPr>
-        <w:pStyle w:val="Listenabsatz"/>
-        <w:numPr>
-          <w:ilvl w:val="0"/>
-          <w:numId w:val="28"/>
-        </w:numPr>
-      </w:pPr>
-      <w:r>
-        <w:t>Score Anzeige</w:t>
-      </w:r>
-    </w:p>
-    <w:p>
-      <w:pPr>
-        <w:pStyle w:val="Listenabsatz"/>
-        <w:numPr>
-          <w:ilvl w:val="0"/>
-          <w:numId w:val="28"/>
-        </w:numPr>
-      </w:pPr>
-      <w:r>
-        <w:t>Typing Button</w:t>
-      </w:r>
-    </w:p>
-    <w:p>
-      <w:pPr>
-        <w:pStyle w:val="Listenabsatz"/>
-        <w:numPr>
-          <w:ilvl w:val="0"/>
-          <w:numId w:val="28"/>
-        </w:numPr>
-      </w:pPr>
-      <w:r>
-        <w:t>Bewerten der Story</w:t>
-      </w:r>
-    </w:p>
-    <w:p>
-      <w:pPr>
-        <w:pStyle w:val="berschrift3"/>
-      </w:pPr>
-      <w:bookmarkStart w:id="12" w:name="_Toc202437230"/>
       <w:r>
         <w:rPr>
           <w:noProof/>
         </w:rPr>
         <w:drawing>
-          <wp:anchor distT="0" distB="0" distL="114300" distR="114300" simplePos="0" relativeHeight="251663360" behindDoc="1" locked="0" layoutInCell="1" allowOverlap="1" wp14:anchorId="26060974" wp14:editId="4A296AAE">
+          <wp:anchor distT="0" distB="0" distL="114300" distR="114300" simplePos="0" relativeHeight="251662336" behindDoc="1" locked="0" layoutInCell="1" allowOverlap="1" wp14:anchorId="62515A0E" wp14:editId="3B256017">
             <wp:simplePos x="0" y="0"/>
             <wp:positionH relativeFrom="margin">
-              <wp:posOffset>387985</wp:posOffset>
+              <wp:posOffset>4790633</wp:posOffset>
             </wp:positionH>
             <wp:positionV relativeFrom="paragraph">
-              <wp:posOffset>351790</wp:posOffset>
+              <wp:posOffset>-296269</wp:posOffset>
             </wp:positionV>
-            <wp:extent cx="5423535" cy="3413125"/>
-            <wp:effectExtent l="0" t="0" r="5715" b="0"/>
+            <wp:extent cx="4602480" cy="2894330"/>
+            <wp:effectExtent l="0" t="0" r="7620" b="1270"/>
             <wp:wrapTight wrapText="bothSides">
               <wp:wrapPolygon edited="0">
                 <wp:start x="0" y="0"/>
-                <wp:lineTo x="0" y="21459"/>
-                <wp:lineTo x="21547" y="21459"/>
-                <wp:lineTo x="21547" y="0"/>
+                <wp:lineTo x="0" y="21467"/>
+                <wp:lineTo x="21546" y="21467"/>
+                <wp:lineTo x="21546" y="0"/>
                 <wp:lineTo x="0" y="0"/>
               </wp:wrapPolygon>
             </wp:wrapTight>
-            <wp:docPr id="14893880" name="Grafik 1" descr="Ein Bild, das Text, Screenshot, Zahl, Schrift enthält.&#10;&#10;KI-generierte Inhalte können fehlerhaft sein."/>
+            <wp:docPr id="513739788" name="Grafik 1" descr="Ein Bild, das Screenshot, Text, Rechteck, Schrift enthält.&#10;&#10;KI-generierte Inhalte können fehlerhaft sein."/>
             <wp:cNvGraphicFramePr>
               <a:graphicFrameLocks xmlns:a="http://schemas.openxmlformats.org/drawingml/2006/main" noChangeAspect="1"/>
             </wp:cNvGraphicFramePr>
@@ -5207,7 +5094,7 @@
               <a:graphicData uri="http://schemas.openxmlformats.org/drawingml/2006/picture">
                 <pic:pic xmlns:pic="http://schemas.openxmlformats.org/drawingml/2006/picture">
                   <pic:nvPicPr>
-                    <pic:cNvPr id="14893880" name="Grafik 1" descr="Ein Bild, das Text, Screenshot, Zahl, Schrift enthält.&#10;&#10;KI-generierte Inhalte können fehlerhaft sein."/>
+                    <pic:cNvPr id="513739788" name="Grafik 1" descr="Ein Bild, das Screenshot, Text, Rechteck, Schrift enthält.&#10;&#10;KI-generierte Inhalte können fehlerhaft sein."/>
                     <pic:cNvPicPr/>
                   </pic:nvPicPr>
                   <pic:blipFill>
@@ -5225,7 +5112,7 @@
                   <pic:spPr>
                     <a:xfrm>
                       <a:off x="0" y="0"/>
-                      <a:ext cx="5423535" cy="3413125"/>
+                      <a:ext cx="4602480" cy="2894330"/>
                     </a:xfrm>
                     <a:prstGeom prst="rect">
                       <a:avLst/>
@@ -5244,74 +5131,211 @@
         </w:drawing>
       </w:r>
       <w:r>
+        <w:t>Vollständige Story</w:t>
+      </w:r>
+    </w:p>
+    <w:p>
+      <w:pPr>
+        <w:pStyle w:val="Listenabsatz"/>
+        <w:numPr>
+          <w:ilvl w:val="0"/>
+          <w:numId w:val="28"/>
+        </w:numPr>
+      </w:pPr>
+      <w:r>
+        <w:t>Score Anzeige</w:t>
+      </w:r>
+    </w:p>
+    <w:p>
+      <w:pPr>
+        <w:pStyle w:val="Listenabsatz"/>
+        <w:numPr>
+          <w:ilvl w:val="0"/>
+          <w:numId w:val="28"/>
+        </w:numPr>
+      </w:pPr>
+      <w:proofErr w:type="spellStart"/>
+      <w:r>
+        <w:t>Typing</w:t>
+      </w:r>
+      <w:proofErr w:type="spellEnd"/>
+      <w:r>
+        <w:t xml:space="preserve"> Button</w:t>
+      </w:r>
+    </w:p>
+    <w:p>
+      <w:pPr>
+        <w:pStyle w:val="Listenabsatz"/>
+        <w:numPr>
+          <w:ilvl w:val="0"/>
+          <w:numId w:val="28"/>
+        </w:numPr>
+      </w:pPr>
+      <w:r>
+        <w:t>Bewerten der Story</w:t>
+      </w:r>
+    </w:p>
+    <w:p/>
+    <w:p/>
+    <w:p/>
+    <w:p/>
+    <w:p/>
+    <w:p/>
+    <w:p>
+      <w:pPr>
+        <w:pStyle w:val="berschrift3"/>
+      </w:pPr>
+      <w:bookmarkStart w:id="12" w:name="_Toc202604056"/>
+      <w:r>
         <w:t>5.4 Create Story</w:t>
       </w:r>
       <w:bookmarkEnd w:id="12"/>
-    </w:p>
-    <w:p>
-      <w:r>
-        <w:t>Beschreibung:</w:t>
-      </w:r>
-    </w:p>
-    <w:p>
-      <w:pPr>
-        <w:pStyle w:val="Listenabsatz"/>
-        <w:numPr>
-          <w:ilvl w:val="0"/>
-          <w:numId w:val="29"/>
-        </w:numPr>
-      </w:pPr>
-      <w:r>
-        <w:t>Formular zum Erstellen von Stories</w:t>
-      </w:r>
-    </w:p>
-    <w:p>
-      <w:pPr>
-        <w:pStyle w:val="Listenabsatz"/>
-        <w:numPr>
-          <w:ilvl w:val="0"/>
-          <w:numId w:val="29"/>
-        </w:numPr>
-      </w:pPr>
-      <w:r>
-        <w:t>Felder: Titel, Genre, Inhalt</w:t>
-      </w:r>
-    </w:p>
-    <w:p>
-      <w:pPr>
-        <w:pStyle w:val="Listenabsatz"/>
-        <w:numPr>
-          <w:ilvl w:val="0"/>
-          <w:numId w:val="29"/>
-        </w:numPr>
-      </w:pPr>
-      <w:r>
-        <w:t>Verschiedene Buttons: Speichern, Abbrechen</w:t>
-      </w:r>
     </w:p>
     <w:p>
       <w:r>
         <w:rPr>
           <w:noProof/>
         </w:rPr>
-        <w:lastRenderedPageBreak/>
         <w:drawing>
-          <wp:anchor distT="0" distB="0" distL="114300" distR="114300" simplePos="0" relativeHeight="251664384" behindDoc="1" locked="0" layoutInCell="1" allowOverlap="1" wp14:anchorId="2A273F41" wp14:editId="7819FB80">
+          <wp:anchor distT="0" distB="0" distL="114300" distR="114300" simplePos="0" relativeHeight="251663360" behindDoc="1" locked="0" layoutInCell="1" allowOverlap="1" wp14:anchorId="26060974" wp14:editId="4DBAE251">
             <wp:simplePos x="0" y="0"/>
             <wp:positionH relativeFrom="margin">
-              <wp:posOffset>326438</wp:posOffset>
+              <wp:posOffset>4503972</wp:posOffset>
             </wp:positionH>
             <wp:positionV relativeFrom="paragraph">
-              <wp:posOffset>599</wp:posOffset>
+              <wp:posOffset>70403</wp:posOffset>
             </wp:positionV>
-            <wp:extent cx="5688330" cy="3536315"/>
-            <wp:effectExtent l="0" t="0" r="7620" b="6985"/>
+            <wp:extent cx="5231406" cy="3267986"/>
+            <wp:effectExtent l="0" t="0" r="7620" b="8890"/>
             <wp:wrapTight wrapText="bothSides">
               <wp:wrapPolygon edited="0">
                 <wp:start x="0" y="0"/>
-                <wp:lineTo x="0" y="21526"/>
-                <wp:lineTo x="21557" y="21526"/>
-                <wp:lineTo x="21557" y="0"/>
+                <wp:lineTo x="0" y="21533"/>
+                <wp:lineTo x="21553" y="21533"/>
+                <wp:lineTo x="21553" y="0"/>
+                <wp:lineTo x="0" y="0"/>
+              </wp:wrapPolygon>
+            </wp:wrapTight>
+            <wp:docPr id="14893880" name="Grafik 1" descr="Ein Bild, das Text, Screenshot, Zahl, Schrift enthält.&#10;&#10;KI-generierte Inhalte können fehlerhaft sein."/>
+            <wp:cNvGraphicFramePr>
+              <a:graphicFrameLocks xmlns:a="http://schemas.openxmlformats.org/drawingml/2006/main" noChangeAspect="1"/>
+            </wp:cNvGraphicFramePr>
+            <a:graphic xmlns:a="http://schemas.openxmlformats.org/drawingml/2006/main">
+              <a:graphicData uri="http://schemas.openxmlformats.org/drawingml/2006/picture">
+                <pic:pic xmlns:pic="http://schemas.openxmlformats.org/drawingml/2006/picture">
+                  <pic:nvPicPr>
+                    <pic:cNvPr id="14893880" name="Grafik 1" descr="Ein Bild, das Text, Screenshot, Zahl, Schrift enthält.&#10;&#10;KI-generierte Inhalte können fehlerhaft sein."/>
+                    <pic:cNvPicPr/>
+                  </pic:nvPicPr>
+                  <pic:blipFill rotWithShape="1">
+                    <a:blip r:embed="rId16">
+                      <a:extLst>
+                        <a:ext uri="{28A0092B-C50C-407E-A947-70E740481C1C}">
+                          <a14:useLocalDpi xmlns:a14="http://schemas.microsoft.com/office/drawing/2010/main" val="0"/>
+                        </a:ext>
+                      </a:extLst>
+                    </a:blip>
+                    <a:srcRect l="440" t="1631" r="3093" b="2611"/>
+                    <a:stretch>
+                      <a:fillRect/>
+                    </a:stretch>
+                  </pic:blipFill>
+                  <pic:spPr bwMode="auto">
+                    <a:xfrm>
+                      <a:off x="0" y="0"/>
+                      <a:ext cx="5231406" cy="3267986"/>
+                    </a:xfrm>
+                    <a:prstGeom prst="rect">
+                      <a:avLst/>
+                    </a:prstGeom>
+                    <a:ln>
+                      <a:noFill/>
+                    </a:ln>
+                    <a:extLst>
+                      <a:ext uri="{53640926-AAD7-44D8-BBD7-CCE9431645EC}">
+                        <a14:shadowObscured xmlns:a14="http://schemas.microsoft.com/office/drawing/2010/main"/>
+                      </a:ext>
+                    </a:extLst>
+                  </pic:spPr>
+                </pic:pic>
+              </a:graphicData>
+            </a:graphic>
+            <wp14:sizeRelH relativeFrom="margin">
+              <wp14:pctWidth>0</wp14:pctWidth>
+            </wp14:sizeRelH>
+            <wp14:sizeRelV relativeFrom="margin">
+              <wp14:pctHeight>0</wp14:pctHeight>
+            </wp14:sizeRelV>
+          </wp:anchor>
+        </w:drawing>
+      </w:r>
+      <w:r>
+        <w:t>Beschreibung:</w:t>
+      </w:r>
+    </w:p>
+    <w:p>
+      <w:pPr>
+        <w:pStyle w:val="Listenabsatz"/>
+        <w:numPr>
+          <w:ilvl w:val="0"/>
+          <w:numId w:val="29"/>
+        </w:numPr>
+      </w:pPr>
+      <w:r>
+        <w:t>Formular zum Erstellen von Stories</w:t>
+      </w:r>
+    </w:p>
+    <w:p>
+      <w:pPr>
+        <w:pStyle w:val="Listenabsatz"/>
+        <w:numPr>
+          <w:ilvl w:val="0"/>
+          <w:numId w:val="29"/>
+        </w:numPr>
+      </w:pPr>
+      <w:r>
+        <w:t>Felder: Titel, Genre, Inhalt</w:t>
+      </w:r>
+    </w:p>
+    <w:p>
+      <w:pPr>
+        <w:pStyle w:val="Listenabsatz"/>
+        <w:numPr>
+          <w:ilvl w:val="0"/>
+          <w:numId w:val="29"/>
+        </w:numPr>
+      </w:pPr>
+      <w:r>
+        <w:t>Verschiedene Buttons: Speichern, Abbrechen</w:t>
+      </w:r>
+    </w:p>
+    <w:p/>
+    <w:p/>
+    <w:p/>
+    <w:p/>
+    <w:p/>
+    <w:p>
+      <w:r>
+        <w:rPr>
+          <w:noProof/>
+        </w:rPr>
+        <w:drawing>
+          <wp:anchor distT="0" distB="0" distL="114300" distR="114300" simplePos="0" relativeHeight="251664384" behindDoc="1" locked="0" layoutInCell="1" allowOverlap="1" wp14:anchorId="2A273F41" wp14:editId="328E399F">
+            <wp:simplePos x="0" y="0"/>
+            <wp:positionH relativeFrom="margin">
+              <wp:posOffset>377494</wp:posOffset>
+            </wp:positionH>
+            <wp:positionV relativeFrom="paragraph">
+              <wp:posOffset>161263</wp:posOffset>
+            </wp:positionV>
+            <wp:extent cx="4389120" cy="2729230"/>
+            <wp:effectExtent l="0" t="0" r="0" b="0"/>
+            <wp:wrapTight wrapText="bothSides">
+              <wp:wrapPolygon edited="0">
+                <wp:start x="0" y="0"/>
+                <wp:lineTo x="0" y="21409"/>
+                <wp:lineTo x="21469" y="21409"/>
+                <wp:lineTo x="21469" y="0"/>
                 <wp:lineTo x="0" y="0"/>
               </wp:wrapPolygon>
             </wp:wrapTight>
@@ -5326,8 +5350,477 @@
                     <pic:cNvPr id="1738238999" name="Grafik 1" descr="Ein Bild, das Text, Screenshot, Reihe, Zahl enthält.&#10;&#10;KI-generierte Inhalte können fehlerhaft sein."/>
                     <pic:cNvPicPr/>
                   </pic:nvPicPr>
+                  <pic:blipFill rotWithShape="1">
+                    <a:blip r:embed="rId17">
+                      <a:extLst>
+                        <a:ext uri="{28A0092B-C50C-407E-A947-70E740481C1C}">
+                          <a14:useLocalDpi xmlns:a14="http://schemas.microsoft.com/office/drawing/2010/main" val="0"/>
+                        </a:ext>
+                      </a:extLst>
+                    </a:blip>
+                    <a:srcRect l="1036" t="1111" r="2590" b="2482"/>
+                    <a:stretch>
+                      <a:fillRect/>
+                    </a:stretch>
+                  </pic:blipFill>
+                  <pic:spPr bwMode="auto">
+                    <a:xfrm>
+                      <a:off x="0" y="0"/>
+                      <a:ext cx="4389120" cy="2729230"/>
+                    </a:xfrm>
+                    <a:prstGeom prst="rect">
+                      <a:avLst/>
+                    </a:prstGeom>
+                    <a:ln>
+                      <a:noFill/>
+                    </a:ln>
+                    <a:extLst>
+                      <a:ext uri="{53640926-AAD7-44D8-BBD7-CCE9431645EC}">
+                        <a14:shadowObscured xmlns:a14="http://schemas.microsoft.com/office/drawing/2010/main"/>
+                      </a:ext>
+                    </a:extLst>
+                  </pic:spPr>
+                </pic:pic>
+              </a:graphicData>
+            </a:graphic>
+            <wp14:sizeRelH relativeFrom="margin">
+              <wp14:pctWidth>0</wp14:pctWidth>
+            </wp14:sizeRelH>
+            <wp14:sizeRelV relativeFrom="margin">
+              <wp14:pctHeight>0</wp14:pctHeight>
+            </wp14:sizeRelV>
+          </wp:anchor>
+        </w:drawing>
+      </w:r>
+    </w:p>
+    <w:p>
+      <w:pPr>
+        <w:tabs>
+          <w:tab w:val="left" w:pos="1345"/>
+        </w:tabs>
+      </w:pPr>
+      <w:r>
+        <w:tab/>
+      </w:r>
+    </w:p>
+    <w:p>
+      <w:pPr>
+        <w:tabs>
+          <w:tab w:val="left" w:pos="1345"/>
+        </w:tabs>
+      </w:pPr>
+    </w:p>
+    <w:p>
+      <w:pPr>
+        <w:tabs>
+          <w:tab w:val="left" w:pos="1345"/>
+        </w:tabs>
+      </w:pPr>
+    </w:p>
+    <w:p>
+      <w:pPr>
+        <w:tabs>
+          <w:tab w:val="left" w:pos="1345"/>
+        </w:tabs>
+      </w:pPr>
+    </w:p>
+    <w:p/>
+    <w:p/>
+    <w:p/>
+    <w:p>
+      <w:pPr>
+        <w:pStyle w:val="berschrift3"/>
+      </w:pPr>
+      <w:bookmarkStart w:id="13" w:name="_Toc202604057"/>
+      <w:r>
+        <w:lastRenderedPageBreak/>
+        <w:t>5.5 Typing</w:t>
+      </w:r>
+      <w:bookmarkEnd w:id="13"/>
+    </w:p>
+    <w:p>
+      <w:r>
+        <w:rPr>
+          <w:noProof/>
+        </w:rPr>
+        <w:drawing>
+          <wp:anchor distT="0" distB="0" distL="114300" distR="114300" simplePos="0" relativeHeight="251665408" behindDoc="1" locked="0" layoutInCell="1" allowOverlap="1" wp14:anchorId="6CBF9C91" wp14:editId="193F8700">
+            <wp:simplePos x="0" y="0"/>
+            <wp:positionH relativeFrom="margin">
+              <wp:posOffset>4562199</wp:posOffset>
+            </wp:positionH>
+            <wp:positionV relativeFrom="paragraph">
+              <wp:posOffset>68001</wp:posOffset>
+            </wp:positionV>
+            <wp:extent cx="5056505" cy="3116580"/>
+            <wp:effectExtent l="0" t="0" r="0" b="7620"/>
+            <wp:wrapSquare wrapText="bothSides"/>
+            <wp:docPr id="258890490" name="Grafik 1" descr="Ein Bild, das Text, Screenshot, Zahl enthält.&#10;&#10;KI-generierte Inhalte können fehlerhaft sein."/>
+            <wp:cNvGraphicFramePr>
+              <a:graphicFrameLocks xmlns:a="http://schemas.openxmlformats.org/drawingml/2006/main" noChangeAspect="1"/>
+            </wp:cNvGraphicFramePr>
+            <a:graphic xmlns:a="http://schemas.openxmlformats.org/drawingml/2006/main">
+              <a:graphicData uri="http://schemas.openxmlformats.org/drawingml/2006/picture">
+                <pic:pic xmlns:pic="http://schemas.openxmlformats.org/drawingml/2006/picture">
+                  <pic:nvPicPr>
+                    <pic:cNvPr id="258890490" name="Grafik 1" descr="Ein Bild, das Text, Screenshot, Zahl enthält.&#10;&#10;KI-generierte Inhalte können fehlerhaft sein."/>
+                    <pic:cNvPicPr/>
+                  </pic:nvPicPr>
+                  <pic:blipFill rotWithShape="1">
+                    <a:blip r:embed="rId18">
+                      <a:extLst>
+                        <a:ext uri="{28A0092B-C50C-407E-A947-70E740481C1C}">
+                          <a14:useLocalDpi xmlns:a14="http://schemas.microsoft.com/office/drawing/2010/main" val="0"/>
+                        </a:ext>
+                      </a:extLst>
+                    </a:blip>
+                    <a:srcRect l="-926" t="1961" r="2753" b="1928"/>
+                    <a:stretch>
+                      <a:fillRect/>
+                    </a:stretch>
+                  </pic:blipFill>
+                  <pic:spPr bwMode="auto">
+                    <a:xfrm>
+                      <a:off x="0" y="0"/>
+                      <a:ext cx="5056505" cy="3116580"/>
+                    </a:xfrm>
+                    <a:prstGeom prst="rect">
+                      <a:avLst/>
+                    </a:prstGeom>
+                    <a:ln>
+                      <a:noFill/>
+                    </a:ln>
+                    <a:extLst>
+                      <a:ext uri="{53640926-AAD7-44D8-BBD7-CCE9431645EC}">
+                        <a14:shadowObscured xmlns:a14="http://schemas.microsoft.com/office/drawing/2010/main"/>
+                      </a:ext>
+                    </a:extLst>
+                  </pic:spPr>
+                </pic:pic>
+              </a:graphicData>
+            </a:graphic>
+            <wp14:sizeRelH relativeFrom="margin">
+              <wp14:pctWidth>0</wp14:pctWidth>
+            </wp14:sizeRelH>
+            <wp14:sizeRelV relativeFrom="margin">
+              <wp14:pctHeight>0</wp14:pctHeight>
+            </wp14:sizeRelV>
+          </wp:anchor>
+        </w:drawing>
+      </w:r>
+      <w:r>
+        <w:t>Beschreibung:</w:t>
+      </w:r>
+    </w:p>
+    <w:p>
+      <w:pPr>
+        <w:pStyle w:val="Listenabsatz"/>
+        <w:numPr>
+          <w:ilvl w:val="0"/>
+          <w:numId w:val="30"/>
+        </w:numPr>
+      </w:pPr>
+      <w:r>
+        <w:t>Story anzeigen</w:t>
+      </w:r>
+    </w:p>
+    <w:p>
+      <w:pPr>
+        <w:pStyle w:val="Listenabsatz"/>
+        <w:numPr>
+          <w:ilvl w:val="0"/>
+          <w:numId w:val="30"/>
+        </w:numPr>
+      </w:pPr>
+      <w:r>
+        <w:t>Live-Anzeige von WPM und Fehler</w:t>
+      </w:r>
+    </w:p>
+    <w:p>
+      <w:pPr>
+        <w:pStyle w:val="Listenabsatz"/>
+        <w:numPr>
+          <w:ilvl w:val="0"/>
+          <w:numId w:val="30"/>
+        </w:numPr>
+      </w:pPr>
+      <w:r>
+        <w:t xml:space="preserve">Start und </w:t>
+      </w:r>
+      <w:proofErr w:type="spellStart"/>
+      <w:r>
+        <w:t>Reset</w:t>
+      </w:r>
+      <w:proofErr w:type="spellEnd"/>
+    </w:p>
+    <w:p/>
+    <w:p>
+      <w:pPr>
+        <w:spacing w:after="160" w:line="259" w:lineRule="auto"/>
+      </w:pPr>
+    </w:p>
+    <w:p>
+      <w:pPr>
+        <w:spacing w:after="160" w:line="259" w:lineRule="auto"/>
+      </w:pPr>
+    </w:p>
+    <w:p>
+      <w:pPr>
+        <w:spacing w:after="160" w:line="259" w:lineRule="auto"/>
+      </w:pPr>
+    </w:p>
+    <w:p>
+      <w:pPr>
+        <w:spacing w:after="160" w:line="259" w:lineRule="auto"/>
+      </w:pPr>
+    </w:p>
+    <w:p>
+      <w:pPr>
+        <w:spacing w:after="160" w:line="259" w:lineRule="auto"/>
+      </w:pPr>
+    </w:p>
+    <w:p>
+      <w:pPr>
+        <w:spacing w:after="160" w:line="259" w:lineRule="auto"/>
+      </w:pPr>
+    </w:p>
+    <w:p>
+      <w:pPr>
+        <w:spacing w:after="160" w:line="259" w:lineRule="auto"/>
+      </w:pPr>
+    </w:p>
+    <w:p>
+      <w:pPr>
+        <w:spacing w:after="160" w:line="259" w:lineRule="auto"/>
+      </w:pPr>
+    </w:p>
+    <w:p>
+      <w:pPr>
+        <w:spacing w:after="160" w:line="259" w:lineRule="auto"/>
+      </w:pPr>
+      <w:r>
+        <w:br w:type="page"/>
+      </w:r>
+    </w:p>
+    <w:p>
+      <w:pPr>
+        <w:pStyle w:val="berschrift2"/>
+      </w:pPr>
+      <w:bookmarkStart w:id="14" w:name="_Toc202604058"/>
+      <w:r>
+        <w:lastRenderedPageBreak/>
+        <w:t>6 Datenmodell / Klassendiagramm</w:t>
+      </w:r>
+      <w:bookmarkEnd w:id="14"/>
+    </w:p>
+    <w:p>
+      <w:pPr>
+        <w:spacing w:after="160" w:line="259" w:lineRule="auto"/>
+      </w:pPr>
+      <w:r>
+        <w:t>Die App arbeitet mit einer relationalen Datenbank. Das Datenmodell besteht aus vier Hauptentitäten, die miteinander in Beziehung stehen. Jede Entität wird in der Datenbank als eigene Tabelle umgesetzt. Die Beziehungen werden über Fremdschlüssel abgebildet.</w:t>
+      </w:r>
+    </w:p>
+    <w:p>
+      <w:pPr>
+        <w:pStyle w:val="berschrift3"/>
+      </w:pPr>
+      <w:bookmarkStart w:id="15" w:name="_Toc202604059"/>
+      <w:r>
+        <w:t>6.1 Beziehungen im Datenmodell</w:t>
+      </w:r>
+      <w:bookmarkEnd w:id="15"/>
+    </w:p>
+    <w:p>
+      <w:pPr>
+        <w:pStyle w:val="Listenabsatz"/>
+        <w:numPr>
+          <w:ilvl w:val="0"/>
+          <w:numId w:val="31"/>
+        </w:numPr>
+      </w:pPr>
+      <w:r>
+        <w:t>Story &lt;-&gt; Score:</w:t>
+      </w:r>
+    </w:p>
+    <w:p>
+      <w:pPr>
+        <w:pStyle w:val="Listenabsatz"/>
+        <w:numPr>
+          <w:ilvl w:val="1"/>
+          <w:numId w:val="31"/>
+        </w:numPr>
+      </w:pPr>
+      <w:r>
+        <w:t>Eine Story kann mehrere Scores haben</w:t>
+      </w:r>
+    </w:p>
+    <w:p>
+      <w:pPr>
+        <w:pStyle w:val="Listenabsatz"/>
+        <w:numPr>
+          <w:ilvl w:val="1"/>
+          <w:numId w:val="31"/>
+        </w:numPr>
+      </w:pPr>
+      <w:proofErr w:type="spellStart"/>
+      <w:r>
+        <w:t>Score.s</w:t>
+      </w:r>
+      <w:r>
+        <w:t>toryId</w:t>
+      </w:r>
+      <w:proofErr w:type="spellEnd"/>
+      <w:r>
+        <w:t xml:space="preserve"> verweist auf Story.id</w:t>
+      </w:r>
+    </w:p>
+    <w:p>
+      <w:pPr>
+        <w:pStyle w:val="Listenabsatz"/>
+        <w:numPr>
+          <w:ilvl w:val="0"/>
+          <w:numId w:val="31"/>
+        </w:numPr>
+      </w:pPr>
+      <w:r>
+        <w:t xml:space="preserve">Story &lt;-&gt; </w:t>
+      </w:r>
+      <w:proofErr w:type="spellStart"/>
+      <w:r>
+        <w:t>TypingResult</w:t>
+      </w:r>
+      <w:proofErr w:type="spellEnd"/>
+      <w:r>
+        <w:t>:</w:t>
+      </w:r>
+    </w:p>
+    <w:p>
+      <w:pPr>
+        <w:pStyle w:val="Listenabsatz"/>
+        <w:numPr>
+          <w:ilvl w:val="1"/>
+          <w:numId w:val="31"/>
+        </w:numPr>
+      </w:pPr>
+      <w:r>
+        <w:t xml:space="preserve">Eine Story kann mehrere </w:t>
+      </w:r>
+      <w:proofErr w:type="spellStart"/>
+      <w:r>
+        <w:t>TypingResults</w:t>
+      </w:r>
+      <w:proofErr w:type="spellEnd"/>
+      <w:r>
+        <w:t xml:space="preserve"> haben</w:t>
+      </w:r>
+    </w:p>
+    <w:p>
+      <w:pPr>
+        <w:pStyle w:val="Listenabsatz"/>
+        <w:numPr>
+          <w:ilvl w:val="1"/>
+          <w:numId w:val="31"/>
+        </w:numPr>
+      </w:pPr>
+      <w:proofErr w:type="spellStart"/>
+      <w:r>
+        <w:t>TypingResult.storyId</w:t>
+      </w:r>
+      <w:proofErr w:type="spellEnd"/>
+      <w:r>
+        <w:t xml:space="preserve"> verweist auf Story.id</w:t>
+      </w:r>
+    </w:p>
+    <w:p>
+      <w:pPr>
+        <w:pStyle w:val="Listenabsatz"/>
+        <w:numPr>
+          <w:ilvl w:val="0"/>
+          <w:numId w:val="31"/>
+        </w:numPr>
+      </w:pPr>
+      <w:r>
+        <w:t>Genre &lt;-&gt; Story:</w:t>
+      </w:r>
+    </w:p>
+    <w:p>
+      <w:pPr>
+        <w:pStyle w:val="Listenabsatz"/>
+        <w:numPr>
+          <w:ilvl w:val="1"/>
+          <w:numId w:val="31"/>
+        </w:numPr>
+      </w:pPr>
+      <w:r>
+        <w:t>Genre kann mehrere Stories enthalten</w:t>
+      </w:r>
+    </w:p>
+    <w:p>
+      <w:pPr>
+        <w:pStyle w:val="Listenabsatz"/>
+        <w:numPr>
+          <w:ilvl w:val="1"/>
+          <w:numId w:val="31"/>
+        </w:numPr>
+      </w:pPr>
+      <w:proofErr w:type="spellStart"/>
+      <w:r>
+        <w:t>Story.genreId</w:t>
+      </w:r>
+      <w:proofErr w:type="spellEnd"/>
+      <w:r>
+        <w:t xml:space="preserve"> verweist auf Genre.id</w:t>
+      </w:r>
+    </w:p>
+    <w:p/>
+    <w:p>
+      <w:pPr>
+        <w:pStyle w:val="berschrift3"/>
+      </w:pPr>
+      <w:bookmarkStart w:id="16" w:name="_Toc202604060"/>
+      <w:r>
+        <w:lastRenderedPageBreak/>
+        <w:t>6.2 Klassendiagramm</w:t>
+      </w:r>
+      <w:bookmarkEnd w:id="16"/>
+      <w:r>
+        <w:rPr>
+          <w:noProof/>
+        </w:rPr>
+        <w:drawing>
+          <wp:anchor distT="0" distB="0" distL="114300" distR="114300" simplePos="0" relativeHeight="251672576" behindDoc="1" locked="0" layoutInCell="1" allowOverlap="1" wp14:anchorId="03936D24" wp14:editId="6E4CF32D">
+            <wp:simplePos x="0" y="0"/>
+            <wp:positionH relativeFrom="page">
+              <wp:posOffset>492401</wp:posOffset>
+            </wp:positionH>
+            <wp:positionV relativeFrom="paragraph">
+              <wp:posOffset>452120</wp:posOffset>
+            </wp:positionV>
+            <wp:extent cx="9784715" cy="4786630"/>
+            <wp:effectExtent l="0" t="0" r="6985" b="0"/>
+            <wp:wrapTight wrapText="bothSides">
+              <wp:wrapPolygon edited="0">
+                <wp:start x="0" y="0"/>
+                <wp:lineTo x="0" y="21491"/>
+                <wp:lineTo x="21573" y="21491"/>
+                <wp:lineTo x="21573" y="0"/>
+                <wp:lineTo x="0" y="0"/>
+              </wp:wrapPolygon>
+            </wp:wrapTight>
+            <wp:docPr id="1084437421" name="Grafik 1" descr="Ein Bild, das Text, Diagramm, parallel, Reihe enthält.&#10;&#10;KI-generierte Inhalte können fehlerhaft sein."/>
+            <wp:cNvGraphicFramePr>
+              <a:graphicFrameLocks xmlns:a="http://schemas.openxmlformats.org/drawingml/2006/main" noChangeAspect="1"/>
+            </wp:cNvGraphicFramePr>
+            <a:graphic xmlns:a="http://schemas.openxmlformats.org/drawingml/2006/main">
+              <a:graphicData uri="http://schemas.openxmlformats.org/drawingml/2006/picture">
+                <pic:pic xmlns:pic="http://schemas.openxmlformats.org/drawingml/2006/picture">
+                  <pic:nvPicPr>
+                    <pic:cNvPr id="1084437421" name="Grafik 1" descr="Ein Bild, das Text, Diagramm, parallel, Reihe enthält.&#10;&#10;KI-generierte Inhalte können fehlerhaft sein."/>
+                    <pic:cNvPicPr/>
+                  </pic:nvPicPr>
                   <pic:blipFill>
-                    <a:blip r:embed="rId16">
+                    <a:blip r:embed="rId19">
                       <a:extLst>
                         <a:ext uri="{28A0092B-C50C-407E-A947-70E740481C1C}">
                           <a14:useLocalDpi xmlns:a14="http://schemas.microsoft.com/office/drawing/2010/main" val="0"/>
@@ -5341,7 +5834,7 @@
                   <pic:spPr>
                     <a:xfrm>
                       <a:off x="0" y="0"/>
-                      <a:ext cx="5688330" cy="3536315"/>
+                      <a:ext cx="9784715" cy="4786630"/>
                     </a:xfrm>
                     <a:prstGeom prst="rect">
                       <a:avLst/>
@@ -5360,563 +5853,297 @@
         </w:drawing>
       </w:r>
     </w:p>
+    <w:p>
+      <w:pPr>
+        <w:spacing w:after="160" w:line="259" w:lineRule="auto"/>
+      </w:pPr>
+    </w:p>
+    <w:p>
+      <w:pPr>
+        <w:spacing w:after="160" w:line="259" w:lineRule="auto"/>
+        <w:sectPr>
+          <w:footerReference w:type="default" r:id="rId20"/>
+          <w:footerReference w:type="first" r:id="rId21"/>
+          <w:pgSz w:w="16838" w:h="11906" w:orient="landscape"/>
+          <w:pgMar w:top="720" w:right="720" w:bottom="720" w:left="720" w:header="708" w:footer="708" w:gutter="0"/>
+          <w:pgNumType w:start="0"/>
+          <w:cols w:space="708"/>
+          <w:titlePg/>
+          <w:docGrid w:linePitch="360"/>
+        </w:sectPr>
+      </w:pPr>
+    </w:p>
+    <w:p>
+      <w:pPr>
+        <w:pStyle w:val="berschrift2"/>
+      </w:pPr>
+      <w:bookmarkStart w:id="17" w:name="_Toc202604061"/>
+      <w:r>
+        <w:lastRenderedPageBreak/>
+        <w:t>7 REST-API-Spezifikation</w:t>
+      </w:r>
+      <w:bookmarkEnd w:id="17"/>
+    </w:p>
+    <w:p>
+      <w:pPr>
+        <w:spacing w:before="0" w:after="160" w:line="259" w:lineRule="auto"/>
+      </w:pPr>
+      <w:proofErr w:type="spellStart"/>
+      <w:r>
+        <w:t>TypingStories</w:t>
+      </w:r>
+      <w:proofErr w:type="spellEnd"/>
+      <w:r>
+        <w:t xml:space="preserve"> bietet REST-API, um alle Kernobjekte zu verwalten. Die Schnittstellen sind CRUD-fähig und folgen REST-Konventionen. Alle Endpunkte sind typischerweise unter dem Präfix /</w:t>
+      </w:r>
+      <w:proofErr w:type="spellStart"/>
+      <w:r>
+        <w:t>api</w:t>
+      </w:r>
+      <w:proofErr w:type="spellEnd"/>
+      <w:r>
+        <w:t xml:space="preserve"> erreichbar.</w:t>
+      </w:r>
+    </w:p>
+    <w:p>
+      <w:pPr>
+        <w:spacing w:before="0" w:after="160" w:line="259" w:lineRule="auto"/>
+      </w:pPr>
+    </w:p>
+    <w:p>
+      <w:pPr>
+        <w:pStyle w:val="berschrift3"/>
+      </w:pPr>
+      <w:bookmarkStart w:id="18" w:name="_Toc202604062"/>
+      <w:r>
+        <w:t>7.1 Übersicht aller Ressourcen</w:t>
+      </w:r>
+      <w:bookmarkEnd w:id="18"/>
+    </w:p>
+    <w:p>
+      <w:pPr>
+        <w:pStyle w:val="Listenabsatz"/>
+        <w:numPr>
+          <w:ilvl w:val="0"/>
+          <w:numId w:val="32"/>
+        </w:numPr>
+      </w:pPr>
+      <w:r>
+        <w:t>/</w:t>
+      </w:r>
+      <w:proofErr w:type="spellStart"/>
+      <w:r>
+        <w:t>stories</w:t>
+      </w:r>
+      <w:proofErr w:type="spellEnd"/>
+    </w:p>
+    <w:p>
+      <w:pPr>
+        <w:pStyle w:val="Listenabsatz"/>
+        <w:numPr>
+          <w:ilvl w:val="0"/>
+          <w:numId w:val="32"/>
+        </w:numPr>
+      </w:pPr>
+      <w:r>
+        <w:t>/</w:t>
+      </w:r>
+      <w:proofErr w:type="spellStart"/>
+      <w:r>
+        <w:t>stories</w:t>
+      </w:r>
+      <w:proofErr w:type="spellEnd"/>
+      <w:r>
+        <w:t>/{</w:t>
+      </w:r>
+      <w:proofErr w:type="spellStart"/>
+      <w:r>
+        <w:t>id</w:t>
+      </w:r>
+      <w:proofErr w:type="spellEnd"/>
+      <w:r>
+        <w:t>}</w:t>
+      </w:r>
+    </w:p>
+    <w:p>
+      <w:pPr>
+        <w:pStyle w:val="Listenabsatz"/>
+        <w:numPr>
+          <w:ilvl w:val="0"/>
+          <w:numId w:val="32"/>
+        </w:numPr>
+      </w:pPr>
+      <w:r>
+        <w:t>/</w:t>
+      </w:r>
+      <w:proofErr w:type="spellStart"/>
+      <w:r>
+        <w:t>stories</w:t>
+      </w:r>
+      <w:proofErr w:type="spellEnd"/>
+      <w:r>
+        <w:t>/{</w:t>
+      </w:r>
+      <w:proofErr w:type="spellStart"/>
+      <w:r>
+        <w:t>storyId</w:t>
+      </w:r>
+      <w:proofErr w:type="spellEnd"/>
+      <w:r>
+        <w:t>}/</w:t>
+      </w:r>
+      <w:proofErr w:type="spellStart"/>
+      <w:r>
+        <w:t>scores</w:t>
+      </w:r>
+      <w:proofErr w:type="spellEnd"/>
+    </w:p>
+    <w:p>
+      <w:pPr>
+        <w:pStyle w:val="Listenabsatz"/>
+        <w:numPr>
+          <w:ilvl w:val="0"/>
+          <w:numId w:val="32"/>
+        </w:numPr>
+      </w:pPr>
+      <w:r>
+        <w:t>/</w:t>
+      </w:r>
+      <w:proofErr w:type="spellStart"/>
+      <w:r>
+        <w:t>stories</w:t>
+      </w:r>
+      <w:proofErr w:type="spellEnd"/>
+      <w:r>
+        <w:t>/{</w:t>
+      </w:r>
+      <w:proofErr w:type="spellStart"/>
+      <w:r>
+        <w:t>storyId</w:t>
+      </w:r>
+      <w:proofErr w:type="spellEnd"/>
+      <w:r>
+        <w:t>}/</w:t>
+      </w:r>
+      <w:proofErr w:type="spellStart"/>
+      <w:r>
+        <w:t>typing-results</w:t>
+      </w:r>
+      <w:proofErr w:type="spellEnd"/>
+    </w:p>
+    <w:p>
+      <w:pPr>
+        <w:pStyle w:val="Listenabsatz"/>
+        <w:numPr>
+          <w:ilvl w:val="0"/>
+          <w:numId w:val="32"/>
+        </w:numPr>
+      </w:pPr>
+      <w:r>
+        <w:t>/</w:t>
+      </w:r>
+      <w:proofErr w:type="spellStart"/>
+      <w:r>
+        <w:t>genres</w:t>
+      </w:r>
+      <w:proofErr w:type="spellEnd"/>
+    </w:p>
+    <w:p>
+      <w:pPr>
+        <w:pStyle w:val="Listenabsatz"/>
+        <w:numPr>
+          <w:ilvl w:val="0"/>
+          <w:numId w:val="32"/>
+        </w:numPr>
+      </w:pPr>
+      <w:r>
+        <w:t>/</w:t>
+      </w:r>
+      <w:proofErr w:type="spellStart"/>
+      <w:r>
+        <w:t>genres</w:t>
+      </w:r>
+      <w:proofErr w:type="spellEnd"/>
+      <w:r>
+        <w:t>/{</w:t>
+      </w:r>
+      <w:proofErr w:type="spellStart"/>
+      <w:r>
+        <w:t>id</w:t>
+      </w:r>
+      <w:proofErr w:type="spellEnd"/>
+      <w:r>
+        <w:t>}</w:t>
+      </w:r>
+    </w:p>
     <w:p/>
-    <w:p/>
-    <w:p/>
-    <w:p/>
-    <w:p/>
-    <w:p>
-      <w:pPr>
-        <w:tabs>
-          <w:tab w:val="left" w:pos="1345"/>
-        </w:tabs>
-      </w:pPr>
-      <w:r>
-        <w:tab/>
-      </w:r>
-    </w:p>
-    <w:p>
-      <w:pPr>
-        <w:tabs>
-          <w:tab w:val="left" w:pos="1345"/>
-        </w:tabs>
-      </w:pPr>
-    </w:p>
-    <w:p>
-      <w:pPr>
-        <w:tabs>
-          <w:tab w:val="left" w:pos="1345"/>
-        </w:tabs>
-      </w:pPr>
-    </w:p>
-    <w:p>
-      <w:pPr>
-        <w:tabs>
-          <w:tab w:val="left" w:pos="1345"/>
-        </w:tabs>
-      </w:pPr>
-    </w:p>
-    <w:p/>
-    <w:p/>
     <w:p>
       <w:pPr>
         <w:pStyle w:val="berschrift3"/>
       </w:pPr>
-      <w:bookmarkStart w:id="13" w:name="_Toc202437231"/>
+      <w:bookmarkStart w:id="19" w:name="_Toc202604063"/>
+      <w:r>
+        <w:t>7.2 Endpunkte</w:t>
+      </w:r>
+      <w:bookmarkEnd w:id="19"/>
+      <w:r>
+        <w:t xml:space="preserve"> </w:t>
+      </w:r>
+    </w:p>
+    <w:p>
+      <w:r>
+        <w:t>Story Ressource</w:t>
+      </w:r>
+    </w:p>
+    <w:p>
+      <w:pPr>
+        <w:pStyle w:val="Listenabsatz"/>
+        <w:numPr>
+          <w:ilvl w:val="0"/>
+          <w:numId w:val="33"/>
+        </w:numPr>
+      </w:pPr>
+      <w:r>
+        <w:t>GET /</w:t>
+      </w:r>
+      <w:proofErr w:type="spellStart"/>
+      <w:r>
+        <w:t>api</w:t>
+      </w:r>
+      <w:proofErr w:type="spellEnd"/>
+      <w:r>
+        <w:t>/</w:t>
+      </w:r>
+      <w:proofErr w:type="spellStart"/>
+      <w:r>
+        <w:t>stories</w:t>
+      </w:r>
+      <w:proofErr w:type="spellEnd"/>
+    </w:p>
+    <w:p>
+      <w:pPr>
+        <w:pStyle w:val="Listenabsatz"/>
+        <w:numPr>
+          <w:ilvl w:val="1"/>
+          <w:numId w:val="33"/>
+        </w:numPr>
+      </w:pPr>
+      <w:r>
+        <w:t>Alle Stories abrufen</w:t>
+      </w:r>
+    </w:p>
+    <w:p>
+      <w:pPr>
+        <w:pStyle w:val="Listenabsatz"/>
+        <w:numPr>
+          <w:ilvl w:val="1"/>
+          <w:numId w:val="33"/>
+        </w:numPr>
+      </w:pPr>
       <w:r>
         <w:rPr>
           <w:noProof/>
         </w:rPr>
-        <w:drawing>
-          <wp:anchor distT="0" distB="0" distL="114300" distR="114300" simplePos="0" relativeHeight="251665408" behindDoc="1" locked="0" layoutInCell="1" allowOverlap="1" wp14:anchorId="6CBF9C91" wp14:editId="34497274">
-            <wp:simplePos x="0" y="0"/>
-            <wp:positionH relativeFrom="margin">
-              <wp:align>center</wp:align>
-            </wp:positionH>
-            <wp:positionV relativeFrom="paragraph">
-              <wp:posOffset>376028</wp:posOffset>
-            </wp:positionV>
-            <wp:extent cx="6040120" cy="3803650"/>
-            <wp:effectExtent l="0" t="0" r="0" b="6350"/>
-            <wp:wrapSquare wrapText="bothSides"/>
-            <wp:docPr id="258890490" name="Grafik 1" descr="Ein Bild, das Text, Screenshot, Zahl enthält.&#10;&#10;KI-generierte Inhalte können fehlerhaft sein."/>
-            <wp:cNvGraphicFramePr>
-              <a:graphicFrameLocks xmlns:a="http://schemas.openxmlformats.org/drawingml/2006/main" noChangeAspect="1"/>
-            </wp:cNvGraphicFramePr>
-            <a:graphic xmlns:a="http://schemas.openxmlformats.org/drawingml/2006/main">
-              <a:graphicData uri="http://schemas.openxmlformats.org/drawingml/2006/picture">
-                <pic:pic xmlns:pic="http://schemas.openxmlformats.org/drawingml/2006/picture">
-                  <pic:nvPicPr>
-                    <pic:cNvPr id="258890490" name="Grafik 1" descr="Ein Bild, das Text, Screenshot, Zahl enthält.&#10;&#10;KI-generierte Inhalte können fehlerhaft sein."/>
-                    <pic:cNvPicPr/>
-                  </pic:nvPicPr>
-                  <pic:blipFill>
-                    <a:blip r:embed="rId17">
-                      <a:extLst>
-                        <a:ext uri="{28A0092B-C50C-407E-A947-70E740481C1C}">
-                          <a14:useLocalDpi xmlns:a14="http://schemas.microsoft.com/office/drawing/2010/main" val="0"/>
-                        </a:ext>
-                      </a:extLst>
-                    </a:blip>
-                    <a:stretch>
-                      <a:fillRect/>
-                    </a:stretch>
-                  </pic:blipFill>
-                  <pic:spPr>
-                    <a:xfrm>
-                      <a:off x="0" y="0"/>
-                      <a:ext cx="6040120" cy="3803650"/>
-                    </a:xfrm>
-                    <a:prstGeom prst="rect">
-                      <a:avLst/>
-                    </a:prstGeom>
-                  </pic:spPr>
-                </pic:pic>
-              </a:graphicData>
-            </a:graphic>
-            <wp14:sizeRelH relativeFrom="margin">
-              <wp14:pctWidth>0</wp14:pctWidth>
-            </wp14:sizeRelH>
-            <wp14:sizeRelV relativeFrom="margin">
-              <wp14:pctHeight>0</wp14:pctHeight>
-            </wp14:sizeRelV>
-          </wp:anchor>
-        </w:drawing>
-      </w:r>
-      <w:r>
-        <w:t>5.5 Typing</w:t>
-      </w:r>
-      <w:bookmarkEnd w:id="13"/>
-    </w:p>
-    <w:p>
-      <w:r>
-        <w:t>Beschreibung:</w:t>
-      </w:r>
-    </w:p>
-    <w:p>
-      <w:pPr>
-        <w:pStyle w:val="Listenabsatz"/>
-        <w:numPr>
-          <w:ilvl w:val="0"/>
-          <w:numId w:val="30"/>
-        </w:numPr>
-      </w:pPr>
-      <w:r>
-        <w:t>Story anzeigen</w:t>
-      </w:r>
-    </w:p>
-    <w:p>
-      <w:pPr>
-        <w:pStyle w:val="Listenabsatz"/>
-        <w:numPr>
-          <w:ilvl w:val="0"/>
-          <w:numId w:val="30"/>
-        </w:numPr>
-      </w:pPr>
-      <w:r>
-        <w:t>Live-Anzeige von WPM und Fehler</w:t>
-      </w:r>
-    </w:p>
-    <w:p>
-      <w:pPr>
-        <w:pStyle w:val="Listenabsatz"/>
-        <w:numPr>
-          <w:ilvl w:val="0"/>
-          <w:numId w:val="30"/>
-        </w:numPr>
-      </w:pPr>
-      <w:r>
-        <w:t>Start und Reset</w:t>
-      </w:r>
-    </w:p>
-    <w:p/>
-    <w:p>
-      <w:pPr>
-        <w:spacing w:after="160" w:line="259" w:lineRule="auto"/>
-      </w:pPr>
-    </w:p>
-    <w:p>
-      <w:pPr>
-        <w:pStyle w:val="berschrift2"/>
-      </w:pPr>
-      <w:bookmarkStart w:id="14" w:name="_Toc202437232"/>
-      <w:r>
-        <w:lastRenderedPageBreak/>
-        <w:t>6 Datenmodell / Klassendiagramm</w:t>
-      </w:r>
-      <w:bookmarkEnd w:id="14"/>
-    </w:p>
-    <w:p>
-      <w:pPr>
-        <w:spacing w:after="160" w:line="259" w:lineRule="auto"/>
-      </w:pPr>
-      <w:r>
-        <w:t>Die App arbeitet mit einer relationalen Datenbank. Das Datenmodell besteht aus vier Hauptentitäten, die miteinander in Beziehung stehen. Jede Entität wird in der Datenbank als eigene Tabelle umgesetzt. Die Beziehungen werden über Fremdschlüssel abgebildet.</w:t>
-      </w:r>
-    </w:p>
-    <w:p>
-      <w:pPr>
-        <w:pStyle w:val="berschrift3"/>
-      </w:pPr>
-      <w:bookmarkStart w:id="15" w:name="_Toc202437233"/>
-      <w:r>
-        <w:t>6.1 Beziehungen im Datenmodell</w:t>
-      </w:r>
-      <w:bookmarkEnd w:id="15"/>
-    </w:p>
-    <w:p>
-      <w:pPr>
-        <w:pStyle w:val="Listenabsatz"/>
-        <w:numPr>
-          <w:ilvl w:val="0"/>
-          <w:numId w:val="31"/>
-        </w:numPr>
-      </w:pPr>
-      <w:r>
-        <w:t>Story &lt;-&gt; Score:</w:t>
-      </w:r>
-    </w:p>
-    <w:p>
-      <w:pPr>
-        <w:pStyle w:val="Listenabsatz"/>
-        <w:numPr>
-          <w:ilvl w:val="1"/>
-          <w:numId w:val="31"/>
-        </w:numPr>
-      </w:pPr>
-      <w:r>
-        <w:t>Eine Story kann mehrere Scores haben</w:t>
-      </w:r>
-    </w:p>
-    <w:p>
-      <w:pPr>
-        <w:pStyle w:val="Listenabsatz"/>
-        <w:numPr>
-          <w:ilvl w:val="1"/>
-          <w:numId w:val="31"/>
-        </w:numPr>
-      </w:pPr>
-      <w:r>
-        <w:t>Score.s</w:t>
-      </w:r>
-      <w:r>
-        <w:t>toryId verweist auf Story.id</w:t>
-      </w:r>
-    </w:p>
-    <w:p>
-      <w:pPr>
-        <w:pStyle w:val="Listenabsatz"/>
-        <w:numPr>
-          <w:ilvl w:val="0"/>
-          <w:numId w:val="31"/>
-        </w:numPr>
-      </w:pPr>
-      <w:r>
-        <w:t>Story &lt;-&gt; TypingResult:</w:t>
-      </w:r>
-    </w:p>
-    <w:p>
-      <w:pPr>
-        <w:pStyle w:val="Listenabsatz"/>
-        <w:numPr>
-          <w:ilvl w:val="1"/>
-          <w:numId w:val="31"/>
-        </w:numPr>
-      </w:pPr>
-      <w:r>
-        <w:t>Eine Story kann mehrere TypingResults haben</w:t>
-      </w:r>
-    </w:p>
-    <w:p>
-      <w:pPr>
-        <w:pStyle w:val="Listenabsatz"/>
-        <w:numPr>
-          <w:ilvl w:val="1"/>
-          <w:numId w:val="31"/>
-        </w:numPr>
-      </w:pPr>
-      <w:r>
-        <w:t>TypingResult.storyId verweist auf Story.id</w:t>
-      </w:r>
-    </w:p>
-    <w:p>
-      <w:pPr>
-        <w:pStyle w:val="Listenabsatz"/>
-        <w:numPr>
-          <w:ilvl w:val="0"/>
-          <w:numId w:val="31"/>
-        </w:numPr>
-      </w:pPr>
-      <w:r>
-        <w:t>Genre &lt;-&gt; Story:</w:t>
-      </w:r>
-    </w:p>
-    <w:p>
-      <w:pPr>
-        <w:pStyle w:val="Listenabsatz"/>
-        <w:numPr>
-          <w:ilvl w:val="1"/>
-          <w:numId w:val="31"/>
-        </w:numPr>
-      </w:pPr>
-      <w:r>
-        <w:t>Genre kann mehrere Stories enthalten</w:t>
-      </w:r>
-    </w:p>
-    <w:p>
-      <w:pPr>
-        <w:pStyle w:val="Listenabsatz"/>
-        <w:numPr>
-          <w:ilvl w:val="1"/>
-          <w:numId w:val="31"/>
-        </w:numPr>
-      </w:pPr>
-      <w:r>
-        <w:t>Story.genreId verweist auf Genre.id</w:t>
-      </w:r>
-    </w:p>
-    <w:p>
-      <w:pPr>
-        <w:pStyle w:val="berschrift3"/>
-      </w:pPr>
-      <w:bookmarkStart w:id="16" w:name="_Toc202437234"/>
-      <w:r>
-        <w:t>6.2 Klassendiagramm</w:t>
-      </w:r>
-      <w:bookmarkEnd w:id="16"/>
-    </w:p>
-    <w:p/>
-    <w:p>
-      <w:pPr>
-        <w:spacing w:after="160" w:line="259" w:lineRule="auto"/>
-      </w:pPr>
-      <w:r>
-        <w:rPr>
-          <w:noProof/>
-        </w:rPr>
-        <w:drawing>
-          <wp:inline distT="0" distB="0" distL="0" distR="0" wp14:anchorId="4AD93F7D" wp14:editId="4C3670D3">
-            <wp:extent cx="6630311" cy="3243532"/>
-            <wp:effectExtent l="0" t="0" r="0" b="0"/>
-            <wp:docPr id="1084437421" name="Grafik 1" descr="Ein Bild, das Text, Diagramm, parallel, Reihe enthält.&#10;&#10;KI-generierte Inhalte können fehlerhaft sein."/>
-            <wp:cNvGraphicFramePr>
-              <a:graphicFrameLocks xmlns:a="http://schemas.openxmlformats.org/drawingml/2006/main" noChangeAspect="1"/>
-            </wp:cNvGraphicFramePr>
-            <a:graphic xmlns:a="http://schemas.openxmlformats.org/drawingml/2006/main">
-              <a:graphicData uri="http://schemas.openxmlformats.org/drawingml/2006/picture">
-                <pic:pic xmlns:pic="http://schemas.openxmlformats.org/drawingml/2006/picture">
-                  <pic:nvPicPr>
-                    <pic:cNvPr id="1084437421" name="Grafik 1" descr="Ein Bild, das Text, Diagramm, parallel, Reihe enthält.&#10;&#10;KI-generierte Inhalte können fehlerhaft sein."/>
-                    <pic:cNvPicPr/>
-                  </pic:nvPicPr>
-                  <pic:blipFill>
-                    <a:blip r:embed="rId18"/>
-                    <a:stretch>
-                      <a:fillRect/>
-                    </a:stretch>
-                  </pic:blipFill>
-                  <pic:spPr>
-                    <a:xfrm>
-                      <a:off x="0" y="0"/>
-                      <a:ext cx="6653459" cy="3254856"/>
-                    </a:xfrm>
-                    <a:prstGeom prst="rect">
-                      <a:avLst/>
-                    </a:prstGeom>
-                  </pic:spPr>
-                </pic:pic>
-              </a:graphicData>
-            </a:graphic>
-          </wp:inline>
-        </w:drawing>
-      </w:r>
-    </w:p>
-    <w:p>
-      <w:pPr>
-        <w:spacing w:after="160" w:line="259" w:lineRule="auto"/>
-      </w:pPr>
-    </w:p>
-    <w:p>
-      <w:pPr>
-        <w:spacing w:after="160" w:line="259" w:lineRule="auto"/>
-      </w:pPr>
-    </w:p>
-    <w:p>
-      <w:pPr>
-        <w:spacing w:after="160" w:line="259" w:lineRule="auto"/>
-      </w:pPr>
-    </w:p>
-    <w:p>
-      <w:pPr>
-        <w:spacing w:after="160" w:line="259" w:lineRule="auto"/>
-      </w:pPr>
-    </w:p>
-    <w:p>
-      <w:pPr>
-        <w:spacing w:after="160" w:line="259" w:lineRule="auto"/>
-      </w:pPr>
-    </w:p>
-    <w:p>
-      <w:pPr>
-        <w:spacing w:after="160" w:line="259" w:lineRule="auto"/>
-      </w:pPr>
-    </w:p>
-    <w:p>
-      <w:pPr>
-        <w:spacing w:after="160" w:line="259" w:lineRule="auto"/>
-      </w:pPr>
-    </w:p>
-    <w:p>
-      <w:pPr>
-        <w:spacing w:after="160" w:line="259" w:lineRule="auto"/>
-      </w:pPr>
-    </w:p>
-    <w:p>
-      <w:pPr>
-        <w:spacing w:after="160" w:line="259" w:lineRule="auto"/>
-      </w:pPr>
-    </w:p>
-    <w:p>
-      <w:pPr>
-        <w:pStyle w:val="berschrift2"/>
-      </w:pPr>
-      <w:bookmarkStart w:id="17" w:name="_Toc202437235"/>
-      <w:r>
-        <w:lastRenderedPageBreak/>
-        <w:t>7 REST-API-Spezifikation</w:t>
-      </w:r>
-      <w:bookmarkEnd w:id="17"/>
-    </w:p>
-    <w:p>
-      <w:pPr>
-        <w:spacing w:before="0" w:after="160" w:line="259" w:lineRule="auto"/>
-      </w:pPr>
-      <w:r>
-        <w:t>TypingStories bietet REST-API, um alle Kernobjekte zu verwalten. Die Schnittstellen sind CRUD-fähig und folgen REST-Konventionen. Alle Endpunkte sind typischerweise unter dem Präfix /api erreichbar.</w:t>
-      </w:r>
-    </w:p>
-    <w:p>
-      <w:pPr>
-        <w:spacing w:before="0" w:after="160" w:line="259" w:lineRule="auto"/>
-      </w:pPr>
-    </w:p>
-    <w:p>
-      <w:pPr>
-        <w:pStyle w:val="berschrift3"/>
-      </w:pPr>
-      <w:bookmarkStart w:id="18" w:name="_Toc202437236"/>
-      <w:r>
-        <w:t>7.1 Übersicht aller Ressourcen</w:t>
-      </w:r>
-      <w:bookmarkEnd w:id="18"/>
-    </w:p>
-    <w:p>
-      <w:pPr>
-        <w:pStyle w:val="Listenabsatz"/>
-        <w:numPr>
-          <w:ilvl w:val="0"/>
-          <w:numId w:val="32"/>
-        </w:numPr>
-      </w:pPr>
-      <w:r>
-        <w:t>/stories</w:t>
-      </w:r>
-    </w:p>
-    <w:p>
-      <w:pPr>
-        <w:pStyle w:val="Listenabsatz"/>
-        <w:numPr>
-          <w:ilvl w:val="0"/>
-          <w:numId w:val="32"/>
-        </w:numPr>
-      </w:pPr>
-      <w:r>
-        <w:t>/stories/{id}</w:t>
-      </w:r>
-    </w:p>
-    <w:p>
-      <w:pPr>
-        <w:pStyle w:val="Listenabsatz"/>
-        <w:numPr>
-          <w:ilvl w:val="0"/>
-          <w:numId w:val="32"/>
-        </w:numPr>
-      </w:pPr>
-      <w:r>
-        <w:t>/stories/{storyId}/scores</w:t>
-      </w:r>
-    </w:p>
-    <w:p>
-      <w:pPr>
-        <w:pStyle w:val="Listenabsatz"/>
-        <w:numPr>
-          <w:ilvl w:val="0"/>
-          <w:numId w:val="32"/>
-        </w:numPr>
-      </w:pPr>
-      <w:r>
-        <w:t>/stories/{storyId}/typing-results</w:t>
-      </w:r>
-    </w:p>
-    <w:p>
-      <w:pPr>
-        <w:pStyle w:val="Listenabsatz"/>
-        <w:numPr>
-          <w:ilvl w:val="0"/>
-          <w:numId w:val="32"/>
-        </w:numPr>
-      </w:pPr>
-      <w:r>
-        <w:t>/genres</w:t>
-      </w:r>
-    </w:p>
-    <w:p>
-      <w:pPr>
-        <w:pStyle w:val="Listenabsatz"/>
-        <w:numPr>
-          <w:ilvl w:val="0"/>
-          <w:numId w:val="32"/>
-        </w:numPr>
-      </w:pPr>
-      <w:r>
-        <w:t>/genres</w:t>
-      </w:r>
-      <w:r>
-        <w:t>/{id}</w:t>
-      </w:r>
-    </w:p>
-    <w:p/>
-    <w:p>
-      <w:pPr>
-        <w:pStyle w:val="berschrift3"/>
-      </w:pPr>
-      <w:bookmarkStart w:id="19" w:name="_Toc202437237"/>
-      <w:r>
-        <w:t>7.2 Endpunkte</w:t>
-      </w:r>
-      <w:bookmarkEnd w:id="19"/>
-      <w:r>
-        <w:t xml:space="preserve"> </w:t>
-      </w:r>
-    </w:p>
-    <w:p>
-      <w:r>
-        <w:t>Story Ressource</w:t>
-      </w:r>
-    </w:p>
-    <w:p>
-      <w:pPr>
-        <w:pStyle w:val="Listenabsatz"/>
-        <w:numPr>
-          <w:ilvl w:val="0"/>
-          <w:numId w:val="33"/>
-        </w:numPr>
-      </w:pPr>
-      <w:r>
-        <w:t>GET /api/stories</w:t>
-      </w:r>
-    </w:p>
-    <w:p>
-      <w:pPr>
-        <w:pStyle w:val="Listenabsatz"/>
-        <w:numPr>
-          <w:ilvl w:val="1"/>
-          <w:numId w:val="33"/>
-        </w:numPr>
-      </w:pPr>
-      <w:r>
-        <w:t>Alle Stories abrufen</w:t>
-      </w:r>
-    </w:p>
-    <w:p>
-      <w:pPr>
-        <w:pStyle w:val="Listenabsatz"/>
-        <w:numPr>
-          <w:ilvl w:val="1"/>
-          <w:numId w:val="33"/>
-        </w:numPr>
-      </w:pPr>
-      <w:r>
         <w:drawing>
           <wp:anchor distT="0" distB="0" distL="114300" distR="114300" simplePos="0" relativeHeight="251666432" behindDoc="1" locked="0" layoutInCell="1" allowOverlap="1" wp14:anchorId="5EB50F78" wp14:editId="25FF7A2F">
             <wp:simplePos x="0" y="0"/>
@@ -5949,7 +6176,7 @@
                     <pic:cNvPicPr/>
                   </pic:nvPicPr>
                   <pic:blipFill>
-                    <a:blip r:embed="rId19">
+                    <a:blip r:embed="rId22">
                       <a:extLst>
                         <a:ext uri="{28A0092B-C50C-407E-A947-70E740481C1C}">
                           <a14:useLocalDpi xmlns:a14="http://schemas.microsoft.com/office/drawing/2010/main" val="0"/>
@@ -6026,8 +6253,29 @@
         <w:spacing w:after="160" w:line="259" w:lineRule="auto"/>
       </w:pPr>
       <w:r>
-        <w:t>GET /api/stories/{id</w:t>
-      </w:r>
+        <w:t>GET /</w:t>
+      </w:r>
+      <w:proofErr w:type="spellStart"/>
+      <w:r>
+        <w:t>api</w:t>
+      </w:r>
+      <w:proofErr w:type="spellEnd"/>
+      <w:r>
+        <w:t>/</w:t>
+      </w:r>
+      <w:proofErr w:type="spellStart"/>
+      <w:r>
+        <w:t>stories</w:t>
+      </w:r>
+      <w:proofErr w:type="spellEnd"/>
+      <w:r>
+        <w:t>/{</w:t>
+      </w:r>
+      <w:proofErr w:type="spellStart"/>
+      <w:r>
+        <w:t>id</w:t>
+      </w:r>
+      <w:proofErr w:type="spellEnd"/>
     </w:p>
     <w:p>
       <w:pPr>
@@ -6039,8 +6287,13 @@
         <w:spacing w:after="160" w:line="259" w:lineRule="auto"/>
       </w:pPr>
       <w:r>
-        <w:t>Story nach ID abruffen</w:t>
-      </w:r>
+        <w:t xml:space="preserve">Story nach ID </w:t>
+      </w:r>
+      <w:proofErr w:type="spellStart"/>
+      <w:r>
+        <w:t>abruffen</w:t>
+      </w:r>
+      <w:proofErr w:type="spellEnd"/>
     </w:p>
     <w:p>
       <w:pPr>
@@ -6052,6 +6305,9 @@
         <w:spacing w:after="160" w:line="259" w:lineRule="auto"/>
       </w:pPr>
       <w:r>
+        <w:rPr>
+          <w:noProof/>
+        </w:rPr>
         <w:drawing>
           <wp:anchor distT="0" distB="0" distL="114300" distR="114300" simplePos="0" relativeHeight="251667456" behindDoc="1" locked="0" layoutInCell="1" allowOverlap="1" wp14:anchorId="329E3A0A" wp14:editId="2BF240DC">
             <wp:simplePos x="0" y="0"/>
@@ -6084,7 +6340,7 @@
                     <pic:cNvPicPr/>
                   </pic:nvPicPr>
                   <pic:blipFill>
-                    <a:blip r:embed="rId20">
+                    <a:blip r:embed="rId23">
                       <a:extLst>
                         <a:ext uri="{28A0092B-C50C-407E-A947-70E740481C1C}">
                           <a14:useLocalDpi xmlns:a14="http://schemas.microsoft.com/office/drawing/2010/main" val="0"/>
@@ -6144,8 +6400,21 @@
         <w:spacing w:after="160" w:line="259" w:lineRule="auto"/>
       </w:pPr>
       <w:r>
-        <w:t>POST /api/stories</w:t>
-      </w:r>
+        <w:t>POST /</w:t>
+      </w:r>
+      <w:proofErr w:type="spellStart"/>
+      <w:r>
+        <w:t>api</w:t>
+      </w:r>
+      <w:proofErr w:type="spellEnd"/>
+      <w:r>
+        <w:t>/</w:t>
+      </w:r>
+      <w:proofErr w:type="spellStart"/>
+      <w:r>
+        <w:t>stories</w:t>
+      </w:r>
+      <w:proofErr w:type="spellEnd"/>
     </w:p>
     <w:p>
       <w:pPr>
@@ -6170,6 +6439,9 @@
         <w:spacing w:after="160" w:line="259" w:lineRule="auto"/>
       </w:pPr>
       <w:r>
+        <w:rPr>
+          <w:noProof/>
+        </w:rPr>
         <w:drawing>
           <wp:anchor distT="0" distB="0" distL="114300" distR="114300" simplePos="0" relativeHeight="251668480" behindDoc="1" locked="0" layoutInCell="1" allowOverlap="1" wp14:anchorId="2B08A719" wp14:editId="60381B04">
             <wp:simplePos x="0" y="0"/>
@@ -6202,7 +6474,7 @@
                     <pic:cNvPicPr/>
                   </pic:nvPicPr>
                   <pic:blipFill>
-                    <a:blip r:embed="rId21">
+                    <a:blip r:embed="rId24">
                       <a:extLst>
                         <a:ext uri="{28A0092B-C50C-407E-A947-70E740481C1C}">
                           <a14:useLocalDpi xmlns:a14="http://schemas.microsoft.com/office/drawing/2010/main" val="0"/>
@@ -6269,7 +6541,31 @@
       </w:pPr>
       <w:r>
         <w:lastRenderedPageBreak/>
-        <w:t>Put /api/stories/{id}</w:t>
+        <w:t>Put /</w:t>
+      </w:r>
+      <w:proofErr w:type="spellStart"/>
+      <w:r>
+        <w:t>api</w:t>
+      </w:r>
+      <w:proofErr w:type="spellEnd"/>
+      <w:r>
+        <w:t>/</w:t>
+      </w:r>
+      <w:proofErr w:type="spellStart"/>
+      <w:r>
+        <w:t>stories</w:t>
+      </w:r>
+      <w:proofErr w:type="spellEnd"/>
+      <w:r>
+        <w:t>/{</w:t>
+      </w:r>
+      <w:proofErr w:type="spellStart"/>
+      <w:r>
+        <w:t>id</w:t>
+      </w:r>
+      <w:proofErr w:type="spellEnd"/>
+      <w:r>
+        <w:t>}</w:t>
       </w:r>
     </w:p>
     <w:p>
@@ -6295,6 +6591,9 @@
         <w:spacing w:after="160" w:line="259" w:lineRule="auto"/>
       </w:pPr>
       <w:r>
+        <w:rPr>
+          <w:noProof/>
+        </w:rPr>
         <w:drawing>
           <wp:anchor distT="0" distB="0" distL="114300" distR="114300" simplePos="0" relativeHeight="251669504" behindDoc="1" locked="0" layoutInCell="1" allowOverlap="1" wp14:anchorId="2AF85087" wp14:editId="3EFEF642">
             <wp:simplePos x="0" y="0"/>
@@ -6327,7 +6626,7 @@
                     <pic:cNvPicPr/>
                   </pic:nvPicPr>
                   <pic:blipFill>
-                    <a:blip r:embed="rId22">
+                    <a:blip r:embed="rId25">
                       <a:extLst>
                         <a:ext uri="{28A0092B-C50C-407E-A947-70E740481C1C}">
                           <a14:useLocalDpi xmlns:a14="http://schemas.microsoft.com/office/drawing/2010/main" val="0"/>
@@ -6395,7 +6694,31 @@
         <w:spacing w:after="160" w:line="259" w:lineRule="auto"/>
       </w:pPr>
       <w:r>
-        <w:t>DELETE /api/stories/{id}</w:t>
+        <w:t>DELETE /</w:t>
+      </w:r>
+      <w:proofErr w:type="spellStart"/>
+      <w:r>
+        <w:t>api</w:t>
+      </w:r>
+      <w:proofErr w:type="spellEnd"/>
+      <w:r>
+        <w:t>/</w:t>
+      </w:r>
+      <w:proofErr w:type="spellStart"/>
+      <w:r>
+        <w:t>stories</w:t>
+      </w:r>
+      <w:proofErr w:type="spellEnd"/>
+      <w:r>
+        <w:t>/{</w:t>
+      </w:r>
+      <w:proofErr w:type="spellStart"/>
+      <w:r>
+        <w:t>id</w:t>
+      </w:r>
+      <w:proofErr w:type="spellEnd"/>
+      <w:r>
+        <w:t>}</w:t>
       </w:r>
     </w:p>
     <w:p>
@@ -6424,7 +6747,15 @@
         <w:t>Respon</w:t>
       </w:r>
       <w:r>
-        <w:t>se: 204 No Content</w:t>
+        <w:t xml:space="preserve">se: 204 </w:t>
+      </w:r>
+      <w:proofErr w:type="spellStart"/>
+      <w:r>
+        <w:t>No</w:t>
+      </w:r>
+      <w:proofErr w:type="spellEnd"/>
+      <w:r>
+        <w:t xml:space="preserve"> Content</w:t>
       </w:r>
     </w:p>
     <w:p>
@@ -6549,19 +6880,9 @@
     </w:p>
     <w:p>
       <w:pPr>
-        <w:spacing w:after="160" w:line="259" w:lineRule="auto"/>
-      </w:pPr>
-    </w:p>
-    <w:p>
-      <w:pPr>
-        <w:spacing w:after="160" w:line="259" w:lineRule="auto"/>
-      </w:pPr>
-    </w:p>
-    <w:p>
-      <w:pPr>
         <w:pStyle w:val="berschrift2"/>
       </w:pPr>
-      <w:bookmarkStart w:id="20" w:name="_Toc202437238"/>
+      <w:bookmarkStart w:id="20" w:name="_Toc202604064"/>
       <w:r>
         <w:lastRenderedPageBreak/>
         <w:t>8 Validierungskonzept</w:t>
@@ -6585,7 +6906,7 @@
       <w:pPr>
         <w:pStyle w:val="berschrift3"/>
       </w:pPr>
-      <w:bookmarkStart w:id="21" w:name="_Toc202437239"/>
+      <w:bookmarkStart w:id="21" w:name="_Toc202604065"/>
       <w:r>
         <w:t>8.1 Validierte Felder</w:t>
       </w:r>
@@ -6616,8 +6937,13 @@
           <w:numId w:val="35"/>
         </w:numPr>
       </w:pPr>
-      <w:r>
-        <w:t>genreId (muss existierendes Genre sein)</w:t>
+      <w:proofErr w:type="spellStart"/>
+      <w:r>
+        <w:t>genreId</w:t>
+      </w:r>
+      <w:proofErr w:type="spellEnd"/>
+      <w:r>
+        <w:t xml:space="preserve"> (muss existierendes Genre sein)</w:t>
       </w:r>
     </w:p>
     <w:p>
@@ -6628,8 +6954,13 @@
           <w:numId w:val="35"/>
         </w:numPr>
       </w:pPr>
-      <w:r>
-        <w:t>content (Pflichtfeld)</w:t>
+      <w:proofErr w:type="spellStart"/>
+      <w:r>
+        <w:t>content</w:t>
+      </w:r>
+      <w:proofErr w:type="spellEnd"/>
+      <w:r>
+        <w:t xml:space="preserve"> (Pflichtfeld)</w:t>
       </w:r>
     </w:p>
     <w:p>
@@ -6649,8 +6980,13 @@
         </w:numPr>
         <w:spacing w:before="0" w:after="160" w:line="259" w:lineRule="auto"/>
       </w:pPr>
-      <w:r>
-        <w:t>Component (Pflichtfeld)</w:t>
+      <w:proofErr w:type="spellStart"/>
+      <w:r>
+        <w:t>Component</w:t>
+      </w:r>
+      <w:proofErr w:type="spellEnd"/>
+      <w:r>
+        <w:t xml:space="preserve"> (Pflichtfeld)</w:t>
       </w:r>
     </w:p>
     <w:p>
@@ -6670,8 +7006,13 @@
       <w:pPr>
         <w:spacing w:before="0" w:after="160" w:line="259" w:lineRule="auto"/>
       </w:pPr>
-      <w:r>
-        <w:t>TypingResult:</w:t>
+      <w:proofErr w:type="spellStart"/>
+      <w:r>
+        <w:t>TypingResult</w:t>
+      </w:r>
+      <w:proofErr w:type="spellEnd"/>
+      <w:r>
+        <w:t>:</w:t>
       </w:r>
     </w:p>
     <w:p>
@@ -6739,7 +7080,7 @@
       <w:pPr>
         <w:pStyle w:val="berschrift3"/>
       </w:pPr>
-      <w:bookmarkStart w:id="22" w:name="_Toc202437240"/>
+      <w:bookmarkStart w:id="22" w:name="_Toc202604066"/>
       <w:r>
         <w:t>8.2 Beispiel für Validierungsregeln</w:t>
       </w:r>
@@ -6767,8 +7108,13 @@
         <w:t>→</w:t>
       </w:r>
       <w:r>
-        <w:t xml:space="preserve"> required</w:t>
-      </w:r>
+        <w:t xml:space="preserve"> </w:t>
+      </w:r>
+      <w:proofErr w:type="spellStart"/>
+      <w:r>
+        <w:t>required</w:t>
+      </w:r>
+      <w:proofErr w:type="spellEnd"/>
     </w:p>
     <w:p>
       <w:pPr>
@@ -6787,8 +7133,13 @@
         <w:t>→</w:t>
       </w:r>
       <w:r>
-        <w:t xml:space="preserve"> required</w:t>
-      </w:r>
+        <w:t xml:space="preserve"> </w:t>
+      </w:r>
+      <w:proofErr w:type="spellStart"/>
+      <w:r>
+        <w:t>required</w:t>
+      </w:r>
+      <w:proofErr w:type="spellEnd"/>
     </w:p>
     <w:p>
       <w:pPr>
@@ -6807,8 +7158,13 @@
         <w:t>→</w:t>
       </w:r>
       <w:r>
-        <w:t xml:space="preserve"> min/max</w:t>
-      </w:r>
+        <w:t xml:space="preserve"> min/</w:t>
+      </w:r>
+      <w:proofErr w:type="spellStart"/>
+      <w:r>
+        <w:t>max</w:t>
+      </w:r>
+      <w:proofErr w:type="spellEnd"/>
     </w:p>
     <w:p>
       <w:pPr>
@@ -6818,7 +7174,15 @@
         </w:numPr>
       </w:pPr>
       <w:r>
-        <w:t xml:space="preserve">Username im Typing-Result maximal 50 Zeichen </w:t>
+        <w:t xml:space="preserve">Username im </w:t>
+      </w:r>
+      <w:proofErr w:type="spellStart"/>
+      <w:r>
+        <w:t>Typing-Result</w:t>
+      </w:r>
+      <w:proofErr w:type="spellEnd"/>
+      <w:r>
+        <w:t xml:space="preserve"> maximal 50 Zeichen </w:t>
       </w:r>
       <w:r>
         <w:rPr>
@@ -6827,8 +7191,13 @@
         <w:t>→</w:t>
       </w:r>
       <w:r>
-        <w:t xml:space="preserve"> maxlength</w:t>
-      </w:r>
+        <w:t xml:space="preserve"> </w:t>
+      </w:r>
+      <w:proofErr w:type="spellStart"/>
+      <w:r>
+        <w:t>maxlength</w:t>
+      </w:r>
+      <w:proofErr w:type="spellEnd"/>
     </w:p>
     <w:p>
       <w:pPr>
@@ -6888,16 +7257,23 @@
         </w:numPr>
       </w:pPr>
       <w:r>
-        <w:t>Referentielle Integrität (genreId muss existieren)</w:t>
+        <w:t>Referentielle Integrität (</w:t>
+      </w:r>
+      <w:proofErr w:type="spellStart"/>
+      <w:r>
+        <w:t>genreId</w:t>
+      </w:r>
+      <w:proofErr w:type="spellEnd"/>
+      <w:r>
+        <w:t xml:space="preserve"> muss existieren)</w:t>
       </w:r>
     </w:p>
     <w:p/>
-    <w:p/>
     <w:p>
       <w:pPr>
         <w:pStyle w:val="berschrift3"/>
       </w:pPr>
-      <w:bookmarkStart w:id="23" w:name="_Toc202437241"/>
+      <w:bookmarkStart w:id="23" w:name="_Toc202604067"/>
       <w:r>
         <w:lastRenderedPageBreak/>
         <w:t>8.3 Beispiel für Fehlermeldungen</w:t>
@@ -7045,9 +7421,11 @@
             <w:hideMark/>
           </w:tcPr>
           <w:p>
+            <w:proofErr w:type="spellStart"/>
             <w:r>
               <w:t>genreId</w:t>
             </w:r>
+            <w:proofErr w:type="spellEnd"/>
           </w:p>
         </w:tc>
         <w:tc>
@@ -7086,9 +7464,11 @@
             <w:hideMark/>
           </w:tcPr>
           <w:p>
+            <w:proofErr w:type="spellStart"/>
             <w:r>
               <w:t>content</w:t>
             </w:r>
+            <w:proofErr w:type="spellEnd"/>
           </w:p>
         </w:tc>
         <w:tc>
@@ -7127,9 +7507,11 @@
             <w:hideMark/>
           </w:tcPr>
           <w:p>
+            <w:proofErr w:type="spellStart"/>
             <w:r>
               <w:t>value</w:t>
             </w:r>
+            <w:proofErr w:type="spellEnd"/>
           </w:p>
         </w:tc>
         <w:tc>
@@ -7168,9 +7550,11 @@
             <w:hideMark/>
           </w:tcPr>
           <w:p>
+            <w:proofErr w:type="spellStart"/>
             <w:r>
               <w:t>username</w:t>
             </w:r>
+            <w:proofErr w:type="spellEnd"/>
           </w:p>
         </w:tc>
         <w:tc>
@@ -7250,9 +7634,11 @@
             <w:hideMark/>
           </w:tcPr>
           <w:p>
+            <w:proofErr w:type="spellStart"/>
             <w:r>
               <w:t>errors</w:t>
             </w:r>
+            <w:proofErr w:type="spellEnd"/>
           </w:p>
         </w:tc>
         <w:tc>
@@ -7327,7 +7713,7 @@
       <w:pPr>
         <w:pStyle w:val="berschrift3"/>
       </w:pPr>
-      <w:bookmarkStart w:id="24" w:name="_Toc202437242"/>
+      <w:bookmarkStart w:id="24" w:name="_Toc202604068"/>
       <w:r>
         <w:t>8.4 Fehlerbehandlung im Frontend</w:t>
       </w:r>
@@ -7371,7 +7757,7 @@
       <w:pPr>
         <w:pStyle w:val="berschrift3"/>
       </w:pPr>
-      <w:bookmarkStart w:id="25" w:name="_Toc202437243"/>
+      <w:bookmarkStart w:id="25" w:name="_Toc202604069"/>
       <w:r>
         <w:t>8.5 Fehlerbehandlung im Backend</w:t>
       </w:r>
@@ -7385,8 +7771,13 @@
         </w:numPr>
       </w:pPr>
       <w:r>
-        <w:t>Spring Boot wirft ConstraintViolationException</w:t>
-      </w:r>
+        <w:t xml:space="preserve">Spring Boot wirft </w:t>
+      </w:r>
+      <w:proofErr w:type="spellStart"/>
+      <w:r>
+        <w:t>ConstraintViolationException</w:t>
+      </w:r>
+      <w:proofErr w:type="spellEnd"/>
     </w:p>
     <w:p>
       <w:pPr>
@@ -7395,8 +7786,13 @@
           <w:numId w:val="42"/>
         </w:numPr>
       </w:pPr>
-      <w:r>
-        <w:t>ExceptionHandler fängt Fehler ab</w:t>
+      <w:proofErr w:type="spellStart"/>
+      <w:r>
+        <w:t>ExceptionHandler</w:t>
+      </w:r>
+      <w:proofErr w:type="spellEnd"/>
+      <w:r>
+        <w:t xml:space="preserve"> fängt Fehler ab</w:t>
       </w:r>
     </w:p>
     <w:p>
@@ -7407,6 +7803,9 @@
         </w:numPr>
       </w:pPr>
       <w:r>
+        <w:rPr>
+          <w:noProof/>
+        </w:rPr>
         <w:drawing>
           <wp:anchor distT="0" distB="0" distL="114300" distR="114300" simplePos="0" relativeHeight="251670528" behindDoc="1" locked="0" layoutInCell="1" allowOverlap="1" wp14:anchorId="40ED1CE8" wp14:editId="2FEEF117">
             <wp:simplePos x="0" y="0"/>
@@ -7439,7 +7838,7 @@
                     <pic:cNvPicPr/>
                   </pic:nvPicPr>
                   <pic:blipFill>
-                    <a:blip r:embed="rId23">
+                    <a:blip r:embed="rId26">
                       <a:extLst>
                         <a:ext uri="{28A0092B-C50C-407E-A947-70E740481C1C}">
                           <a14:useLocalDpi xmlns:a14="http://schemas.microsoft.com/office/drawing/2010/main" val="0"/>
@@ -7504,14 +7903,9 @@
     </w:p>
     <w:p>
       <w:pPr>
-        <w:spacing w:after="160" w:line="259" w:lineRule="auto"/>
-      </w:pPr>
-    </w:p>
-    <w:p>
-      <w:pPr>
         <w:pStyle w:val="berschrift2"/>
       </w:pPr>
-      <w:bookmarkStart w:id="26" w:name="_Toc202437244"/>
+      <w:bookmarkStart w:id="26" w:name="_Toc202604070"/>
       <w:r>
         <w:lastRenderedPageBreak/>
         <w:t>9</w:t>
@@ -7564,8 +7958,17 @@
                 <w:b/>
                 <w:bCs/>
               </w:rPr>
-              <w:t>Test-Nr</w:t>
-            </w:r>
+              <w:t>Test-</w:t>
+            </w:r>
+            <w:proofErr w:type="spellStart"/>
+            <w:r>
+              <w:rPr>
+                <w:b/>
+                <w:bCs/>
+              </w:rPr>
+              <w:t>Nr</w:t>
+            </w:r>
+            <w:proofErr w:type="spellEnd"/>
           </w:p>
         </w:tc>
         <w:tc>
@@ -7961,7 +8364,15 @@
               <w:spacing w:after="160" w:line="259" w:lineRule="auto"/>
             </w:pPr>
             <w:r>
-              <w:t>Text wird angezeigt, Tippfeld aktiv, WPM/Fehler berechnet</w:t>
+              <w:t xml:space="preserve">Text wird angezeigt, </w:t>
+            </w:r>
+            <w:proofErr w:type="spellStart"/>
+            <w:r>
+              <w:t>Tippfeld</w:t>
+            </w:r>
+            <w:proofErr w:type="spellEnd"/>
+            <w:r>
+              <w:t xml:space="preserve"> aktiv, WPM/Fehler berechnet</w:t>
             </w:r>
           </w:p>
         </w:tc>
@@ -8306,7 +8717,7 @@
       <w:pPr>
         <w:pStyle w:val="berschrift3"/>
       </w:pPr>
-      <w:bookmarkStart w:id="27" w:name="_Toc202437245"/>
+      <w:bookmarkStart w:id="27" w:name="_Toc202604071"/>
       <w:r>
         <w:t>9.2 Beispiel-Ergebnisse (Screenshots)</w:t>
       </w:r>
@@ -8378,7 +8789,7 @@
       <w:pPr>
         <w:pStyle w:val="berschrift3"/>
       </w:pPr>
-      <w:bookmarkStart w:id="28" w:name="_Toc202437246"/>
+      <w:bookmarkStart w:id="28" w:name="_Toc202604072"/>
       <w:r>
         <w:t>9.3 Fehlerhandling getestet</w:t>
       </w:r>
@@ -8449,7 +8860,7 @@
       <w:pPr>
         <w:pStyle w:val="berschrift3"/>
       </w:pPr>
-      <w:bookmarkStart w:id="29" w:name="_Toc202437247"/>
+      <w:bookmarkStart w:id="29" w:name="_Toc202604073"/>
       <w:r>
         <w:t>9.4 Unit-Tests</w:t>
       </w:r>
@@ -8463,7 +8874,15 @@
         <w:spacing w:after="160" w:line="259" w:lineRule="auto"/>
       </w:pPr>
       <w:r>
-        <w:t>Für das Backend wurden Unit-Tests mit JUnit geschrieben. Beispiel:</w:t>
+        <w:t xml:space="preserve">Für das Backend wurden Unit-Tests mit </w:t>
+      </w:r>
+      <w:proofErr w:type="spellStart"/>
+      <w:r>
+        <w:t>JUnit</w:t>
+      </w:r>
+      <w:proofErr w:type="spellEnd"/>
+      <w:r>
+        <w:t xml:space="preserve"> geschrieben. Beispiel:</w:t>
       </w:r>
     </w:p>
     <w:p>
@@ -8475,8 +8894,9 @@
       <w:pPr>
         <w:pStyle w:val="berschrift2"/>
       </w:pPr>
-      <w:bookmarkStart w:id="30" w:name="_Toc202437248"/>
-      <w:r>
+      <w:bookmarkStart w:id="30" w:name="_Toc202604074"/>
+      <w:r>
+        <w:lastRenderedPageBreak/>
         <w:t>1</w:t>
       </w:r>
       <w:r>
@@ -8492,8 +8912,15 @@
         <w:spacing w:before="0" w:after="160" w:line="259" w:lineRule="auto"/>
       </w:pPr>
       <w:r>
-        <w:lastRenderedPageBreak/>
-        <w:t>Diese Anleitung beschreibt die Schritte, um die Applikation TypingStorise lokal zu installieren und auszuführen. Das Projekt besteht aus einem F</w:t>
+        <w:t xml:space="preserve">Diese Anleitung beschreibt die Schritte, um die Applikation </w:t>
+      </w:r>
+      <w:proofErr w:type="spellStart"/>
+      <w:r>
+        <w:t>TypingStorise</w:t>
+      </w:r>
+      <w:proofErr w:type="spellEnd"/>
+      <w:r>
+        <w:t xml:space="preserve"> lokal zu installieren und auszuführen. Das Projekt besteht aus einem F</w:t>
       </w:r>
       <w:r>
         <w:t>rondend mit React und einem Backend mit Spring Boot.</w:t>
@@ -8508,7 +8935,7 @@
       <w:pPr>
         <w:pStyle w:val="berschrift3"/>
       </w:pPr>
-      <w:bookmarkStart w:id="31" w:name="_Toc202437249"/>
+      <w:bookmarkStart w:id="31" w:name="_Toc202604075"/>
       <w:r>
         <w:t>10.1 Voraussetzungen</w:t>
       </w:r>
@@ -8543,9 +8970,19 @@
         </w:numPr>
         <w:spacing w:before="0" w:after="160" w:line="259" w:lineRule="auto"/>
       </w:pPr>
-      <w:r>
-        <w:t>npm oder yarn</w:t>
-      </w:r>
+      <w:proofErr w:type="spellStart"/>
+      <w:r>
+        <w:t>npm</w:t>
+      </w:r>
+      <w:proofErr w:type="spellEnd"/>
+      <w:r>
+        <w:t xml:space="preserve"> oder </w:t>
+      </w:r>
+      <w:proofErr w:type="spellStart"/>
+      <w:r>
+        <w:t>yarn</w:t>
+      </w:r>
+      <w:proofErr w:type="spellEnd"/>
     </w:p>
     <w:p>
       <w:pPr>
@@ -8594,8 +9031,13 @@
         </w:numPr>
         <w:spacing w:before="0" w:after="160" w:line="259" w:lineRule="auto"/>
       </w:pPr>
-      <w:r>
-        <w:t xml:space="preserve">Git </w:t>
+      <w:proofErr w:type="spellStart"/>
+      <w:r>
+        <w:t>Git</w:t>
+      </w:r>
+      <w:proofErr w:type="spellEnd"/>
+      <w:r>
+        <w:t xml:space="preserve"> </w:t>
       </w:r>
       <w:r>
         <w:t>für Clone</w:t>
@@ -8628,7 +9070,7 @@
       <w:pPr>
         <w:pStyle w:val="berschrift2"/>
       </w:pPr>
-      <w:bookmarkStart w:id="32" w:name="_Toc202437250"/>
+      <w:bookmarkStart w:id="32" w:name="_Toc202604076"/>
       <w:r>
         <w:t>1</w:t>
       </w:r>
@@ -8651,6 +9093,7 @@
       <w:r>
         <w:t xml:space="preserve">In diesem Abschnitt werden alle Hilfestellungen, Ideenquellen und Recherchen aufgelistet, die bei der Entwicklung der Applikation </w:t>
       </w:r>
+      <w:proofErr w:type="spellStart"/>
       <w:r>
         <w:rPr>
           <w:b/>
@@ -8658,6 +9101,7 @@
         </w:rPr>
         <w:t>TypingStories</w:t>
       </w:r>
+      <w:proofErr w:type="spellEnd"/>
       <w:r>
         <w:t xml:space="preserve"> genutzt wurden.</w:t>
       </w:r>
@@ -8672,7 +9116,7 @@
       </w:pPr>
       <w:r>
         <w:pict w14:anchorId="24950983">
-          <v:rect id="_x0000_i1085" style="width:0;height:1.5pt" o:hralign="center" o:hrstd="t" o:hr="t" fillcolor="#a0a0a0" stroked="f"/>
+          <v:rect id="_x0000_i1225" style="width:0;height:1.5pt" o:hralign="center" o:hrstd="t" o:hr="t" fillcolor="#a0a0a0" stroked="f"/>
         </w:pict>
       </w:r>
     </w:p>
@@ -8750,7 +9194,7 @@
       </w:pPr>
       <w:r>
         <w:pict w14:anchorId="049AAE9A">
-          <v:rect id="_x0000_i1086" style="width:0;height:1.5pt" o:hralign="center" o:hrstd="t" o:hr="t" fillcolor="#a0a0a0" stroked="f"/>
+          <v:rect id="_x0000_i1226" style="width:0;height:1.5pt" o:hralign="center" o:hrstd="t" o:hr="t" fillcolor="#a0a0a0" stroked="f"/>
         </w:pict>
       </w:r>
     </w:p>
@@ -8828,7 +9272,7 @@
       </w:pPr>
       <w:r>
         <w:pict w14:anchorId="3D28EC6A">
-          <v:rect id="_x0000_i1087" style="width:0;height:1.5pt" o:hralign="center" o:hrstd="t" o:hr="t" fillcolor="#a0a0a0" stroked="f"/>
+          <v:rect id="_x0000_i1227" style="width:0;height:1.5pt" o:hralign="center" o:hrstd="t" o:hr="t" fillcolor="#a0a0a0" stroked="f"/>
         </w:pict>
       </w:r>
     </w:p>
@@ -8871,7 +9315,7 @@
       <w:r>
         <w:t xml:space="preserve">React-Dokumentation: </w:t>
       </w:r>
-      <w:hyperlink r:id="rId24" w:tgtFrame="_new" w:history="1">
+      <w:hyperlink r:id="rId27" w:tgtFrame="_new" w:history="1">
         <w:r>
           <w:rPr>
             <w:rStyle w:val="Hyperlink"/>
@@ -8891,7 +9335,7 @@
       <w:r>
         <w:t xml:space="preserve">Spring Boot Guides: </w:t>
       </w:r>
-      <w:hyperlink r:id="rId25" w:tgtFrame="_new" w:history="1">
+      <w:hyperlink r:id="rId28" w:tgtFrame="_new" w:history="1">
         <w:r>
           <w:rPr>
             <w:rStyle w:val="Hyperlink"/>
@@ -8929,7 +9373,7 @@
       <w:r>
         <w:t xml:space="preserve">MySQL-Dokumentation: </w:t>
       </w:r>
-      <w:hyperlink r:id="rId26" w:tgtFrame="_new" w:history="1">
+      <w:hyperlink r:id="rId29" w:tgtFrame="_new" w:history="1">
         <w:r>
           <w:rPr>
             <w:rStyle w:val="Hyperlink"/>
@@ -8947,6 +9391,7 @@
         <w:spacing w:before="0" w:after="160" w:line="259" w:lineRule="auto"/>
       </w:pPr>
       <w:r>
+        <w:lastRenderedPageBreak/>
         <w:t>Stack Overflow-Beiträge zu spezifischen Fehlern</w:t>
       </w:r>
     </w:p>
@@ -8971,9 +9416,8 @@
         <w:spacing w:before="0" w:after="160" w:line="259" w:lineRule="auto"/>
       </w:pPr>
       <w:r>
-        <w:lastRenderedPageBreak/>
         <w:pict w14:anchorId="66026743">
-          <v:rect id="_x0000_i1088" style="width:0;height:1.5pt" o:hralign="center" o:hrstd="t" o:hr="t" fillcolor="#a0a0a0" stroked="f"/>
+          <v:rect id="_x0000_i1228" style="width:0;height:1.5pt" o:hralign="center" o:hrstd="t" o:hr="t" fillcolor="#a0a0a0" stroked="f"/>
         </w:pict>
       </w:r>
     </w:p>
@@ -9037,8 +9481,21 @@
         </w:numPr>
         <w:spacing w:before="0" w:after="160" w:line="259" w:lineRule="auto"/>
       </w:pPr>
-      <w:r>
-        <w:t>Eclipse / IntelliJ (Backend)</w:t>
+      <w:proofErr w:type="spellStart"/>
+      <w:r>
+        <w:t>Eclipse</w:t>
+      </w:r>
+      <w:proofErr w:type="spellEnd"/>
+      <w:r>
+        <w:t xml:space="preserve"> / </w:t>
+      </w:r>
+      <w:proofErr w:type="spellStart"/>
+      <w:r>
+        <w:t>IntelliJ</w:t>
+      </w:r>
+      <w:proofErr w:type="spellEnd"/>
+      <w:r>
+        <w:t xml:space="preserve"> (Backend)</w:t>
       </w:r>
     </w:p>
     <w:p>
@@ -9062,7 +9519,15 @@
         <w:spacing w:before="0" w:after="160" w:line="259" w:lineRule="auto"/>
       </w:pPr>
       <w:r>
-        <w:t>GitHub / Git zur Versionierung</w:t>
+        <w:t xml:space="preserve">GitHub / </w:t>
+      </w:r>
+      <w:proofErr w:type="spellStart"/>
+      <w:r>
+        <w:t>Git</w:t>
+      </w:r>
+      <w:proofErr w:type="spellEnd"/>
+      <w:r>
+        <w:t xml:space="preserve"> zur Versionierung</w:t>
       </w:r>
     </w:p>
     <w:p>
@@ -9079,6 +9544,9 @@
     </w:p>
     <w:p>
       <w:r>
+        <w:rPr>
+          <w:noProof/>
+        </w:rPr>
         <w:drawing>
           <wp:inline distT="0" distB="0" distL="0" distR="0" wp14:anchorId="789C59C3" wp14:editId="435DE43F">
             <wp:extent cx="5658640" cy="3238952"/>
@@ -9095,7 +9563,7 @@
                     <pic:cNvPicPr/>
                   </pic:nvPicPr>
                   <pic:blipFill>
-                    <a:blip r:embed="rId27"/>
+                    <a:blip r:embed="rId30"/>
                     <a:stretch>
                       <a:fillRect/>
                     </a:stretch>
@@ -9126,7 +9594,21 @@
         <w:rPr>
           <w:lang w:val="en-US"/>
         </w:rPr>
-        <w:t>Endless json entry in scores</w:t>
+        <w:t xml:space="preserve">Endless </w:t>
+      </w:r>
+      <w:proofErr w:type="spellStart"/>
+      <w:r>
+        <w:rPr>
+          <w:lang w:val="en-US"/>
+        </w:rPr>
+        <w:t>json</w:t>
+      </w:r>
+      <w:proofErr w:type="spellEnd"/>
+      <w:r>
+        <w:rPr>
+          <w:lang w:val="en-US"/>
+        </w:rPr>
+        <w:t xml:space="preserve"> entry in scores</w:t>
       </w:r>
       <w:r>
         <w:rPr>
@@ -9138,8 +9620,30 @@
         <w:rPr>
           <w:lang w:val="en-US"/>
         </w:rPr>
-        <w:t>n story class @JsonManageReference und Score , typingresult @JsonBackreference reintun</w:t>
-      </w:r>
+        <w:t xml:space="preserve">n story class @JsonManageReference und Score , </w:t>
+      </w:r>
+      <w:proofErr w:type="spellStart"/>
+      <w:r>
+        <w:rPr>
+          <w:lang w:val="en-US"/>
+        </w:rPr>
+        <w:t>typingresult</w:t>
+      </w:r>
+      <w:proofErr w:type="spellEnd"/>
+      <w:r>
+        <w:rPr>
+          <w:lang w:val="en-US"/>
+        </w:rPr>
+        <w:t xml:space="preserve"> @JsonBackreference </w:t>
+      </w:r>
+      <w:proofErr w:type="spellStart"/>
+      <w:r>
+        <w:rPr>
+          <w:lang w:val="en-US"/>
+        </w:rPr>
+        <w:t>reintun</w:t>
+      </w:r>
+      <w:proofErr w:type="spellEnd"/>
     </w:p>
     <w:sectPr>
       <w:pgSz w:w="11906" w:h="16838"/>
@@ -9176,6 +9680,184 @@
     </w:p>
   </w:endnote>
 </w:endnotes>
+</file>
+
+<file path=word/footer1.xml><?xml version="1.0" encoding="utf-8"?>
+<w:ftr xmlns:wpc="http://schemas.microsoft.com/office/word/2010/wordprocessingCanvas" xmlns:cx="http://schemas.microsoft.com/office/drawing/2014/chartex" xmlns:cx1="http://schemas.microsoft.com/office/drawing/2015/9/8/chartex" xmlns:cx2="http://schemas.microsoft.com/office/drawing/2015/10/21/chartex" xmlns:cx3="http://schemas.microsoft.com/office/drawing/2016/5/9/chartex" xmlns:cx4="http://schemas.microsoft.com/office/drawing/2016/5/10/chartex" xmlns:cx5="http://schemas.microsoft.com/office/drawing/2016/5/11/chartex" xmlns:cx6="http://schemas.microsoft.com/office/drawing/2016/5/12/chartex" xmlns:cx7="http://schemas.microsoft.com/office/drawing/2016/5/13/chartex" xmlns:cx8="http://schemas.microsoft.com/office/drawing/2016/5/14/chartex" xmlns:mc="http://schemas.openxmlformats.org/markup-compatibility/2006" xmlns:aink="http://schemas.microsoft.com/office/drawing/2016/ink" xmlns:am3d="http://schemas.microsoft.com/office/drawing/2017/model3d" xmlns:o="urn:schemas-microsoft-com:office:office" xmlns:oel="http://schemas.microsoft.com/office/2019/extlst" xmlns:r="http://schemas.openxmlformats.org/officeDocument/2006/relationships" xmlns:m="http://schemas.openxmlformats.org/officeDocument/2006/math" xmlns:v="urn:schemas-microsoft-com:vml" xmlns:wp14="http://schemas.microsoft.com/office/word/2010/wordprocessingDrawing" xmlns:wp="http://schemas.openxmlformats.org/drawingml/2006/wordprocessingDrawing" xmlns:w10="urn:schemas-microsoft-com:office:word" xmlns:w="http://schemas.openxmlformats.org/wordprocessingml/2006/main" xmlns:w14="http://schemas.microsoft.com/office/word/2010/wordml" xmlns:w15="http://schemas.microsoft.com/office/word/2012/wordml" xmlns:w16cex="http://schemas.microsoft.com/office/word/2018/wordml/cex" xmlns:w16cid="http://schemas.microsoft.com/office/word/2016/wordml/cid" xmlns:w16="http://schemas.microsoft.com/office/word/2018/wordml" xmlns:w16du="http://schemas.microsoft.com/office/word/2023/wordml/word16du" xmlns:w16sdtdh="http://schemas.microsoft.com/office/word/2020/wordml/sdtdatahash" xmlns:w16sdtfl="http://schemas.microsoft.com/office/word/2024/wordml/sdtformatlock" xmlns:w16se="http://schemas.microsoft.com/office/word/2015/wordml/symex" xmlns:wpg="http://schemas.microsoft.com/office/word/2010/wordprocessingGroup" xmlns:wpi="http://schemas.microsoft.com/office/word/2010/wordprocessingInk" xmlns:wne="http://schemas.microsoft.com/office/word/2006/wordml" xmlns:wps="http://schemas.microsoft.com/office/word/2010/wordprocessingShape" mc:Ignorable="w14 w15 w16se w16cid w16 w16cex w16sdtdh w16sdtfl w16du wp14">
+  <w:sdt>
+    <w:sdtPr>
+      <w:rPr>
+        <w:rFonts w:asciiTheme="minorHAnsi" w:hAnsiTheme="minorHAnsi" w:cs="Times New Roman"/>
+        <w:sz w:val="22"/>
+        <w:szCs w:val="22"/>
+      </w:rPr>
+      <w:id w:val="-1084912711"/>
+      <w:docPartObj>
+        <w:docPartGallery w:val="Page Numbers (Bottom of Page)"/>
+        <w:docPartUnique/>
+      </w:docPartObj>
+    </w:sdtPr>
+    <w:sdtEndPr>
+      <w:rPr>
+        <w:rFonts w:asciiTheme="majorHAnsi" w:eastAsiaTheme="majorEastAsia" w:hAnsiTheme="majorHAnsi" w:cstheme="majorBidi"/>
+        <w:color w:val="9EC544" w:themeColor="accent1"/>
+        <w:sz w:val="40"/>
+        <w:szCs w:val="40"/>
+      </w:rPr>
+    </w:sdtEndPr>
+    <w:sdtContent>
+      <w:p>
+        <w:pPr>
+          <w:pStyle w:val="Fuzeile"/>
+          <w:jc w:val="right"/>
+          <w:rPr>
+            <w:rFonts w:asciiTheme="majorHAnsi" w:eastAsiaTheme="majorEastAsia" w:hAnsiTheme="majorHAnsi" w:cstheme="majorBidi"/>
+            <w:color w:val="9EC544" w:themeColor="accent1"/>
+            <w:sz w:val="40"/>
+            <w:szCs w:val="40"/>
+          </w:rPr>
+        </w:pPr>
+        <w:r>
+          <w:rPr>
+            <w:rFonts w:asciiTheme="minorHAnsi" w:hAnsiTheme="minorHAnsi" w:cs="Times New Roman"/>
+            <w:sz w:val="22"/>
+            <w:szCs w:val="22"/>
+          </w:rPr>
+          <w:fldChar w:fldCharType="begin"/>
+        </w:r>
+        <w:r>
+          <w:instrText>PAGE   \* MERGEFORMAT</w:instrText>
+        </w:r>
+        <w:r>
+          <w:rPr>
+            <w:rFonts w:asciiTheme="minorHAnsi" w:hAnsiTheme="minorHAnsi" w:cs="Times New Roman"/>
+            <w:sz w:val="22"/>
+            <w:szCs w:val="22"/>
+          </w:rPr>
+          <w:fldChar w:fldCharType="separate"/>
+        </w:r>
+        <w:r>
+          <w:rPr>
+            <w:rFonts w:asciiTheme="majorHAnsi" w:eastAsiaTheme="majorEastAsia" w:hAnsiTheme="majorHAnsi" w:cstheme="majorBidi"/>
+            <w:color w:val="9EC544" w:themeColor="accent1"/>
+            <w:sz w:val="40"/>
+            <w:szCs w:val="40"/>
+            <w:lang w:val="de-DE"/>
+          </w:rPr>
+          <w:t>2</w:t>
+        </w:r>
+        <w:r>
+          <w:rPr>
+            <w:rFonts w:asciiTheme="majorHAnsi" w:eastAsiaTheme="majorEastAsia" w:hAnsiTheme="majorHAnsi" w:cstheme="majorBidi"/>
+            <w:color w:val="9EC544" w:themeColor="accent1"/>
+            <w:sz w:val="40"/>
+            <w:szCs w:val="40"/>
+          </w:rPr>
+          <w:fldChar w:fldCharType="end"/>
+        </w:r>
+      </w:p>
+    </w:sdtContent>
+  </w:sdt>
+  <w:p>
+    <w:pPr>
+      <w:pStyle w:val="Fuzeile"/>
+    </w:pPr>
+  </w:p>
+</w:ftr>
+</file>
+
+<file path=word/footer2.xml><?xml version="1.0" encoding="utf-8"?>
+<w:ftr xmlns:wpc="http://schemas.microsoft.com/office/word/2010/wordprocessingCanvas" xmlns:cx="http://schemas.microsoft.com/office/drawing/2014/chartex" xmlns:cx1="http://schemas.microsoft.com/office/drawing/2015/9/8/chartex" xmlns:cx2="http://schemas.microsoft.com/office/drawing/2015/10/21/chartex" xmlns:cx3="http://schemas.microsoft.com/office/drawing/2016/5/9/chartex" xmlns:cx4="http://schemas.microsoft.com/office/drawing/2016/5/10/chartex" xmlns:cx5="http://schemas.microsoft.com/office/drawing/2016/5/11/chartex" xmlns:cx6="http://schemas.microsoft.com/office/drawing/2016/5/12/chartex" xmlns:cx7="http://schemas.microsoft.com/office/drawing/2016/5/13/chartex" xmlns:cx8="http://schemas.microsoft.com/office/drawing/2016/5/14/chartex" xmlns:mc="http://schemas.openxmlformats.org/markup-compatibility/2006" xmlns:aink="http://schemas.microsoft.com/office/drawing/2016/ink" xmlns:am3d="http://schemas.microsoft.com/office/drawing/2017/model3d" xmlns:o="urn:schemas-microsoft-com:office:office" xmlns:oel="http://schemas.microsoft.com/office/2019/extlst" xmlns:r="http://schemas.openxmlformats.org/officeDocument/2006/relationships" xmlns:m="http://schemas.openxmlformats.org/officeDocument/2006/math" xmlns:v="urn:schemas-microsoft-com:vml" xmlns:wp14="http://schemas.microsoft.com/office/word/2010/wordprocessingDrawing" xmlns:wp="http://schemas.openxmlformats.org/drawingml/2006/wordprocessingDrawing" xmlns:w10="urn:schemas-microsoft-com:office:word" xmlns:w="http://schemas.openxmlformats.org/wordprocessingml/2006/main" xmlns:w14="http://schemas.microsoft.com/office/word/2010/wordml" xmlns:w15="http://schemas.microsoft.com/office/word/2012/wordml" xmlns:w16cex="http://schemas.microsoft.com/office/word/2018/wordml/cex" xmlns:w16cid="http://schemas.microsoft.com/office/word/2016/wordml/cid" xmlns:w16="http://schemas.microsoft.com/office/word/2018/wordml" xmlns:w16du="http://schemas.microsoft.com/office/word/2023/wordml/word16du" xmlns:w16sdtdh="http://schemas.microsoft.com/office/word/2020/wordml/sdtdatahash" xmlns:w16sdtfl="http://schemas.microsoft.com/office/word/2024/wordml/sdtformatlock" xmlns:w16se="http://schemas.microsoft.com/office/word/2015/wordml/symex" xmlns:wpg="http://schemas.microsoft.com/office/word/2010/wordprocessingGroup" xmlns:wpi="http://schemas.microsoft.com/office/word/2010/wordprocessingInk" xmlns:wne="http://schemas.microsoft.com/office/word/2006/wordml" xmlns:wps="http://schemas.microsoft.com/office/word/2010/wordprocessingShape" mc:Ignorable="w14 w15 w16se w16cid w16 w16cex w16sdtdh w16sdtfl w16du wp14">
+  <w:sdt>
+    <w:sdtPr>
+      <w:rPr>
+        <w:rFonts w:asciiTheme="minorHAnsi" w:hAnsiTheme="minorHAnsi" w:cs="Times New Roman"/>
+        <w:sz w:val="22"/>
+        <w:szCs w:val="22"/>
+      </w:rPr>
+      <w:id w:val="-1612427096"/>
+      <w:docPartObj>
+        <w:docPartGallery w:val="Page Numbers (Bottom of Page)"/>
+        <w:docPartUnique/>
+      </w:docPartObj>
+    </w:sdtPr>
+    <w:sdtEndPr>
+      <w:rPr>
+        <w:rFonts w:asciiTheme="majorHAnsi" w:eastAsiaTheme="majorEastAsia" w:hAnsiTheme="majorHAnsi" w:cstheme="majorBidi"/>
+        <w:color w:val="9EC544" w:themeColor="accent1"/>
+        <w:sz w:val="40"/>
+        <w:szCs w:val="40"/>
+      </w:rPr>
+    </w:sdtEndPr>
+    <w:sdtContent>
+      <w:p>
+        <w:pPr>
+          <w:pStyle w:val="Fuzeile"/>
+          <w:jc w:val="right"/>
+          <w:rPr>
+            <w:rFonts w:asciiTheme="majorHAnsi" w:eastAsiaTheme="majorEastAsia" w:hAnsiTheme="majorHAnsi" w:cstheme="majorBidi"/>
+            <w:color w:val="9EC544" w:themeColor="accent1"/>
+            <w:sz w:val="40"/>
+            <w:szCs w:val="40"/>
+          </w:rPr>
+        </w:pPr>
+        <w:r>
+          <w:rPr>
+            <w:rFonts w:asciiTheme="minorHAnsi" w:hAnsiTheme="minorHAnsi" w:cs="Times New Roman"/>
+            <w:sz w:val="22"/>
+            <w:szCs w:val="22"/>
+          </w:rPr>
+          <w:fldChar w:fldCharType="begin"/>
+        </w:r>
+        <w:r>
+          <w:instrText>PAGE   \* MERGEFORMAT</w:instrText>
+        </w:r>
+        <w:r>
+          <w:rPr>
+            <w:rFonts w:asciiTheme="minorHAnsi" w:hAnsiTheme="minorHAnsi" w:cs="Times New Roman"/>
+            <w:sz w:val="22"/>
+            <w:szCs w:val="22"/>
+          </w:rPr>
+          <w:fldChar w:fldCharType="separate"/>
+        </w:r>
+        <w:r>
+          <w:rPr>
+            <w:rFonts w:asciiTheme="majorHAnsi" w:eastAsiaTheme="majorEastAsia" w:hAnsiTheme="majorHAnsi" w:cstheme="majorBidi"/>
+            <w:color w:val="9EC544" w:themeColor="accent1"/>
+            <w:sz w:val="40"/>
+            <w:szCs w:val="40"/>
+            <w:lang w:val="de-DE"/>
+          </w:rPr>
+          <w:t>2</w:t>
+        </w:r>
+        <w:r>
+          <w:rPr>
+            <w:rFonts w:asciiTheme="majorHAnsi" w:eastAsiaTheme="majorEastAsia" w:hAnsiTheme="majorHAnsi" w:cstheme="majorBidi"/>
+            <w:color w:val="9EC544" w:themeColor="accent1"/>
+            <w:sz w:val="40"/>
+            <w:szCs w:val="40"/>
+          </w:rPr>
+          <w:fldChar w:fldCharType="end"/>
+        </w:r>
+      </w:p>
+    </w:sdtContent>
+  </w:sdt>
+  <w:p>
+    <w:pPr>
+      <w:pStyle w:val="Fuzeile"/>
+    </w:pPr>
+  </w:p>
+</w:ftr>
+</file>
+
+<file path=word/footer3.xml><?xml version="1.0" encoding="utf-8"?>
+<w:ftr xmlns:wpc="http://schemas.microsoft.com/office/word/2010/wordprocessingCanvas" xmlns:cx="http://schemas.microsoft.com/office/drawing/2014/chartex" xmlns:cx1="http://schemas.microsoft.com/office/drawing/2015/9/8/chartex" xmlns:cx2="http://schemas.microsoft.com/office/drawing/2015/10/21/chartex" xmlns:cx3="http://schemas.microsoft.com/office/drawing/2016/5/9/chartex" xmlns:cx4="http://schemas.microsoft.com/office/drawing/2016/5/10/chartex" xmlns:cx5="http://schemas.microsoft.com/office/drawing/2016/5/11/chartex" xmlns:cx6="http://schemas.microsoft.com/office/drawing/2016/5/12/chartex" xmlns:cx7="http://schemas.microsoft.com/office/drawing/2016/5/13/chartex" xmlns:cx8="http://schemas.microsoft.com/office/drawing/2016/5/14/chartex" xmlns:mc="http://schemas.openxmlformats.org/markup-compatibility/2006" xmlns:aink="http://schemas.microsoft.com/office/drawing/2016/ink" xmlns:am3d="http://schemas.microsoft.com/office/drawing/2017/model3d" xmlns:o="urn:schemas-microsoft-com:office:office" xmlns:oel="http://schemas.microsoft.com/office/2019/extlst" xmlns:r="http://schemas.openxmlformats.org/officeDocument/2006/relationships" xmlns:m="http://schemas.openxmlformats.org/officeDocument/2006/math" xmlns:v="urn:schemas-microsoft-com:vml" xmlns:wp14="http://schemas.microsoft.com/office/word/2010/wordprocessingDrawing" xmlns:wp="http://schemas.openxmlformats.org/drawingml/2006/wordprocessingDrawing" xmlns:w10="urn:schemas-microsoft-com:office:word" xmlns:w="http://schemas.openxmlformats.org/wordprocessingml/2006/main" xmlns:w14="http://schemas.microsoft.com/office/word/2010/wordml" xmlns:w15="http://schemas.microsoft.com/office/word/2012/wordml" xmlns:w16cex="http://schemas.microsoft.com/office/word/2018/wordml/cex" xmlns:w16cid="http://schemas.microsoft.com/office/word/2016/wordml/cid" xmlns:w16="http://schemas.microsoft.com/office/word/2018/wordml" xmlns:w16du="http://schemas.microsoft.com/office/word/2023/wordml/word16du" xmlns:w16sdtdh="http://schemas.microsoft.com/office/word/2020/wordml/sdtdatahash" xmlns:w16sdtfl="http://schemas.microsoft.com/office/word/2024/wordml/sdtformatlock" xmlns:w16se="http://schemas.microsoft.com/office/word/2015/wordml/symex" xmlns:wpg="http://schemas.microsoft.com/office/word/2010/wordprocessingGroup" xmlns:wpi="http://schemas.microsoft.com/office/word/2010/wordprocessingInk" xmlns:wne="http://schemas.microsoft.com/office/word/2006/wordml" xmlns:wps="http://schemas.microsoft.com/office/word/2010/wordprocessingShape" mc:Ignorable="w14 w15 w16se w16cid w16 w16cex w16sdtdh w16sdtfl w16du wp14">
+  <w:p>
+    <w:pPr>
+      <w:pStyle w:val="Fuzeile"/>
+    </w:pPr>
+  </w:p>
+</w:ftr>
 </file>
 
 <file path=word/footnotes.xml><?xml version="1.0" encoding="utf-8"?>
@@ -16368,6 +17050,7 @@
   <w:style w:type="character" w:default="1" w:styleId="Absatz-Standardschriftart">
     <w:name w:val="Default Paragraph Font"/>
     <w:uiPriority w:val="1"/>
+    <w:semiHidden/>
     <w:unhideWhenUsed/>
   </w:style>
   <w:style w:type="table" w:default="1" w:styleId="NormaleTabelle">

</xml_diff>

<commit_message>
create new story debugged, drag and drop added
</commit_message>
<xml_diff>
--- a/TypingStories.docx
+++ b/TypingStories.docx
@@ -10,6 +10,7 @@
           <w:docPartUnique/>
         </w:docPartObj>
       </w:sdtPr>
+      <w:sdtEndPr/>
       <w:sdtContent>
         <w:p>
           <w:r>
@@ -174,6 +175,7 @@
                                         <w:dataBinding w:prefixMappings="xmlns:ns0='http://purl.org/dc/elements/1.1/' xmlns:ns1='http://schemas.openxmlformats.org/package/2006/metadata/core-properties' " w:xpath="/ns1:coreProperties[1]/ns0:title[1]" w:storeItemID="{6C3C8BC8-F283-45AE-878A-BAB7291924A1}"/>
                                         <w:text/>
                                       </w:sdtPr>
+                                      <w:sdtEndPr/>
                                       <w:sdtContent>
                                         <w:p>
                                           <w:pPr>
@@ -212,6 +214,7 @@
                                         <w:dataBinding w:prefixMappings="xmlns:ns0='http://purl.org/dc/elements/1.1/' xmlns:ns1='http://schemas.openxmlformats.org/package/2006/metadata/core-properties' " w:xpath="/ns1:coreProperties[1]/ns0:subject[1]" w:storeItemID="{6C3C8BC8-F283-45AE-878A-BAB7291924A1}"/>
                                         <w:text/>
                                       </w:sdtPr>
+                                      <w:sdtEndPr/>
                                       <w:sdtContent>
                                         <w:p>
                                           <w:pPr>
@@ -270,6 +273,7 @@
                                         <w:dataBinding w:prefixMappings="xmlns:ns0='http://schemas.microsoft.com/office/2006/coverPageProps' " w:xpath="/ns0:CoverPageProperties[1]/ns0:Abstract[1]" w:storeItemID="{55AF091B-3C7A-41E3-B477-F2FDAA23CFDA}"/>
                                         <w:text/>
                                       </w:sdtPr>
+                                      <w:sdtEndPr/>
                                       <w:sdtContent>
                                         <w:p>
                                           <w:pPr>
@@ -299,6 +303,7 @@
                                         <w:dataBinding w:prefixMappings="xmlns:ns0='http://purl.org/dc/elements/1.1/' xmlns:ns1='http://schemas.openxmlformats.org/package/2006/metadata/core-properties' " w:xpath="/ns1:coreProperties[1]/ns0:creator[1]" w:storeItemID="{6C3C8BC8-F283-45AE-878A-BAB7291924A1}"/>
                                         <w:text/>
                                       </w:sdtPr>
+                                      <w:sdtEndPr/>
                                       <w:sdtContent>
                                         <w:p>
                                           <w:pPr>
@@ -336,6 +341,7 @@
                                           <w:dataBinding w:prefixMappings="xmlns:ns0='http://purl.org/dc/elements/1.1/' xmlns:ns1='http://schemas.openxmlformats.org/package/2006/metadata/core-properties' " w:xpath="/ns1:coreProperties[1]/ns1:category[1]" w:storeItemID="{6C3C8BC8-F283-45AE-878A-BAB7291924A1}"/>
                                           <w:text/>
                                         </w:sdtPr>
+                                        <w:sdtEndPr/>
                                         <w:sdtContent>
                                           <w:r>
                                             <w:rPr>
@@ -485,6 +491,7 @@
                                   <w:dataBinding w:prefixMappings="xmlns:ns0='http://purl.org/dc/elements/1.1/' xmlns:ns1='http://schemas.openxmlformats.org/package/2006/metadata/core-properties' " w:xpath="/ns1:coreProperties[1]/ns0:title[1]" w:storeItemID="{6C3C8BC8-F283-45AE-878A-BAB7291924A1}"/>
                                   <w:text/>
                                 </w:sdtPr>
+                                <w:sdtEndPr/>
                                 <w:sdtContent>
                                   <w:p>
                                     <w:pPr>
@@ -523,6 +530,7 @@
                                   <w:dataBinding w:prefixMappings="xmlns:ns0='http://purl.org/dc/elements/1.1/' xmlns:ns1='http://schemas.openxmlformats.org/package/2006/metadata/core-properties' " w:xpath="/ns1:coreProperties[1]/ns0:subject[1]" w:storeItemID="{6C3C8BC8-F283-45AE-878A-BAB7291924A1}"/>
                                   <w:text/>
                                 </w:sdtPr>
+                                <w:sdtEndPr/>
                                 <w:sdtContent>
                                   <w:p>
                                     <w:pPr>
@@ -581,6 +589,7 @@
                                   <w:dataBinding w:prefixMappings="xmlns:ns0='http://schemas.microsoft.com/office/2006/coverPageProps' " w:xpath="/ns0:CoverPageProperties[1]/ns0:Abstract[1]" w:storeItemID="{55AF091B-3C7A-41E3-B477-F2FDAA23CFDA}"/>
                                   <w:text/>
                                 </w:sdtPr>
+                                <w:sdtEndPr/>
                                 <w:sdtContent>
                                   <w:p>
                                     <w:pPr>
@@ -610,6 +619,7 @@
                                   <w:dataBinding w:prefixMappings="xmlns:ns0='http://purl.org/dc/elements/1.1/' xmlns:ns1='http://schemas.openxmlformats.org/package/2006/metadata/core-properties' " w:xpath="/ns1:coreProperties[1]/ns0:creator[1]" w:storeItemID="{6C3C8BC8-F283-45AE-878A-BAB7291924A1}"/>
                                   <w:text/>
                                 </w:sdtPr>
+                                <w:sdtEndPr/>
                                 <w:sdtContent>
                                   <w:p>
                                     <w:pPr>
@@ -647,6 +657,7 @@
                                     <w:dataBinding w:prefixMappings="xmlns:ns0='http://purl.org/dc/elements/1.1/' xmlns:ns1='http://schemas.openxmlformats.org/package/2006/metadata/core-properties' " w:xpath="/ns1:coreProperties[1]/ns1:category[1]" w:storeItemID="{6C3C8BC8-F283-45AE-878A-BAB7291924A1}"/>
                                     <w:text/>
                                   </w:sdtPr>
+                                  <w:sdtEndPr/>
                                   <w:sdtContent>
                                     <w:r>
                                       <w:rPr>
@@ -734,7 +745,7 @@
           <w:r>
             <w:fldChar w:fldCharType="separate"/>
           </w:r>
-          <w:hyperlink w:anchor="_Toc202604044" w:history="1">
+          <w:hyperlink w:anchor="_Toc202623374" w:history="1">
             <w:r>
               <w:rPr>
                 <w:rStyle w:val="Hyperlink"/>
@@ -761,7 +772,7 @@
                 <w:noProof/>
                 <w:webHidden/>
               </w:rPr>
-              <w:instrText xml:space="preserve"> PAGEREF _Toc202604044 \h </w:instrText>
+              <w:instrText xml:space="preserve"> PAGEREF _Toc202623374 \h </w:instrText>
             </w:r>
             <w:r>
               <w:rPr>
@@ -809,7 +820,7 @@
               <w14:ligatures w14:val="standardContextual"/>
             </w:rPr>
           </w:pPr>
-          <w:hyperlink w:anchor="_Toc202604045" w:history="1">
+          <w:hyperlink w:anchor="_Toc202623375" w:history="1">
             <w:r>
               <w:rPr>
                 <w:rStyle w:val="Hyperlink"/>
@@ -855,7 +866,7 @@
                 <w:noProof/>
                 <w:webHidden/>
               </w:rPr>
-              <w:instrText xml:space="preserve"> PAGEREF _Toc202604045 \h </w:instrText>
+              <w:instrText xml:space="preserve"> PAGEREF _Toc202623375 \h </w:instrText>
             </w:r>
             <w:r>
               <w:rPr>
@@ -903,7 +914,7 @@
               <w14:ligatures w14:val="standardContextual"/>
             </w:rPr>
           </w:pPr>
-          <w:hyperlink w:anchor="_Toc202604046" w:history="1">
+          <w:hyperlink w:anchor="_Toc202623376" w:history="1">
             <w:r>
               <w:rPr>
                 <w:rStyle w:val="Hyperlink"/>
@@ -949,7 +960,7 @@
                 <w:noProof/>
                 <w:webHidden/>
               </w:rPr>
-              <w:instrText xml:space="preserve"> PAGEREF _Toc202604046 \h </w:instrText>
+              <w:instrText xml:space="preserve"> PAGEREF _Toc202623376 \h </w:instrText>
             </w:r>
             <w:r>
               <w:rPr>
@@ -996,7 +1007,7 @@
               <w14:ligatures w14:val="standardContextual"/>
             </w:rPr>
           </w:pPr>
-          <w:hyperlink w:anchor="_Toc202604047" w:history="1">
+          <w:hyperlink w:anchor="_Toc202623377" w:history="1">
             <w:r>
               <w:rPr>
                 <w:rStyle w:val="Hyperlink"/>
@@ -1023,7 +1034,7 @@
                 <w:noProof/>
                 <w:webHidden/>
               </w:rPr>
-              <w:instrText xml:space="preserve"> PAGEREF _Toc202604047 \h </w:instrText>
+              <w:instrText xml:space="preserve"> PAGEREF _Toc202623377 \h </w:instrText>
             </w:r>
             <w:r>
               <w:rPr>
@@ -1070,7 +1081,7 @@
               <w14:ligatures w14:val="standardContextual"/>
             </w:rPr>
           </w:pPr>
-          <w:hyperlink w:anchor="_Toc202604048" w:history="1">
+          <w:hyperlink w:anchor="_Toc202623378" w:history="1">
             <w:r>
               <w:rPr>
                 <w:rStyle w:val="Hyperlink"/>
@@ -1097,7 +1108,7 @@
                 <w:noProof/>
                 <w:webHidden/>
               </w:rPr>
-              <w:instrText xml:space="preserve"> PAGEREF _Toc202604048 \h </w:instrText>
+              <w:instrText xml:space="preserve"> PAGEREF _Toc202623378 \h </w:instrText>
             </w:r>
             <w:r>
               <w:rPr>
@@ -1144,7 +1155,7 @@
               <w14:ligatures w14:val="standardContextual"/>
             </w:rPr>
           </w:pPr>
-          <w:hyperlink w:anchor="_Toc202604049" w:history="1">
+          <w:hyperlink w:anchor="_Toc202623379" w:history="1">
             <w:r>
               <w:rPr>
                 <w:rStyle w:val="Hyperlink"/>
@@ -1171,7 +1182,7 @@
                 <w:noProof/>
                 <w:webHidden/>
               </w:rPr>
-              <w:instrText xml:space="preserve"> PAGEREF _Toc202604049 \h </w:instrText>
+              <w:instrText xml:space="preserve"> PAGEREF _Toc202623379 \h </w:instrText>
             </w:r>
             <w:r>
               <w:rPr>
@@ -1218,7 +1229,7 @@
               <w14:ligatures w14:val="standardContextual"/>
             </w:rPr>
           </w:pPr>
-          <w:hyperlink w:anchor="_Toc202604050" w:history="1">
+          <w:hyperlink w:anchor="_Toc202623380" w:history="1">
             <w:r>
               <w:rPr>
                 <w:rStyle w:val="Hyperlink"/>
@@ -1245,7 +1256,7 @@
                 <w:noProof/>
                 <w:webHidden/>
               </w:rPr>
-              <w:instrText xml:space="preserve"> PAGEREF _Toc202604050 \h </w:instrText>
+              <w:instrText xml:space="preserve"> PAGEREF _Toc202623380 \h </w:instrText>
             </w:r>
             <w:r>
               <w:rPr>
@@ -1292,7 +1303,7 @@
               <w14:ligatures w14:val="standardContextual"/>
             </w:rPr>
           </w:pPr>
-          <w:hyperlink w:anchor="_Toc202604051" w:history="1">
+          <w:hyperlink w:anchor="_Toc202623381" w:history="1">
             <w:r>
               <w:rPr>
                 <w:rStyle w:val="Hyperlink"/>
@@ -1319,7 +1330,7 @@
                 <w:noProof/>
                 <w:webHidden/>
               </w:rPr>
-              <w:instrText xml:space="preserve"> PAGEREF _Toc202604051 \h </w:instrText>
+              <w:instrText xml:space="preserve"> PAGEREF _Toc202623381 \h </w:instrText>
             </w:r>
             <w:r>
               <w:rPr>
@@ -1339,7 +1350,7 @@
                 <w:noProof/>
                 <w:webHidden/>
               </w:rPr>
-              <w:t>0</w:t>
+              <w:t>6</w:t>
             </w:r>
             <w:r>
               <w:rPr>
@@ -1366,7 +1377,7 @@
               <w14:ligatures w14:val="standardContextual"/>
             </w:rPr>
           </w:pPr>
-          <w:hyperlink w:anchor="_Toc202604052" w:history="1">
+          <w:hyperlink w:anchor="_Toc202623382" w:history="1">
             <w:r>
               <w:rPr>
                 <w:rStyle w:val="Hyperlink"/>
@@ -1393,7 +1404,7 @@
                 <w:noProof/>
                 <w:webHidden/>
               </w:rPr>
-              <w:instrText xml:space="preserve"> PAGEREF _Toc202604052 \h </w:instrText>
+              <w:instrText xml:space="preserve"> PAGEREF _Toc202623382 \h </w:instrText>
             </w:r>
             <w:r>
               <w:rPr>
@@ -1413,7 +1424,7 @@
                 <w:noProof/>
                 <w:webHidden/>
               </w:rPr>
-              <w:t>0</w:t>
+              <w:t>7</w:t>
             </w:r>
             <w:r>
               <w:rPr>
@@ -1440,7 +1451,7 @@
               <w14:ligatures w14:val="standardContextual"/>
             </w:rPr>
           </w:pPr>
-          <w:hyperlink w:anchor="_Toc202604053" w:history="1">
+          <w:hyperlink w:anchor="_Toc202623383" w:history="1">
             <w:r>
               <w:rPr>
                 <w:rStyle w:val="Hyperlink"/>
@@ -1467,7 +1478,7 @@
                 <w:noProof/>
                 <w:webHidden/>
               </w:rPr>
-              <w:instrText xml:space="preserve"> PAGEREF _Toc202604053 \h </w:instrText>
+              <w:instrText xml:space="preserve"> PAGEREF _Toc202623383 \h </w:instrText>
             </w:r>
             <w:r>
               <w:rPr>
@@ -1487,7 +1498,7 @@
                 <w:noProof/>
                 <w:webHidden/>
               </w:rPr>
-              <w:t>0</w:t>
+              <w:t>7</w:t>
             </w:r>
             <w:r>
               <w:rPr>
@@ -1514,7 +1525,7 @@
               <w14:ligatures w14:val="standardContextual"/>
             </w:rPr>
           </w:pPr>
-          <w:hyperlink w:anchor="_Toc202604054" w:history="1">
+          <w:hyperlink w:anchor="_Toc202623384" w:history="1">
             <w:r>
               <w:rPr>
                 <w:rStyle w:val="Hyperlink"/>
@@ -1541,7 +1552,7 @@
                 <w:noProof/>
                 <w:webHidden/>
               </w:rPr>
-              <w:instrText xml:space="preserve"> PAGEREF _Toc202604054 \h </w:instrText>
+              <w:instrText xml:space="preserve"> PAGEREF _Toc202623384 \h </w:instrText>
             </w:r>
             <w:r>
               <w:rPr>
@@ -1561,7 +1572,7 @@
                 <w:noProof/>
                 <w:webHidden/>
               </w:rPr>
-              <w:t>1</w:t>
+              <w:t>8</w:t>
             </w:r>
             <w:r>
               <w:rPr>
@@ -1588,7 +1599,7 @@
               <w14:ligatures w14:val="standardContextual"/>
             </w:rPr>
           </w:pPr>
-          <w:hyperlink w:anchor="_Toc202604055" w:history="1">
+          <w:hyperlink w:anchor="_Toc202623385" w:history="1">
             <w:r>
               <w:rPr>
                 <w:rStyle w:val="Hyperlink"/>
@@ -1615,7 +1626,7 @@
                 <w:noProof/>
                 <w:webHidden/>
               </w:rPr>
-              <w:instrText xml:space="preserve"> PAGEREF _Toc202604055 \h </w:instrText>
+              <w:instrText xml:space="preserve"> PAGEREF _Toc202623385 \h </w:instrText>
             </w:r>
             <w:r>
               <w:rPr>
@@ -1635,7 +1646,7 @@
                 <w:noProof/>
                 <w:webHidden/>
               </w:rPr>
-              <w:t>1</w:t>
+              <w:t>8</w:t>
             </w:r>
             <w:r>
               <w:rPr>
@@ -1662,7 +1673,7 @@
               <w14:ligatures w14:val="standardContextual"/>
             </w:rPr>
           </w:pPr>
-          <w:hyperlink w:anchor="_Toc202604056" w:history="1">
+          <w:hyperlink w:anchor="_Toc202623386" w:history="1">
             <w:r>
               <w:rPr>
                 <w:rStyle w:val="Hyperlink"/>
@@ -1689,7 +1700,7 @@
                 <w:noProof/>
                 <w:webHidden/>
               </w:rPr>
-              <w:instrText xml:space="preserve"> PAGEREF _Toc202604056 \h </w:instrText>
+              <w:instrText xml:space="preserve"> PAGEREF _Toc202623386 \h </w:instrText>
             </w:r>
             <w:r>
               <w:rPr>
@@ -1709,7 +1720,7 @@
                 <w:noProof/>
                 <w:webHidden/>
               </w:rPr>
-              <w:t>2</w:t>
+              <w:t>9</w:t>
             </w:r>
             <w:r>
               <w:rPr>
@@ -1736,7 +1747,7 @@
               <w14:ligatures w14:val="standardContextual"/>
             </w:rPr>
           </w:pPr>
-          <w:hyperlink w:anchor="_Toc202604057" w:history="1">
+          <w:hyperlink w:anchor="_Toc202623387" w:history="1">
             <w:r>
               <w:rPr>
                 <w:rStyle w:val="Hyperlink"/>
@@ -1763,7 +1774,7 @@
                 <w:noProof/>
                 <w:webHidden/>
               </w:rPr>
-              <w:instrText xml:space="preserve"> PAGEREF _Toc202604057 \h </w:instrText>
+              <w:instrText xml:space="preserve"> PAGEREF _Toc202623387 \h </w:instrText>
             </w:r>
             <w:r>
               <w:rPr>
@@ -1783,7 +1794,7 @@
                 <w:noProof/>
                 <w:webHidden/>
               </w:rPr>
-              <w:t>3</w:t>
+              <w:t>9</w:t>
             </w:r>
             <w:r>
               <w:rPr>
@@ -1810,7 +1821,7 @@
               <w14:ligatures w14:val="standardContextual"/>
             </w:rPr>
           </w:pPr>
-          <w:hyperlink w:anchor="_Toc202604058" w:history="1">
+          <w:hyperlink w:anchor="_Toc202623388" w:history="1">
             <w:r>
               <w:rPr>
                 <w:rStyle w:val="Hyperlink"/>
@@ -1837,7 +1848,7 @@
                 <w:noProof/>
                 <w:webHidden/>
               </w:rPr>
-              <w:instrText xml:space="preserve"> PAGEREF _Toc202604058 \h </w:instrText>
+              <w:instrText xml:space="preserve"> PAGEREF _Toc202623388 \h </w:instrText>
             </w:r>
             <w:r>
               <w:rPr>
@@ -1857,7 +1868,7 @@
                 <w:noProof/>
                 <w:webHidden/>
               </w:rPr>
-              <w:t>4</w:t>
+              <w:t>10</w:t>
             </w:r>
             <w:r>
               <w:rPr>
@@ -1884,7 +1895,7 @@
               <w14:ligatures w14:val="standardContextual"/>
             </w:rPr>
           </w:pPr>
-          <w:hyperlink w:anchor="_Toc202604059" w:history="1">
+          <w:hyperlink w:anchor="_Toc202623389" w:history="1">
             <w:r>
               <w:rPr>
                 <w:rStyle w:val="Hyperlink"/>
@@ -1911,7 +1922,7 @@
                 <w:noProof/>
                 <w:webHidden/>
               </w:rPr>
-              <w:instrText xml:space="preserve"> PAGEREF _Toc202604059 \h </w:instrText>
+              <w:instrText xml:space="preserve"> PAGEREF _Toc202623389 \h </w:instrText>
             </w:r>
             <w:r>
               <w:rPr>
@@ -1931,7 +1942,7 @@
                 <w:noProof/>
                 <w:webHidden/>
               </w:rPr>
-              <w:t>4</w:t>
+              <w:t>10</w:t>
             </w:r>
             <w:r>
               <w:rPr>
@@ -1958,7 +1969,7 @@
               <w14:ligatures w14:val="standardContextual"/>
             </w:rPr>
           </w:pPr>
-          <w:hyperlink w:anchor="_Toc202604060" w:history="1">
+          <w:hyperlink w:anchor="_Toc202623390" w:history="1">
             <w:r>
               <w:rPr>
                 <w:rStyle w:val="Hyperlink"/>
@@ -1985,7 +1996,7 @@
                 <w:noProof/>
                 <w:webHidden/>
               </w:rPr>
-              <w:instrText xml:space="preserve"> PAGEREF _Toc202604060 \h </w:instrText>
+              <w:instrText xml:space="preserve"> PAGEREF _Toc202623390 \h </w:instrText>
             </w:r>
             <w:r>
               <w:rPr>
@@ -2005,7 +2016,7 @@
                 <w:noProof/>
                 <w:webHidden/>
               </w:rPr>
-              <w:t>4</w:t>
+              <w:t>11</w:t>
             </w:r>
             <w:r>
               <w:rPr>
@@ -2032,7 +2043,7 @@
               <w14:ligatures w14:val="standardContextual"/>
             </w:rPr>
           </w:pPr>
-          <w:hyperlink w:anchor="_Toc202604061" w:history="1">
+          <w:hyperlink w:anchor="_Toc202623391" w:history="1">
             <w:r>
               <w:rPr>
                 <w:rStyle w:val="Hyperlink"/>
@@ -2059,7 +2070,7 @@
                 <w:noProof/>
                 <w:webHidden/>
               </w:rPr>
-              <w:instrText xml:space="preserve"> PAGEREF _Toc202604061 \h </w:instrText>
+              <w:instrText xml:space="preserve"> PAGEREF _Toc202623391 \h </w:instrText>
             </w:r>
             <w:r>
               <w:rPr>
@@ -2079,7 +2090,7 @@
                 <w:noProof/>
                 <w:webHidden/>
               </w:rPr>
-              <w:t>0</w:t>
+              <w:t>12</w:t>
             </w:r>
             <w:r>
               <w:rPr>
@@ -2106,7 +2117,7 @@
               <w14:ligatures w14:val="standardContextual"/>
             </w:rPr>
           </w:pPr>
-          <w:hyperlink w:anchor="_Toc202604062" w:history="1">
+          <w:hyperlink w:anchor="_Toc202623392" w:history="1">
             <w:r>
               <w:rPr>
                 <w:rStyle w:val="Hyperlink"/>
@@ -2133,7 +2144,7 @@
                 <w:noProof/>
                 <w:webHidden/>
               </w:rPr>
-              <w:instrText xml:space="preserve"> PAGEREF _Toc202604062 \h </w:instrText>
+              <w:instrText xml:space="preserve"> PAGEREF _Toc202623392 \h </w:instrText>
             </w:r>
             <w:r>
               <w:rPr>
@@ -2153,7 +2164,7 @@
                 <w:noProof/>
                 <w:webHidden/>
               </w:rPr>
-              <w:t>0</w:t>
+              <w:t>12</w:t>
             </w:r>
             <w:r>
               <w:rPr>
@@ -2180,7 +2191,7 @@
               <w14:ligatures w14:val="standardContextual"/>
             </w:rPr>
           </w:pPr>
-          <w:hyperlink w:anchor="_Toc202604063" w:history="1">
+          <w:hyperlink w:anchor="_Toc202623393" w:history="1">
             <w:r>
               <w:rPr>
                 <w:rStyle w:val="Hyperlink"/>
@@ -2207,7 +2218,7 @@
                 <w:noProof/>
                 <w:webHidden/>
               </w:rPr>
-              <w:instrText xml:space="preserve"> PAGEREF _Toc202604063 \h </w:instrText>
+              <w:instrText xml:space="preserve"> PAGEREF _Toc202623393 \h </w:instrText>
             </w:r>
             <w:r>
               <w:rPr>
@@ -2227,7 +2238,7 @@
                 <w:noProof/>
                 <w:webHidden/>
               </w:rPr>
-              <w:t>0</w:t>
+              <w:t>12</w:t>
             </w:r>
             <w:r>
               <w:rPr>
@@ -2254,7 +2265,7 @@
               <w14:ligatures w14:val="standardContextual"/>
             </w:rPr>
           </w:pPr>
-          <w:hyperlink w:anchor="_Toc202604064" w:history="1">
+          <w:hyperlink w:anchor="_Toc202623394" w:history="1">
             <w:r>
               <w:rPr>
                 <w:rStyle w:val="Hyperlink"/>
@@ -2281,7 +2292,7 @@
                 <w:noProof/>
                 <w:webHidden/>
               </w:rPr>
-              <w:instrText xml:space="preserve"> PAGEREF _Toc202604064 \h </w:instrText>
+              <w:instrText xml:space="preserve"> PAGEREF _Toc202623394 \h </w:instrText>
             </w:r>
             <w:r>
               <w:rPr>
@@ -2301,7 +2312,7 @@
                 <w:noProof/>
                 <w:webHidden/>
               </w:rPr>
-              <w:t>2</w:t>
+              <w:t>14</w:t>
             </w:r>
             <w:r>
               <w:rPr>
@@ -2328,7 +2339,7 @@
               <w14:ligatures w14:val="standardContextual"/>
             </w:rPr>
           </w:pPr>
-          <w:hyperlink w:anchor="_Toc202604065" w:history="1">
+          <w:hyperlink w:anchor="_Toc202623395" w:history="1">
             <w:r>
               <w:rPr>
                 <w:rStyle w:val="Hyperlink"/>
@@ -2355,7 +2366,7 @@
                 <w:noProof/>
                 <w:webHidden/>
               </w:rPr>
-              <w:instrText xml:space="preserve"> PAGEREF _Toc202604065 \h </w:instrText>
+              <w:instrText xml:space="preserve"> PAGEREF _Toc202623395 \h </w:instrText>
             </w:r>
             <w:r>
               <w:rPr>
@@ -2375,7 +2386,7 @@
                 <w:noProof/>
                 <w:webHidden/>
               </w:rPr>
-              <w:t>2</w:t>
+              <w:t>14</w:t>
             </w:r>
             <w:r>
               <w:rPr>
@@ -2402,7 +2413,7 @@
               <w14:ligatures w14:val="standardContextual"/>
             </w:rPr>
           </w:pPr>
-          <w:hyperlink w:anchor="_Toc202604066" w:history="1">
+          <w:hyperlink w:anchor="_Toc202623396" w:history="1">
             <w:r>
               <w:rPr>
                 <w:rStyle w:val="Hyperlink"/>
@@ -2429,7 +2440,7 @@
                 <w:noProof/>
                 <w:webHidden/>
               </w:rPr>
-              <w:instrText xml:space="preserve"> PAGEREF _Toc202604066 \h </w:instrText>
+              <w:instrText xml:space="preserve"> PAGEREF _Toc202623396 \h </w:instrText>
             </w:r>
             <w:r>
               <w:rPr>
@@ -2449,7 +2460,7 @@
                 <w:noProof/>
                 <w:webHidden/>
               </w:rPr>
-              <w:t>2</w:t>
+              <w:t>14</w:t>
             </w:r>
             <w:r>
               <w:rPr>
@@ -2476,7 +2487,7 @@
               <w14:ligatures w14:val="standardContextual"/>
             </w:rPr>
           </w:pPr>
-          <w:hyperlink w:anchor="_Toc202604067" w:history="1">
+          <w:hyperlink w:anchor="_Toc202623397" w:history="1">
             <w:r>
               <w:rPr>
                 <w:rStyle w:val="Hyperlink"/>
@@ -2503,7 +2514,7 @@
                 <w:noProof/>
                 <w:webHidden/>
               </w:rPr>
-              <w:instrText xml:space="preserve"> PAGEREF _Toc202604067 \h </w:instrText>
+              <w:instrText xml:space="preserve"> PAGEREF _Toc202623397 \h </w:instrText>
             </w:r>
             <w:r>
               <w:rPr>
@@ -2523,7 +2534,7 @@
                 <w:noProof/>
                 <w:webHidden/>
               </w:rPr>
-              <w:t>3</w:t>
+              <w:t>15</w:t>
             </w:r>
             <w:r>
               <w:rPr>
@@ -2550,7 +2561,7 @@
               <w14:ligatures w14:val="standardContextual"/>
             </w:rPr>
           </w:pPr>
-          <w:hyperlink w:anchor="_Toc202604068" w:history="1">
+          <w:hyperlink w:anchor="_Toc202623398" w:history="1">
             <w:r>
               <w:rPr>
                 <w:rStyle w:val="Hyperlink"/>
@@ -2577,7 +2588,7 @@
                 <w:noProof/>
                 <w:webHidden/>
               </w:rPr>
-              <w:instrText xml:space="preserve"> PAGEREF _Toc202604068 \h </w:instrText>
+              <w:instrText xml:space="preserve"> PAGEREF _Toc202623398 \h </w:instrText>
             </w:r>
             <w:r>
               <w:rPr>
@@ -2597,7 +2608,7 @@
                 <w:noProof/>
                 <w:webHidden/>
               </w:rPr>
-              <w:t>3</w:t>
+              <w:t>15</w:t>
             </w:r>
             <w:r>
               <w:rPr>
@@ -2624,7 +2635,7 @@
               <w14:ligatures w14:val="standardContextual"/>
             </w:rPr>
           </w:pPr>
-          <w:hyperlink w:anchor="_Toc202604069" w:history="1">
+          <w:hyperlink w:anchor="_Toc202623399" w:history="1">
             <w:r>
               <w:rPr>
                 <w:rStyle w:val="Hyperlink"/>
@@ -2651,7 +2662,7 @@
                 <w:noProof/>
                 <w:webHidden/>
               </w:rPr>
-              <w:instrText xml:space="preserve"> PAGEREF _Toc202604069 \h </w:instrText>
+              <w:instrText xml:space="preserve"> PAGEREF _Toc202623399 \h </w:instrText>
             </w:r>
             <w:r>
               <w:rPr>
@@ -2671,7 +2682,7 @@
                 <w:noProof/>
                 <w:webHidden/>
               </w:rPr>
-              <w:t>3</w:t>
+              <w:t>15</w:t>
             </w:r>
             <w:r>
               <w:rPr>
@@ -2698,7 +2709,7 @@
               <w14:ligatures w14:val="standardContextual"/>
             </w:rPr>
           </w:pPr>
-          <w:hyperlink w:anchor="_Toc202604070" w:history="1">
+          <w:hyperlink w:anchor="_Toc202623400" w:history="1">
             <w:r>
               <w:rPr>
                 <w:rStyle w:val="Hyperlink"/>
@@ -2725,7 +2736,7 @@
                 <w:noProof/>
                 <w:webHidden/>
               </w:rPr>
-              <w:instrText xml:space="preserve"> PAGEREF _Toc202604070 \h </w:instrText>
+              <w:instrText xml:space="preserve"> PAGEREF _Toc202623400 \h </w:instrText>
             </w:r>
             <w:r>
               <w:rPr>
@@ -2745,7 +2756,7 @@
                 <w:noProof/>
                 <w:webHidden/>
               </w:rPr>
-              <w:t>4</w:t>
+              <w:t>16</w:t>
             </w:r>
             <w:r>
               <w:rPr>
@@ -2772,7 +2783,7 @@
               <w14:ligatures w14:val="standardContextual"/>
             </w:rPr>
           </w:pPr>
-          <w:hyperlink w:anchor="_Toc202604071" w:history="1">
+          <w:hyperlink w:anchor="_Toc202623401" w:history="1">
             <w:r>
               <w:rPr>
                 <w:rStyle w:val="Hyperlink"/>
@@ -2799,7 +2810,7 @@
                 <w:noProof/>
                 <w:webHidden/>
               </w:rPr>
-              <w:instrText xml:space="preserve"> PAGEREF _Toc202604071 \h </w:instrText>
+              <w:instrText xml:space="preserve"> PAGEREF _Toc202623401 \h </w:instrText>
             </w:r>
             <w:r>
               <w:rPr>
@@ -2819,7 +2830,7 @@
                 <w:noProof/>
                 <w:webHidden/>
               </w:rPr>
-              <w:t>4</w:t>
+              <w:t>16</w:t>
             </w:r>
             <w:r>
               <w:rPr>
@@ -2846,7 +2857,7 @@
               <w14:ligatures w14:val="standardContextual"/>
             </w:rPr>
           </w:pPr>
-          <w:hyperlink w:anchor="_Toc202604072" w:history="1">
+          <w:hyperlink w:anchor="_Toc202623402" w:history="1">
             <w:r>
               <w:rPr>
                 <w:rStyle w:val="Hyperlink"/>
@@ -2873,7 +2884,7 @@
                 <w:noProof/>
                 <w:webHidden/>
               </w:rPr>
-              <w:instrText xml:space="preserve"> PAGEREF _Toc202604072 \h </w:instrText>
+              <w:instrText xml:space="preserve"> PAGEREF _Toc202623402 \h </w:instrText>
             </w:r>
             <w:r>
               <w:rPr>
@@ -2893,7 +2904,7 @@
                 <w:noProof/>
                 <w:webHidden/>
               </w:rPr>
-              <w:t>4</w:t>
+              <w:t>16</w:t>
             </w:r>
             <w:r>
               <w:rPr>
@@ -2920,7 +2931,7 @@
               <w14:ligatures w14:val="standardContextual"/>
             </w:rPr>
           </w:pPr>
-          <w:hyperlink w:anchor="_Toc202604073" w:history="1">
+          <w:hyperlink w:anchor="_Toc202623403" w:history="1">
             <w:r>
               <w:rPr>
                 <w:rStyle w:val="Hyperlink"/>
@@ -2947,7 +2958,7 @@
                 <w:noProof/>
                 <w:webHidden/>
               </w:rPr>
-              <w:instrText xml:space="preserve"> PAGEREF _Toc202604073 \h </w:instrText>
+              <w:instrText xml:space="preserve"> PAGEREF _Toc202623403 \h </w:instrText>
             </w:r>
             <w:r>
               <w:rPr>
@@ -2967,7 +2978,7 @@
                 <w:noProof/>
                 <w:webHidden/>
               </w:rPr>
-              <w:t>4</w:t>
+              <w:t>16</w:t>
             </w:r>
             <w:r>
               <w:rPr>
@@ -2994,7 +3005,7 @@
               <w14:ligatures w14:val="standardContextual"/>
             </w:rPr>
           </w:pPr>
-          <w:hyperlink w:anchor="_Toc202604074" w:history="1">
+          <w:hyperlink w:anchor="_Toc202623404" w:history="1">
             <w:r>
               <w:rPr>
                 <w:rStyle w:val="Hyperlink"/>
@@ -3021,7 +3032,7 @@
                 <w:noProof/>
                 <w:webHidden/>
               </w:rPr>
-              <w:instrText xml:space="preserve"> PAGEREF _Toc202604074 \h </w:instrText>
+              <w:instrText xml:space="preserve"> PAGEREF _Toc202623404 \h </w:instrText>
             </w:r>
             <w:r>
               <w:rPr>
@@ -3041,7 +3052,7 @@
                 <w:noProof/>
                 <w:webHidden/>
               </w:rPr>
-              <w:t>5</w:t>
+              <w:t>17</w:t>
             </w:r>
             <w:r>
               <w:rPr>
@@ -3068,7 +3079,7 @@
               <w14:ligatures w14:val="standardContextual"/>
             </w:rPr>
           </w:pPr>
-          <w:hyperlink w:anchor="_Toc202604075" w:history="1">
+          <w:hyperlink w:anchor="_Toc202623405" w:history="1">
             <w:r>
               <w:rPr>
                 <w:rStyle w:val="Hyperlink"/>
@@ -3095,7 +3106,7 @@
                 <w:noProof/>
                 <w:webHidden/>
               </w:rPr>
-              <w:instrText xml:space="preserve"> PAGEREF _Toc202604075 \h </w:instrText>
+              <w:instrText xml:space="preserve"> PAGEREF _Toc202623405 \h </w:instrText>
             </w:r>
             <w:r>
               <w:rPr>
@@ -3115,7 +3126,7 @@
                 <w:noProof/>
                 <w:webHidden/>
               </w:rPr>
-              <w:t>5</w:t>
+              <w:t>17</w:t>
             </w:r>
             <w:r>
               <w:rPr>
@@ -3142,7 +3153,7 @@
               <w14:ligatures w14:val="standardContextual"/>
             </w:rPr>
           </w:pPr>
-          <w:hyperlink w:anchor="_Toc202604076" w:history="1">
+          <w:hyperlink w:anchor="_Toc202623406" w:history="1">
             <w:r>
               <w:rPr>
                 <w:rStyle w:val="Hyperlink"/>
@@ -3169,7 +3180,7 @@
                 <w:noProof/>
                 <w:webHidden/>
               </w:rPr>
-              <w:instrText xml:space="preserve"> PAGEREF _Toc202604076 \h </w:instrText>
+              <w:instrText xml:space="preserve"> PAGEREF _Toc202623406 \h </w:instrText>
             </w:r>
             <w:r>
               <w:rPr>
@@ -3189,7 +3200,7 @@
                 <w:noProof/>
                 <w:webHidden/>
               </w:rPr>
-              <w:t>5</w:t>
+              <w:t>18</w:t>
             </w:r>
             <w:r>
               <w:rPr>
@@ -3221,7 +3232,7 @@
       <w:pPr>
         <w:pStyle w:val="berschrift2"/>
       </w:pPr>
-      <w:bookmarkStart w:id="0" w:name="_Toc202604044"/>
+      <w:bookmarkStart w:id="0" w:name="_Toc202623374"/>
       <w:r>
         <w:lastRenderedPageBreak/>
         <w:t>1 Einführung / Projektidee</w:t>
@@ -3313,7 +3324,7 @@
           <w:numId w:val="13"/>
         </w:numPr>
       </w:pPr>
-      <w:bookmarkStart w:id="1" w:name="_Toc202604045"/>
+      <w:bookmarkStart w:id="1" w:name="_Toc202623375"/>
       <w:r>
         <w:t>Zweck und Motivation</w:t>
       </w:r>
@@ -3347,7 +3358,7 @@
           <w:numId w:val="13"/>
         </w:numPr>
       </w:pPr>
-      <w:bookmarkStart w:id="2" w:name="_Toc202604046"/>
+      <w:bookmarkStart w:id="2" w:name="_Toc202623376"/>
       <w:r>
         <w:t xml:space="preserve">Zentrale </w:t>
       </w:r>
@@ -3475,7 +3486,7 @@
       <w:pPr>
         <w:pStyle w:val="berschrift2"/>
       </w:pPr>
-      <w:bookmarkStart w:id="3" w:name="_Toc202604047"/>
+      <w:bookmarkStart w:id="3" w:name="_Toc202623377"/>
       <w:r>
         <w:lastRenderedPageBreak/>
         <w:t>2  Anforderungskatalog</w:t>
@@ -3863,7 +3874,7 @@
       <w:pPr>
         <w:pStyle w:val="berschrift2"/>
       </w:pPr>
-      <w:bookmarkStart w:id="4" w:name="_Toc202604048"/>
+      <w:bookmarkStart w:id="4" w:name="_Toc202623378"/>
       <w:r>
         <w:lastRenderedPageBreak/>
         <w:t>3 Use-Cases und Arbeitsabläufe</w:t>
@@ -3874,7 +3885,7 @@
       <w:pPr>
         <w:pStyle w:val="berschrift3"/>
       </w:pPr>
-      <w:bookmarkStart w:id="5" w:name="_Toc202604049"/>
+      <w:bookmarkStart w:id="5" w:name="_Toc202623379"/>
       <w:r>
         <w:t xml:space="preserve">3.1 </w:t>
       </w:r>
@@ -4324,7 +4335,7 @@
       <w:pPr>
         <w:pStyle w:val="berschrift2"/>
       </w:pPr>
-      <w:bookmarkStart w:id="6" w:name="_Toc202604050"/>
+      <w:bookmarkStart w:id="6" w:name="_Toc202623380"/>
       <w:r>
         <w:lastRenderedPageBreak/>
         <w:t>4 Storyboard / Navigationsplan</w:t>
@@ -4449,7 +4460,7 @@
         <w:spacing w:before="0" w:after="160" w:line="259" w:lineRule="auto"/>
       </w:pPr>
       <w:r>
-        <w:t>Jede Story hat Buttons zum Lesen, Bearbeiten oder Starten des Tipptrainers</w:t>
+        <w:t>Jede Story hat Buttons zum Lesen, Bearbeiten</w:t>
       </w:r>
     </w:p>
     <w:p>
@@ -4461,7 +4472,10 @@
         <w:spacing w:before="0" w:after="160" w:line="259" w:lineRule="auto"/>
       </w:pPr>
       <w:r>
-        <w:t>Stories:</w:t>
+        <w:t>Writing</w:t>
+      </w:r>
+      <w:r>
+        <w:t>:</w:t>
       </w:r>
     </w:p>
     <w:p>
@@ -4497,7 +4511,13 @@
         <w:spacing w:before="0" w:after="160" w:line="259" w:lineRule="auto"/>
       </w:pPr>
       <w:r>
-        <w:t>Buttons für «Edit» und «</w:t>
+        <w:t>Buttons</w:t>
+      </w:r>
+      <w:r>
+        <w:t xml:space="preserve"> </w:t>
+      </w:r>
+      <w:r>
+        <w:t>«</w:t>
       </w:r>
       <w:proofErr w:type="spellStart"/>
       <w:r>
@@ -4517,7 +4537,7 @@
         <w:spacing w:before="0" w:after="160" w:line="259" w:lineRule="auto"/>
       </w:pPr>
       <w:r>
-        <w:t>Create Story Button</w:t>
+        <w:t>Create Story</w:t>
       </w:r>
     </w:p>
     <w:p>
@@ -4659,14 +4679,19 @@
         </w:sectPr>
       </w:pPr>
       <w:r>
-        <w:t>Ergebnis wird gespeichert und angezeigt</w:t>
-      </w:r>
+        <w:t xml:space="preserve">Ergebnis wird gespeichert und </w:t>
+      </w:r>
+      <w:proofErr w:type="spellStart"/>
+      <w:r>
+        <w:t>angezeig</w:t>
+      </w:r>
+      <w:proofErr w:type="spellEnd"/>
     </w:p>
     <w:p>
       <w:pPr>
         <w:pStyle w:val="berschrift3"/>
       </w:pPr>
-      <w:bookmarkStart w:id="7" w:name="_Toc202604051"/>
+      <w:bookmarkStart w:id="7" w:name="_Toc202623381"/>
       <w:r>
         <w:lastRenderedPageBreak/>
         <w:t>4.</w:t>
@@ -4684,28 +4709,36 @@
       <w:r>
         <w:t xml:space="preserve"> </w:t>
       </w:r>
-      <w:r>
+    </w:p>
+    <w:p>
+      <w:pPr>
+        <w:spacing w:after="160" w:line="259" w:lineRule="auto"/>
+      </w:pPr>
+      <w:r>
+        <w:rPr>
+          <w:noProof/>
+        </w:rPr>
         <w:drawing>
-          <wp:anchor distT="0" distB="0" distL="114300" distR="114300" simplePos="0" relativeHeight="251671552" behindDoc="1" locked="0" layoutInCell="1" allowOverlap="1" wp14:anchorId="61AFBAA4" wp14:editId="77C207D7">
+          <wp:anchor distT="0" distB="0" distL="114300" distR="114300" simplePos="0" relativeHeight="251673600" behindDoc="1" locked="0" layoutInCell="1" allowOverlap="1" wp14:anchorId="30997ED8" wp14:editId="796ED6DF">
             <wp:simplePos x="0" y="0"/>
             <wp:positionH relativeFrom="margin">
-              <wp:align>right</wp:align>
+              <wp:align>center</wp:align>
             </wp:positionH>
             <wp:positionV relativeFrom="paragraph">
-              <wp:posOffset>403860</wp:posOffset>
+              <wp:posOffset>246265</wp:posOffset>
             </wp:positionV>
-            <wp:extent cx="9777730" cy="4846955"/>
-            <wp:effectExtent l="0" t="0" r="0" b="0"/>
+            <wp:extent cx="10201805" cy="5124091"/>
+            <wp:effectExtent l="0" t="0" r="0" b="635"/>
             <wp:wrapTight wrapText="bothSides">
               <wp:wrapPolygon edited="0">
                 <wp:start x="0" y="0"/>
-                <wp:lineTo x="0" y="21478"/>
-                <wp:lineTo x="21547" y="21478"/>
-                <wp:lineTo x="21547" y="0"/>
+                <wp:lineTo x="0" y="21522"/>
+                <wp:lineTo x="21539" y="21522"/>
+                <wp:lineTo x="21539" y="0"/>
                 <wp:lineTo x="0" y="0"/>
               </wp:wrapPolygon>
             </wp:wrapTight>
-            <wp:docPr id="1169460298" name="Grafik 1" descr="Ein Bild, das Diagramm, Text, Screenshot, Plan enthält.&#10;&#10;KI-generierte Inhalte können fehlerhaft sein."/>
+            <wp:docPr id="1620937974" name="Grafik 1" descr="Ein Bild, das Text, Diagramm, Screenshot, Plan enthält.&#10;&#10;KI-generierte Inhalte können fehlerhaft sein."/>
             <wp:cNvGraphicFramePr>
               <a:graphicFrameLocks xmlns:a="http://schemas.openxmlformats.org/drawingml/2006/main" noChangeAspect="1"/>
             </wp:cNvGraphicFramePr>
@@ -4713,7 +4746,7 @@
               <a:graphicData uri="http://schemas.openxmlformats.org/drawingml/2006/picture">
                 <pic:pic xmlns:pic="http://schemas.openxmlformats.org/drawingml/2006/picture">
                   <pic:nvPicPr>
-                    <pic:cNvPr id="1169460298" name="Grafik 1" descr="Ein Bild, das Diagramm, Text, Screenshot, Plan enthält.&#10;&#10;KI-generierte Inhalte können fehlerhaft sein."/>
+                    <pic:cNvPr id="1620937974" name="Grafik 1" descr="Ein Bild, das Text, Diagramm, Screenshot, Plan enthält.&#10;&#10;KI-generierte Inhalte können fehlerhaft sein."/>
                     <pic:cNvPicPr/>
                   </pic:nvPicPr>
                   <pic:blipFill>
@@ -4731,7 +4764,7 @@
                   <pic:spPr>
                     <a:xfrm>
                       <a:off x="0" y="0"/>
-                      <a:ext cx="9777730" cy="4846955"/>
+                      <a:ext cx="10201805" cy="5124091"/>
                     </a:xfrm>
                     <a:prstGeom prst="rect">
                       <a:avLst/>
@@ -4740,14 +4773,15 @@
                 </pic:pic>
               </a:graphicData>
             </a:graphic>
+            <wp14:sizeRelH relativeFrom="margin">
+              <wp14:pctWidth>0</wp14:pctWidth>
+            </wp14:sizeRelH>
+            <wp14:sizeRelV relativeFrom="margin">
+              <wp14:pctHeight>0</wp14:pctHeight>
+            </wp14:sizeRelV>
           </wp:anchor>
         </w:drawing>
       </w:r>
-    </w:p>
-    <w:p>
-      <w:pPr>
-        <w:spacing w:after="160" w:line="259" w:lineRule="auto"/>
-      </w:pPr>
       <w:r>
         <w:br w:type="page"/>
       </w:r>
@@ -4756,7 +4790,7 @@
       <w:pPr>
         <w:pStyle w:val="berschrift2"/>
       </w:pPr>
-      <w:bookmarkStart w:id="8" w:name="_Toc202604052"/>
+      <w:bookmarkStart w:id="8" w:name="_Toc202623382"/>
       <w:r>
         <w:lastRenderedPageBreak/>
         <w:t>5 Screen-Mockups / Wireframes</w:t>
@@ -4780,74 +4814,38 @@
       <w:pPr>
         <w:pStyle w:val="berschrift3"/>
       </w:pPr>
-      <w:bookmarkStart w:id="9" w:name="_Toc202604053"/>
+      <w:bookmarkStart w:id="9" w:name="_Toc202623383"/>
       <w:r>
         <w:t>5.1 Home</w:t>
       </w:r>
       <w:bookmarkEnd w:id="9"/>
     </w:p>
     <w:p>
-      <w:r>
-        <w:t>Beschreibung:</w:t>
-      </w:r>
-    </w:p>
-    <w:p>
-      <w:pPr>
-        <w:pStyle w:val="Listenabsatz"/>
-        <w:numPr>
-          <w:ilvl w:val="0"/>
-          <w:numId w:val="24"/>
-        </w:numPr>
-      </w:pPr>
-      <w:r>
-        <w:t>Willkommenstext / Logo</w:t>
-      </w:r>
-    </w:p>
-    <w:p>
-      <w:pPr>
-        <w:pStyle w:val="Listenabsatz"/>
-        <w:numPr>
-          <w:ilvl w:val="0"/>
-          <w:numId w:val="24"/>
-        </w:numPr>
-      </w:pPr>
-      <w:r>
-        <w:t>Navigation</w:t>
-      </w:r>
-    </w:p>
-    <w:p>
-      <w:pPr>
-        <w:pStyle w:val="Listenabsatz"/>
-        <w:numPr>
-          <w:ilvl w:val="0"/>
-          <w:numId w:val="24"/>
-        </w:numPr>
-      </w:pPr>
       <w:r>
         <w:rPr>
           <w:noProof/>
         </w:rPr>
         <w:drawing>
-          <wp:anchor distT="0" distB="0" distL="114300" distR="114300" simplePos="0" relativeHeight="251660288" behindDoc="1" locked="0" layoutInCell="1" allowOverlap="1" wp14:anchorId="72D0C070" wp14:editId="0298B164">
+          <wp:anchor distT="0" distB="0" distL="114300" distR="114300" simplePos="0" relativeHeight="251674624" behindDoc="1" locked="0" layoutInCell="1" allowOverlap="1" wp14:anchorId="3DCFF6F1" wp14:editId="7527875F">
             <wp:simplePos x="0" y="0"/>
             <wp:positionH relativeFrom="margin">
               <wp:align>right</wp:align>
             </wp:positionH>
             <wp:positionV relativeFrom="paragraph">
-              <wp:posOffset>-587532</wp:posOffset>
+              <wp:posOffset>355600</wp:posOffset>
             </wp:positionV>
-            <wp:extent cx="7486650" cy="4674870"/>
+            <wp:extent cx="7588250" cy="4000500"/>
             <wp:effectExtent l="0" t="0" r="0" b="0"/>
-            <wp:wrapThrough wrapText="bothSides">
+            <wp:wrapTight wrapText="bothSides">
               <wp:wrapPolygon edited="0">
                 <wp:start x="0" y="0"/>
-                <wp:lineTo x="0" y="21477"/>
-                <wp:lineTo x="21545" y="21477"/>
-                <wp:lineTo x="21545" y="0"/>
+                <wp:lineTo x="0" y="21497"/>
+                <wp:lineTo x="21528" y="21497"/>
+                <wp:lineTo x="21528" y="0"/>
                 <wp:lineTo x="0" y="0"/>
               </wp:wrapPolygon>
-            </wp:wrapThrough>
-            <wp:docPr id="1558932165" name="Grafik 1" descr="Ein Bild, das Text, Screenshot, Diagramm, Zahl enthält.&#10;&#10;KI-generierte Inhalte können fehlerhaft sein."/>
+            </wp:wrapTight>
+            <wp:docPr id="1818000422" name="Grafik 1" descr="Ein Bild, das Text, Screenshot, Diagramm, Rechteck enthält.&#10;&#10;KI-generierte Inhalte können fehlerhaft sein."/>
             <wp:cNvGraphicFramePr>
               <a:graphicFrameLocks xmlns:a="http://schemas.openxmlformats.org/drawingml/2006/main" noChangeAspect="1"/>
             </wp:cNvGraphicFramePr>
@@ -4855,7 +4853,7 @@
               <a:graphicData uri="http://schemas.openxmlformats.org/drawingml/2006/picture">
                 <pic:pic xmlns:pic="http://schemas.openxmlformats.org/drawingml/2006/picture">
                   <pic:nvPicPr>
-                    <pic:cNvPr id="1558932165" name="Grafik 1" descr="Ein Bild, das Text, Screenshot, Diagramm, Zahl enthält.&#10;&#10;KI-generierte Inhalte können fehlerhaft sein."/>
+                    <pic:cNvPr id="1818000422" name="Grafik 1" descr="Ein Bild, das Text, Screenshot, Diagramm, Rechteck enthält.&#10;&#10;KI-generierte Inhalte können fehlerhaft sein."/>
                     <pic:cNvPicPr/>
                   </pic:nvPicPr>
                   <pic:blipFill>
@@ -4873,7 +4871,7 @@
                   <pic:spPr>
                     <a:xfrm>
                       <a:off x="0" y="0"/>
-                      <a:ext cx="7486650" cy="4674870"/>
+                      <a:ext cx="7588250" cy="4000500"/>
                     </a:xfrm>
                     <a:prstGeom prst="rect">
                       <a:avLst/>
@@ -4892,6 +4890,42 @@
         </w:drawing>
       </w:r>
       <w:r>
+        <w:t>Beschreibung:</w:t>
+      </w:r>
+    </w:p>
+    <w:p>
+      <w:pPr>
+        <w:pStyle w:val="Listenabsatz"/>
+        <w:numPr>
+          <w:ilvl w:val="0"/>
+          <w:numId w:val="24"/>
+        </w:numPr>
+      </w:pPr>
+      <w:r>
+        <w:t>Willkommenstext / Logo</w:t>
+      </w:r>
+    </w:p>
+    <w:p>
+      <w:pPr>
+        <w:pStyle w:val="Listenabsatz"/>
+        <w:numPr>
+          <w:ilvl w:val="0"/>
+          <w:numId w:val="24"/>
+        </w:numPr>
+      </w:pPr>
+      <w:r>
+        <w:t>Navigation</w:t>
+      </w:r>
+    </w:p>
+    <w:p>
+      <w:pPr>
+        <w:pStyle w:val="Listenabsatz"/>
+        <w:numPr>
+          <w:ilvl w:val="0"/>
+          <w:numId w:val="24"/>
+        </w:numPr>
+      </w:pPr>
+      <w:r>
         <w:t>Einstiegspunkt für User</w:t>
       </w:r>
     </w:p>
@@ -4911,33 +4945,25 @@
       <w:pPr>
         <w:pStyle w:val="berschrift3"/>
       </w:pPr>
-      <w:bookmarkStart w:id="10" w:name="_Toc202604054"/>
+      <w:bookmarkStart w:id="10" w:name="_Toc202623384"/>
       <w:r>
         <w:rPr>
           <w:noProof/>
         </w:rPr>
         <w:lastRenderedPageBreak/>
         <w:drawing>
-          <wp:anchor distT="0" distB="0" distL="114300" distR="114300" simplePos="0" relativeHeight="251661312" behindDoc="1" locked="0" layoutInCell="1" allowOverlap="1" wp14:anchorId="52F37FBE" wp14:editId="6EF2714C">
+          <wp:anchor distT="0" distB="0" distL="114300" distR="114300" simplePos="0" relativeHeight="251675648" behindDoc="0" locked="0" layoutInCell="1" allowOverlap="1" wp14:anchorId="5E159C91" wp14:editId="7F844985">
             <wp:simplePos x="0" y="0"/>
             <wp:positionH relativeFrom="margin">
-              <wp:posOffset>4997091</wp:posOffset>
+              <wp:posOffset>3889169</wp:posOffset>
             </wp:positionH>
             <wp:positionV relativeFrom="paragraph">
-              <wp:posOffset>217860</wp:posOffset>
+              <wp:posOffset>112816</wp:posOffset>
             </wp:positionV>
-            <wp:extent cx="4185920" cy="2631440"/>
-            <wp:effectExtent l="0" t="0" r="5080" b="0"/>
-            <wp:wrapTight wrapText="bothSides">
-              <wp:wrapPolygon edited="0">
-                <wp:start x="0" y="0"/>
-                <wp:lineTo x="0" y="21423"/>
-                <wp:lineTo x="21528" y="21423"/>
-                <wp:lineTo x="21528" y="0"/>
-                <wp:lineTo x="0" y="0"/>
-              </wp:wrapPolygon>
-            </wp:wrapTight>
-            <wp:docPr id="1105781245" name="Grafik 1" descr="Ein Bild, das Screenshot, Text, Rechteck, Design enthält.&#10;&#10;KI-generierte Inhalte können fehlerhaft sein."/>
+            <wp:extent cx="5816773" cy="3160165"/>
+            <wp:effectExtent l="0" t="0" r="0" b="2540"/>
+            <wp:wrapNone/>
+            <wp:docPr id="671476015" name="Grafik 1" descr="Ein Bild, das Text, Screenshot, Diagramm, Zahl enthält.&#10;&#10;KI-generierte Inhalte können fehlerhaft sein."/>
             <wp:cNvGraphicFramePr>
               <a:graphicFrameLocks xmlns:a="http://schemas.openxmlformats.org/drawingml/2006/main" noChangeAspect="1"/>
             </wp:cNvGraphicFramePr>
@@ -4945,7 +4971,7 @@
               <a:graphicData uri="http://schemas.openxmlformats.org/drawingml/2006/picture">
                 <pic:pic xmlns:pic="http://schemas.openxmlformats.org/drawingml/2006/picture">
                   <pic:nvPicPr>
-                    <pic:cNvPr id="1105781245" name="Grafik 1" descr="Ein Bild, das Screenshot, Text, Rechteck, Design enthält.&#10;&#10;KI-generierte Inhalte können fehlerhaft sein."/>
+                    <pic:cNvPr id="671476015" name="Grafik 1" descr="Ein Bild, das Text, Screenshot, Diagramm, Zahl enthält.&#10;&#10;KI-generierte Inhalte können fehlerhaft sein."/>
                     <pic:cNvPicPr/>
                   </pic:nvPicPr>
                   <pic:blipFill>
@@ -4963,7 +4989,7 @@
                   <pic:spPr>
                     <a:xfrm>
                       <a:off x="0" y="0"/>
-                      <a:ext cx="4185920" cy="2631440"/>
+                      <a:ext cx="5820342" cy="3162104"/>
                     </a:xfrm>
                     <a:prstGeom prst="rect">
                       <a:avLst/>
@@ -5039,54 +5065,30 @@
     <w:p/>
     <w:p/>
     <w:p/>
+    <w:p/>
+    <w:p/>
     <w:p>
       <w:pPr>
         <w:pStyle w:val="berschrift3"/>
       </w:pPr>
-      <w:bookmarkStart w:id="11" w:name="_Toc202604055"/>
-      <w:r>
-        <w:t>5.3 Reader</w:t>
-      </w:r>
-      <w:bookmarkEnd w:id="11"/>
-    </w:p>
-    <w:p>
-      <w:r>
-        <w:t>Beschreibung:</w:t>
-      </w:r>
-    </w:p>
-    <w:p>
-      <w:pPr>
-        <w:pStyle w:val="Listenabsatz"/>
-        <w:numPr>
-          <w:ilvl w:val="0"/>
-          <w:numId w:val="28"/>
-        </w:numPr>
-      </w:pPr>
+      <w:bookmarkStart w:id="11" w:name="_Toc202623385"/>
       <w:r>
         <w:rPr>
           <w:noProof/>
         </w:rPr>
         <w:drawing>
-          <wp:anchor distT="0" distB="0" distL="114300" distR="114300" simplePos="0" relativeHeight="251662336" behindDoc="1" locked="0" layoutInCell="1" allowOverlap="1" wp14:anchorId="62515A0E" wp14:editId="3B256017">
+          <wp:anchor distT="0" distB="0" distL="114300" distR="114300" simplePos="0" relativeHeight="251678720" behindDoc="0" locked="0" layoutInCell="1" allowOverlap="1" wp14:anchorId="729F0D9C" wp14:editId="6464D6E1">
             <wp:simplePos x="0" y="0"/>
             <wp:positionH relativeFrom="margin">
-              <wp:posOffset>4790633</wp:posOffset>
+              <wp:posOffset>4791075</wp:posOffset>
             </wp:positionH>
             <wp:positionV relativeFrom="paragraph">
-              <wp:posOffset>-296269</wp:posOffset>
+              <wp:posOffset>249555</wp:posOffset>
             </wp:positionV>
-            <wp:extent cx="4602480" cy="2894330"/>
-            <wp:effectExtent l="0" t="0" r="7620" b="1270"/>
-            <wp:wrapTight wrapText="bothSides">
-              <wp:wrapPolygon edited="0">
-                <wp:start x="0" y="0"/>
-                <wp:lineTo x="0" y="21467"/>
-                <wp:lineTo x="21546" y="21467"/>
-                <wp:lineTo x="21546" y="0"/>
-                <wp:lineTo x="0" y="0"/>
-              </wp:wrapPolygon>
-            </wp:wrapTight>
-            <wp:docPr id="513739788" name="Grafik 1" descr="Ein Bild, das Screenshot, Text, Rechteck, Schrift enthält.&#10;&#10;KI-generierte Inhalte können fehlerhaft sein."/>
+            <wp:extent cx="4817745" cy="3012325"/>
+            <wp:effectExtent l="0" t="0" r="1905" b="0"/>
+            <wp:wrapNone/>
+            <wp:docPr id="1461498406" name="Grafik 1" descr="Ein Bild, das Text, Screenshot, Zahl, Schrift enthält.&#10;&#10;KI-generierte Inhalte können fehlerhaft sein."/>
             <wp:cNvGraphicFramePr>
               <a:graphicFrameLocks xmlns:a="http://schemas.openxmlformats.org/drawingml/2006/main" noChangeAspect="1"/>
             </wp:cNvGraphicFramePr>
@@ -5094,7 +5096,7 @@
               <a:graphicData uri="http://schemas.openxmlformats.org/drawingml/2006/picture">
                 <pic:pic xmlns:pic="http://schemas.openxmlformats.org/drawingml/2006/picture">
                   <pic:nvPicPr>
-                    <pic:cNvPr id="513739788" name="Grafik 1" descr="Ein Bild, das Screenshot, Text, Rechteck, Schrift enthält.&#10;&#10;KI-generierte Inhalte können fehlerhaft sein."/>
+                    <pic:cNvPr id="1461498406" name="Grafik 1" descr="Ein Bild, das Text, Screenshot, Zahl, Schrift enthält.&#10;&#10;KI-generierte Inhalte können fehlerhaft sein."/>
                     <pic:cNvPicPr/>
                   </pic:nvPicPr>
                   <pic:blipFill>
@@ -5112,7 +5114,7 @@
                   <pic:spPr>
                     <a:xfrm>
                       <a:off x="0" y="0"/>
-                      <a:ext cx="4602480" cy="2894330"/>
+                      <a:ext cx="4820098" cy="3013796"/>
                     </a:xfrm>
                     <a:prstGeom prst="rect">
                       <a:avLst/>
@@ -5131,7 +5133,21 @@
         </w:drawing>
       </w:r>
       <w:r>
-        <w:t>Vollständige Story</w:t>
+        <w:t>5.3 Reader</w:t>
+      </w:r>
+      <w:bookmarkEnd w:id="11"/>
+    </w:p>
+    <w:p>
+      <w:pPr>
+        <w:tabs>
+          <w:tab w:val="left" w:pos="4815"/>
+        </w:tabs>
+      </w:pPr>
+      <w:r>
+        <w:t>Beschreibung:</w:t>
+      </w:r>
+      <w:r>
+        <w:tab/>
       </w:r>
     </w:p>
     <w:p>
@@ -5143,7 +5159,7 @@
         </w:numPr>
       </w:pPr>
       <w:r>
-        <w:t>Score Anzeige</w:t>
+        <w:t>Vollständige Story</w:t>
       </w:r>
     </w:p>
     <w:p>
@@ -5179,44 +5195,37 @@
     <w:p/>
     <w:p/>
     <w:p/>
-    <w:p/>
-    <w:p/>
     <w:p>
       <w:pPr>
         <w:pStyle w:val="berschrift3"/>
       </w:pPr>
-      <w:bookmarkStart w:id="12" w:name="_Toc202604056"/>
-      <w:r>
-        <w:t>5.4 Create Story</w:t>
-      </w:r>
-      <w:bookmarkEnd w:id="12"/>
-    </w:p>
-    <w:p>
+      <w:bookmarkStart w:id="12" w:name="_Toc202623386"/>
       <w:r>
         <w:rPr>
           <w:noProof/>
         </w:rPr>
+        <w:lastRenderedPageBreak/>
         <w:drawing>
-          <wp:anchor distT="0" distB="0" distL="114300" distR="114300" simplePos="0" relativeHeight="251663360" behindDoc="1" locked="0" layoutInCell="1" allowOverlap="1" wp14:anchorId="26060974" wp14:editId="4DBAE251">
+          <wp:anchor distT="0" distB="0" distL="114300" distR="114300" simplePos="0" relativeHeight="251676672" behindDoc="1" locked="0" layoutInCell="1" allowOverlap="1" wp14:anchorId="2C707037" wp14:editId="39F786CE">
             <wp:simplePos x="0" y="0"/>
-            <wp:positionH relativeFrom="margin">
-              <wp:posOffset>4503972</wp:posOffset>
+            <wp:positionH relativeFrom="page">
+              <wp:posOffset>5000625</wp:posOffset>
             </wp:positionH>
             <wp:positionV relativeFrom="paragraph">
-              <wp:posOffset>70403</wp:posOffset>
+              <wp:posOffset>228600</wp:posOffset>
             </wp:positionV>
-            <wp:extent cx="5231406" cy="3267986"/>
-            <wp:effectExtent l="0" t="0" r="7620" b="8890"/>
+            <wp:extent cx="5203190" cy="2924175"/>
+            <wp:effectExtent l="0" t="0" r="0" b="9525"/>
             <wp:wrapTight wrapText="bothSides">
               <wp:wrapPolygon edited="0">
                 <wp:start x="0" y="0"/>
-                <wp:lineTo x="0" y="21533"/>
-                <wp:lineTo x="21553" y="21533"/>
-                <wp:lineTo x="21553" y="0"/>
+                <wp:lineTo x="0" y="21530"/>
+                <wp:lineTo x="21510" y="21530"/>
+                <wp:lineTo x="21510" y="0"/>
                 <wp:lineTo x="0" y="0"/>
               </wp:wrapPolygon>
             </wp:wrapTight>
-            <wp:docPr id="14893880" name="Grafik 1" descr="Ein Bild, das Text, Screenshot, Zahl, Schrift enthält.&#10;&#10;KI-generierte Inhalte können fehlerhaft sein."/>
+            <wp:docPr id="1639446781" name="Grafik 1" descr="Ein Bild, das Text, Screenshot, Diagramm, Design enthält.&#10;&#10;KI-generierte Inhalte können fehlerhaft sein."/>
             <wp:cNvGraphicFramePr>
               <a:graphicFrameLocks xmlns:a="http://schemas.openxmlformats.org/drawingml/2006/main" noChangeAspect="1"/>
             </wp:cNvGraphicFramePr>
@@ -5224,603 +5233,11 @@
               <a:graphicData uri="http://schemas.openxmlformats.org/drawingml/2006/picture">
                 <pic:pic xmlns:pic="http://schemas.openxmlformats.org/drawingml/2006/picture">
                   <pic:nvPicPr>
-                    <pic:cNvPr id="14893880" name="Grafik 1" descr="Ein Bild, das Text, Screenshot, Zahl, Schrift enthält.&#10;&#10;KI-generierte Inhalte können fehlerhaft sein."/>
-                    <pic:cNvPicPr/>
-                  </pic:nvPicPr>
-                  <pic:blipFill rotWithShape="1">
-                    <a:blip r:embed="rId16">
-                      <a:extLst>
-                        <a:ext uri="{28A0092B-C50C-407E-A947-70E740481C1C}">
-                          <a14:useLocalDpi xmlns:a14="http://schemas.microsoft.com/office/drawing/2010/main" val="0"/>
-                        </a:ext>
-                      </a:extLst>
-                    </a:blip>
-                    <a:srcRect l="440" t="1631" r="3093" b="2611"/>
-                    <a:stretch>
-                      <a:fillRect/>
-                    </a:stretch>
-                  </pic:blipFill>
-                  <pic:spPr bwMode="auto">
-                    <a:xfrm>
-                      <a:off x="0" y="0"/>
-                      <a:ext cx="5231406" cy="3267986"/>
-                    </a:xfrm>
-                    <a:prstGeom prst="rect">
-                      <a:avLst/>
-                    </a:prstGeom>
-                    <a:ln>
-                      <a:noFill/>
-                    </a:ln>
-                    <a:extLst>
-                      <a:ext uri="{53640926-AAD7-44D8-BBD7-CCE9431645EC}">
-                        <a14:shadowObscured xmlns:a14="http://schemas.microsoft.com/office/drawing/2010/main"/>
-                      </a:ext>
-                    </a:extLst>
-                  </pic:spPr>
-                </pic:pic>
-              </a:graphicData>
-            </a:graphic>
-            <wp14:sizeRelH relativeFrom="margin">
-              <wp14:pctWidth>0</wp14:pctWidth>
-            </wp14:sizeRelH>
-            <wp14:sizeRelV relativeFrom="margin">
-              <wp14:pctHeight>0</wp14:pctHeight>
-            </wp14:sizeRelV>
-          </wp:anchor>
-        </w:drawing>
-      </w:r>
-      <w:r>
-        <w:t>Beschreibung:</w:t>
-      </w:r>
-    </w:p>
-    <w:p>
-      <w:pPr>
-        <w:pStyle w:val="Listenabsatz"/>
-        <w:numPr>
-          <w:ilvl w:val="0"/>
-          <w:numId w:val="29"/>
-        </w:numPr>
-      </w:pPr>
-      <w:r>
-        <w:t>Formular zum Erstellen von Stories</w:t>
-      </w:r>
-    </w:p>
-    <w:p>
-      <w:pPr>
-        <w:pStyle w:val="Listenabsatz"/>
-        <w:numPr>
-          <w:ilvl w:val="0"/>
-          <w:numId w:val="29"/>
-        </w:numPr>
-      </w:pPr>
-      <w:r>
-        <w:t>Felder: Titel, Genre, Inhalt</w:t>
-      </w:r>
-    </w:p>
-    <w:p>
-      <w:pPr>
-        <w:pStyle w:val="Listenabsatz"/>
-        <w:numPr>
-          <w:ilvl w:val="0"/>
-          <w:numId w:val="29"/>
-        </w:numPr>
-      </w:pPr>
-      <w:r>
-        <w:t>Verschiedene Buttons: Speichern, Abbrechen</w:t>
-      </w:r>
-    </w:p>
-    <w:p/>
-    <w:p/>
-    <w:p/>
-    <w:p/>
-    <w:p/>
-    <w:p>
-      <w:r>
-        <w:rPr>
-          <w:noProof/>
-        </w:rPr>
-        <w:drawing>
-          <wp:anchor distT="0" distB="0" distL="114300" distR="114300" simplePos="0" relativeHeight="251664384" behindDoc="1" locked="0" layoutInCell="1" allowOverlap="1" wp14:anchorId="2A273F41" wp14:editId="328E399F">
-            <wp:simplePos x="0" y="0"/>
-            <wp:positionH relativeFrom="margin">
-              <wp:posOffset>377494</wp:posOffset>
-            </wp:positionH>
-            <wp:positionV relativeFrom="paragraph">
-              <wp:posOffset>161263</wp:posOffset>
-            </wp:positionV>
-            <wp:extent cx="4389120" cy="2729230"/>
-            <wp:effectExtent l="0" t="0" r="0" b="0"/>
-            <wp:wrapTight wrapText="bothSides">
-              <wp:wrapPolygon edited="0">
-                <wp:start x="0" y="0"/>
-                <wp:lineTo x="0" y="21409"/>
-                <wp:lineTo x="21469" y="21409"/>
-                <wp:lineTo x="21469" y="0"/>
-                <wp:lineTo x="0" y="0"/>
-              </wp:wrapPolygon>
-            </wp:wrapTight>
-            <wp:docPr id="1738238999" name="Grafik 1" descr="Ein Bild, das Text, Screenshot, Reihe, Zahl enthält.&#10;&#10;KI-generierte Inhalte können fehlerhaft sein."/>
-            <wp:cNvGraphicFramePr>
-              <a:graphicFrameLocks xmlns:a="http://schemas.openxmlformats.org/drawingml/2006/main" noChangeAspect="1"/>
-            </wp:cNvGraphicFramePr>
-            <a:graphic xmlns:a="http://schemas.openxmlformats.org/drawingml/2006/main">
-              <a:graphicData uri="http://schemas.openxmlformats.org/drawingml/2006/picture">
-                <pic:pic xmlns:pic="http://schemas.openxmlformats.org/drawingml/2006/picture">
-                  <pic:nvPicPr>
-                    <pic:cNvPr id="1738238999" name="Grafik 1" descr="Ein Bild, das Text, Screenshot, Reihe, Zahl enthält.&#10;&#10;KI-generierte Inhalte können fehlerhaft sein."/>
-                    <pic:cNvPicPr/>
-                  </pic:nvPicPr>
-                  <pic:blipFill rotWithShape="1">
-                    <a:blip r:embed="rId17">
-                      <a:extLst>
-                        <a:ext uri="{28A0092B-C50C-407E-A947-70E740481C1C}">
-                          <a14:useLocalDpi xmlns:a14="http://schemas.microsoft.com/office/drawing/2010/main" val="0"/>
-                        </a:ext>
-                      </a:extLst>
-                    </a:blip>
-                    <a:srcRect l="1036" t="1111" r="2590" b="2482"/>
-                    <a:stretch>
-                      <a:fillRect/>
-                    </a:stretch>
-                  </pic:blipFill>
-                  <pic:spPr bwMode="auto">
-                    <a:xfrm>
-                      <a:off x="0" y="0"/>
-                      <a:ext cx="4389120" cy="2729230"/>
-                    </a:xfrm>
-                    <a:prstGeom prst="rect">
-                      <a:avLst/>
-                    </a:prstGeom>
-                    <a:ln>
-                      <a:noFill/>
-                    </a:ln>
-                    <a:extLst>
-                      <a:ext uri="{53640926-AAD7-44D8-BBD7-CCE9431645EC}">
-                        <a14:shadowObscured xmlns:a14="http://schemas.microsoft.com/office/drawing/2010/main"/>
-                      </a:ext>
-                    </a:extLst>
-                  </pic:spPr>
-                </pic:pic>
-              </a:graphicData>
-            </a:graphic>
-            <wp14:sizeRelH relativeFrom="margin">
-              <wp14:pctWidth>0</wp14:pctWidth>
-            </wp14:sizeRelH>
-            <wp14:sizeRelV relativeFrom="margin">
-              <wp14:pctHeight>0</wp14:pctHeight>
-            </wp14:sizeRelV>
-          </wp:anchor>
-        </w:drawing>
-      </w:r>
-    </w:p>
-    <w:p>
-      <w:pPr>
-        <w:tabs>
-          <w:tab w:val="left" w:pos="1345"/>
-        </w:tabs>
-      </w:pPr>
-      <w:r>
-        <w:tab/>
-      </w:r>
-    </w:p>
-    <w:p>
-      <w:pPr>
-        <w:tabs>
-          <w:tab w:val="left" w:pos="1345"/>
-        </w:tabs>
-      </w:pPr>
-    </w:p>
-    <w:p>
-      <w:pPr>
-        <w:tabs>
-          <w:tab w:val="left" w:pos="1345"/>
-        </w:tabs>
-      </w:pPr>
-    </w:p>
-    <w:p>
-      <w:pPr>
-        <w:tabs>
-          <w:tab w:val="left" w:pos="1345"/>
-        </w:tabs>
-      </w:pPr>
-    </w:p>
-    <w:p/>
-    <w:p/>
-    <w:p/>
-    <w:p>
-      <w:pPr>
-        <w:pStyle w:val="berschrift3"/>
-      </w:pPr>
-      <w:bookmarkStart w:id="13" w:name="_Toc202604057"/>
-      <w:r>
-        <w:lastRenderedPageBreak/>
-        <w:t>5.5 Typing</w:t>
-      </w:r>
-      <w:bookmarkEnd w:id="13"/>
-    </w:p>
-    <w:p>
-      <w:r>
-        <w:rPr>
-          <w:noProof/>
-        </w:rPr>
-        <w:drawing>
-          <wp:anchor distT="0" distB="0" distL="114300" distR="114300" simplePos="0" relativeHeight="251665408" behindDoc="1" locked="0" layoutInCell="1" allowOverlap="1" wp14:anchorId="6CBF9C91" wp14:editId="193F8700">
-            <wp:simplePos x="0" y="0"/>
-            <wp:positionH relativeFrom="margin">
-              <wp:posOffset>4562199</wp:posOffset>
-            </wp:positionH>
-            <wp:positionV relativeFrom="paragraph">
-              <wp:posOffset>68001</wp:posOffset>
-            </wp:positionV>
-            <wp:extent cx="5056505" cy="3116580"/>
-            <wp:effectExtent l="0" t="0" r="0" b="7620"/>
-            <wp:wrapSquare wrapText="bothSides"/>
-            <wp:docPr id="258890490" name="Grafik 1" descr="Ein Bild, das Text, Screenshot, Zahl enthält.&#10;&#10;KI-generierte Inhalte können fehlerhaft sein."/>
-            <wp:cNvGraphicFramePr>
-              <a:graphicFrameLocks xmlns:a="http://schemas.openxmlformats.org/drawingml/2006/main" noChangeAspect="1"/>
-            </wp:cNvGraphicFramePr>
-            <a:graphic xmlns:a="http://schemas.openxmlformats.org/drawingml/2006/main">
-              <a:graphicData uri="http://schemas.openxmlformats.org/drawingml/2006/picture">
-                <pic:pic xmlns:pic="http://schemas.openxmlformats.org/drawingml/2006/picture">
-                  <pic:nvPicPr>
-                    <pic:cNvPr id="258890490" name="Grafik 1" descr="Ein Bild, das Text, Screenshot, Zahl enthält.&#10;&#10;KI-generierte Inhalte können fehlerhaft sein."/>
-                    <pic:cNvPicPr/>
-                  </pic:nvPicPr>
-                  <pic:blipFill rotWithShape="1">
-                    <a:blip r:embed="rId18">
-                      <a:extLst>
-                        <a:ext uri="{28A0092B-C50C-407E-A947-70E740481C1C}">
-                          <a14:useLocalDpi xmlns:a14="http://schemas.microsoft.com/office/drawing/2010/main" val="0"/>
-                        </a:ext>
-                      </a:extLst>
-                    </a:blip>
-                    <a:srcRect l="-926" t="1961" r="2753" b="1928"/>
-                    <a:stretch>
-                      <a:fillRect/>
-                    </a:stretch>
-                  </pic:blipFill>
-                  <pic:spPr bwMode="auto">
-                    <a:xfrm>
-                      <a:off x="0" y="0"/>
-                      <a:ext cx="5056505" cy="3116580"/>
-                    </a:xfrm>
-                    <a:prstGeom prst="rect">
-                      <a:avLst/>
-                    </a:prstGeom>
-                    <a:ln>
-                      <a:noFill/>
-                    </a:ln>
-                    <a:extLst>
-                      <a:ext uri="{53640926-AAD7-44D8-BBD7-CCE9431645EC}">
-                        <a14:shadowObscured xmlns:a14="http://schemas.microsoft.com/office/drawing/2010/main"/>
-                      </a:ext>
-                    </a:extLst>
-                  </pic:spPr>
-                </pic:pic>
-              </a:graphicData>
-            </a:graphic>
-            <wp14:sizeRelH relativeFrom="margin">
-              <wp14:pctWidth>0</wp14:pctWidth>
-            </wp14:sizeRelH>
-            <wp14:sizeRelV relativeFrom="margin">
-              <wp14:pctHeight>0</wp14:pctHeight>
-            </wp14:sizeRelV>
-          </wp:anchor>
-        </w:drawing>
-      </w:r>
-      <w:r>
-        <w:t>Beschreibung:</w:t>
-      </w:r>
-    </w:p>
-    <w:p>
-      <w:pPr>
-        <w:pStyle w:val="Listenabsatz"/>
-        <w:numPr>
-          <w:ilvl w:val="0"/>
-          <w:numId w:val="30"/>
-        </w:numPr>
-      </w:pPr>
-      <w:r>
-        <w:t>Story anzeigen</w:t>
-      </w:r>
-    </w:p>
-    <w:p>
-      <w:pPr>
-        <w:pStyle w:val="Listenabsatz"/>
-        <w:numPr>
-          <w:ilvl w:val="0"/>
-          <w:numId w:val="30"/>
-        </w:numPr>
-      </w:pPr>
-      <w:r>
-        <w:t>Live-Anzeige von WPM und Fehler</w:t>
-      </w:r>
-    </w:p>
-    <w:p>
-      <w:pPr>
-        <w:pStyle w:val="Listenabsatz"/>
-        <w:numPr>
-          <w:ilvl w:val="0"/>
-          <w:numId w:val="30"/>
-        </w:numPr>
-      </w:pPr>
-      <w:r>
-        <w:t xml:space="preserve">Start und </w:t>
-      </w:r>
-      <w:proofErr w:type="spellStart"/>
-      <w:r>
-        <w:t>Reset</w:t>
-      </w:r>
-      <w:proofErr w:type="spellEnd"/>
-    </w:p>
-    <w:p/>
-    <w:p>
-      <w:pPr>
-        <w:spacing w:after="160" w:line="259" w:lineRule="auto"/>
-      </w:pPr>
-    </w:p>
-    <w:p>
-      <w:pPr>
-        <w:spacing w:after="160" w:line="259" w:lineRule="auto"/>
-      </w:pPr>
-    </w:p>
-    <w:p>
-      <w:pPr>
-        <w:spacing w:after="160" w:line="259" w:lineRule="auto"/>
-      </w:pPr>
-    </w:p>
-    <w:p>
-      <w:pPr>
-        <w:spacing w:after="160" w:line="259" w:lineRule="auto"/>
-      </w:pPr>
-    </w:p>
-    <w:p>
-      <w:pPr>
-        <w:spacing w:after="160" w:line="259" w:lineRule="auto"/>
-      </w:pPr>
-    </w:p>
-    <w:p>
-      <w:pPr>
-        <w:spacing w:after="160" w:line="259" w:lineRule="auto"/>
-      </w:pPr>
-    </w:p>
-    <w:p>
-      <w:pPr>
-        <w:spacing w:after="160" w:line="259" w:lineRule="auto"/>
-      </w:pPr>
-    </w:p>
-    <w:p>
-      <w:pPr>
-        <w:spacing w:after="160" w:line="259" w:lineRule="auto"/>
-      </w:pPr>
-    </w:p>
-    <w:p>
-      <w:pPr>
-        <w:spacing w:after="160" w:line="259" w:lineRule="auto"/>
-      </w:pPr>
-      <w:r>
-        <w:br w:type="page"/>
-      </w:r>
-    </w:p>
-    <w:p>
-      <w:pPr>
-        <w:pStyle w:val="berschrift2"/>
-      </w:pPr>
-      <w:bookmarkStart w:id="14" w:name="_Toc202604058"/>
-      <w:r>
-        <w:lastRenderedPageBreak/>
-        <w:t>6 Datenmodell / Klassendiagramm</w:t>
-      </w:r>
-      <w:bookmarkEnd w:id="14"/>
-    </w:p>
-    <w:p>
-      <w:pPr>
-        <w:spacing w:after="160" w:line="259" w:lineRule="auto"/>
-      </w:pPr>
-      <w:r>
-        <w:t>Die App arbeitet mit einer relationalen Datenbank. Das Datenmodell besteht aus vier Hauptentitäten, die miteinander in Beziehung stehen. Jede Entität wird in der Datenbank als eigene Tabelle umgesetzt. Die Beziehungen werden über Fremdschlüssel abgebildet.</w:t>
-      </w:r>
-    </w:p>
-    <w:p>
-      <w:pPr>
-        <w:pStyle w:val="berschrift3"/>
-      </w:pPr>
-      <w:bookmarkStart w:id="15" w:name="_Toc202604059"/>
-      <w:r>
-        <w:t>6.1 Beziehungen im Datenmodell</w:t>
-      </w:r>
-      <w:bookmarkEnd w:id="15"/>
-    </w:p>
-    <w:p>
-      <w:pPr>
-        <w:pStyle w:val="Listenabsatz"/>
-        <w:numPr>
-          <w:ilvl w:val="0"/>
-          <w:numId w:val="31"/>
-        </w:numPr>
-      </w:pPr>
-      <w:r>
-        <w:t>Story &lt;-&gt; Score:</w:t>
-      </w:r>
-    </w:p>
-    <w:p>
-      <w:pPr>
-        <w:pStyle w:val="Listenabsatz"/>
-        <w:numPr>
-          <w:ilvl w:val="1"/>
-          <w:numId w:val="31"/>
-        </w:numPr>
-      </w:pPr>
-      <w:r>
-        <w:t>Eine Story kann mehrere Scores haben</w:t>
-      </w:r>
-    </w:p>
-    <w:p>
-      <w:pPr>
-        <w:pStyle w:val="Listenabsatz"/>
-        <w:numPr>
-          <w:ilvl w:val="1"/>
-          <w:numId w:val="31"/>
-        </w:numPr>
-      </w:pPr>
-      <w:proofErr w:type="spellStart"/>
-      <w:r>
-        <w:t>Score.s</w:t>
-      </w:r>
-      <w:r>
-        <w:t>toryId</w:t>
-      </w:r>
-      <w:proofErr w:type="spellEnd"/>
-      <w:r>
-        <w:t xml:space="preserve"> verweist auf Story.id</w:t>
-      </w:r>
-    </w:p>
-    <w:p>
-      <w:pPr>
-        <w:pStyle w:val="Listenabsatz"/>
-        <w:numPr>
-          <w:ilvl w:val="0"/>
-          <w:numId w:val="31"/>
-        </w:numPr>
-      </w:pPr>
-      <w:r>
-        <w:t xml:space="preserve">Story &lt;-&gt; </w:t>
-      </w:r>
-      <w:proofErr w:type="spellStart"/>
-      <w:r>
-        <w:t>TypingResult</w:t>
-      </w:r>
-      <w:proofErr w:type="spellEnd"/>
-      <w:r>
-        <w:t>:</w:t>
-      </w:r>
-    </w:p>
-    <w:p>
-      <w:pPr>
-        <w:pStyle w:val="Listenabsatz"/>
-        <w:numPr>
-          <w:ilvl w:val="1"/>
-          <w:numId w:val="31"/>
-        </w:numPr>
-      </w:pPr>
-      <w:r>
-        <w:t xml:space="preserve">Eine Story kann mehrere </w:t>
-      </w:r>
-      <w:proofErr w:type="spellStart"/>
-      <w:r>
-        <w:t>TypingResults</w:t>
-      </w:r>
-      <w:proofErr w:type="spellEnd"/>
-      <w:r>
-        <w:t xml:space="preserve"> haben</w:t>
-      </w:r>
-    </w:p>
-    <w:p>
-      <w:pPr>
-        <w:pStyle w:val="Listenabsatz"/>
-        <w:numPr>
-          <w:ilvl w:val="1"/>
-          <w:numId w:val="31"/>
-        </w:numPr>
-      </w:pPr>
-      <w:proofErr w:type="spellStart"/>
-      <w:r>
-        <w:t>TypingResult.storyId</w:t>
-      </w:r>
-      <w:proofErr w:type="spellEnd"/>
-      <w:r>
-        <w:t xml:space="preserve"> verweist auf Story.id</w:t>
-      </w:r>
-    </w:p>
-    <w:p>
-      <w:pPr>
-        <w:pStyle w:val="Listenabsatz"/>
-        <w:numPr>
-          <w:ilvl w:val="0"/>
-          <w:numId w:val="31"/>
-        </w:numPr>
-      </w:pPr>
-      <w:r>
-        <w:t>Genre &lt;-&gt; Story:</w:t>
-      </w:r>
-    </w:p>
-    <w:p>
-      <w:pPr>
-        <w:pStyle w:val="Listenabsatz"/>
-        <w:numPr>
-          <w:ilvl w:val="1"/>
-          <w:numId w:val="31"/>
-        </w:numPr>
-      </w:pPr>
-      <w:r>
-        <w:t>Genre kann mehrere Stories enthalten</w:t>
-      </w:r>
-    </w:p>
-    <w:p>
-      <w:pPr>
-        <w:pStyle w:val="Listenabsatz"/>
-        <w:numPr>
-          <w:ilvl w:val="1"/>
-          <w:numId w:val="31"/>
-        </w:numPr>
-      </w:pPr>
-      <w:proofErr w:type="spellStart"/>
-      <w:r>
-        <w:t>Story.genreId</w:t>
-      </w:r>
-      <w:proofErr w:type="spellEnd"/>
-      <w:r>
-        <w:t xml:space="preserve"> verweist auf Genre.id</w:t>
-      </w:r>
-    </w:p>
-    <w:p/>
-    <w:p>
-      <w:pPr>
-        <w:pStyle w:val="berschrift3"/>
-      </w:pPr>
-      <w:bookmarkStart w:id="16" w:name="_Toc202604060"/>
-      <w:r>
-        <w:lastRenderedPageBreak/>
-        <w:t>6.2 Klassendiagramm</w:t>
-      </w:r>
-      <w:bookmarkEnd w:id="16"/>
-      <w:r>
-        <w:rPr>
-          <w:noProof/>
-        </w:rPr>
-        <w:drawing>
-          <wp:anchor distT="0" distB="0" distL="114300" distR="114300" simplePos="0" relativeHeight="251672576" behindDoc="1" locked="0" layoutInCell="1" allowOverlap="1" wp14:anchorId="03936D24" wp14:editId="6E4CF32D">
-            <wp:simplePos x="0" y="0"/>
-            <wp:positionH relativeFrom="page">
-              <wp:posOffset>492401</wp:posOffset>
-            </wp:positionH>
-            <wp:positionV relativeFrom="paragraph">
-              <wp:posOffset>452120</wp:posOffset>
-            </wp:positionV>
-            <wp:extent cx="9784715" cy="4786630"/>
-            <wp:effectExtent l="0" t="0" r="6985" b="0"/>
-            <wp:wrapTight wrapText="bothSides">
-              <wp:wrapPolygon edited="0">
-                <wp:start x="0" y="0"/>
-                <wp:lineTo x="0" y="21491"/>
-                <wp:lineTo x="21573" y="21491"/>
-                <wp:lineTo x="21573" y="0"/>
-                <wp:lineTo x="0" y="0"/>
-              </wp:wrapPolygon>
-            </wp:wrapTight>
-            <wp:docPr id="1084437421" name="Grafik 1" descr="Ein Bild, das Text, Diagramm, parallel, Reihe enthält.&#10;&#10;KI-generierte Inhalte können fehlerhaft sein."/>
-            <wp:cNvGraphicFramePr>
-              <a:graphicFrameLocks xmlns:a="http://schemas.openxmlformats.org/drawingml/2006/main" noChangeAspect="1"/>
-            </wp:cNvGraphicFramePr>
-            <a:graphic xmlns:a="http://schemas.openxmlformats.org/drawingml/2006/main">
-              <a:graphicData uri="http://schemas.openxmlformats.org/drawingml/2006/picture">
-                <pic:pic xmlns:pic="http://schemas.openxmlformats.org/drawingml/2006/picture">
-                  <pic:nvPicPr>
-                    <pic:cNvPr id="1084437421" name="Grafik 1" descr="Ein Bild, das Text, Diagramm, parallel, Reihe enthält.&#10;&#10;KI-generierte Inhalte können fehlerhaft sein."/>
+                    <pic:cNvPr id="1639446781" name="Grafik 1" descr="Ein Bild, das Text, Screenshot, Diagramm, Design enthält.&#10;&#10;KI-generierte Inhalte können fehlerhaft sein."/>
                     <pic:cNvPicPr/>
                   </pic:nvPicPr>
                   <pic:blipFill>
-                    <a:blip r:embed="rId19">
+                    <a:blip r:embed="rId16">
                       <a:extLst>
                         <a:ext uri="{28A0092B-C50C-407E-A947-70E740481C1C}">
                           <a14:useLocalDpi xmlns:a14="http://schemas.microsoft.com/office/drawing/2010/main" val="0"/>
@@ -5834,7 +5251,7 @@
                   <pic:spPr>
                     <a:xfrm>
                       <a:off x="0" y="0"/>
-                      <a:ext cx="9784715" cy="4786630"/>
+                      <a:ext cx="5203190" cy="2924175"/>
                     </a:xfrm>
                     <a:prstGeom prst="rect">
                       <a:avLst/>
@@ -5852,32 +5269,479 @@
           </wp:anchor>
         </w:drawing>
       </w:r>
-    </w:p>
+      <w:r>
+        <w:t>5.4 Create Story</w:t>
+      </w:r>
+      <w:bookmarkEnd w:id="12"/>
+    </w:p>
+    <w:p>
+      <w:r>
+        <w:t>Beschreibung:</w:t>
+      </w:r>
+    </w:p>
+    <w:p>
+      <w:pPr>
+        <w:pStyle w:val="Listenabsatz"/>
+        <w:numPr>
+          <w:ilvl w:val="0"/>
+          <w:numId w:val="29"/>
+        </w:numPr>
+      </w:pPr>
+      <w:r>
+        <w:t>Formular zum Erstellen von Stories</w:t>
+      </w:r>
+    </w:p>
+    <w:p>
+      <w:pPr>
+        <w:pStyle w:val="Listenabsatz"/>
+        <w:numPr>
+          <w:ilvl w:val="0"/>
+          <w:numId w:val="29"/>
+        </w:numPr>
+      </w:pPr>
+      <w:r>
+        <w:t>Felder: Titel, Genre, Inhalt</w:t>
+      </w:r>
+    </w:p>
+    <w:p>
+      <w:pPr>
+        <w:pStyle w:val="Listenabsatz"/>
+        <w:numPr>
+          <w:ilvl w:val="0"/>
+          <w:numId w:val="29"/>
+        </w:numPr>
+      </w:pPr>
+      <w:r>
+        <w:t>Verschiedene Buttons: Speichern, Abbrechen</w:t>
+      </w:r>
+    </w:p>
+    <w:p/>
+    <w:p/>
+    <w:p/>
+    <w:p/>
+    <w:p/>
+    <w:p>
+      <w:pPr>
+        <w:tabs>
+          <w:tab w:val="left" w:pos="1345"/>
+        </w:tabs>
+      </w:pPr>
+    </w:p>
+    <w:p>
+      <w:pPr>
+        <w:pStyle w:val="berschrift3"/>
+      </w:pPr>
+      <w:bookmarkStart w:id="13" w:name="_Toc202623387"/>
+      <w:r>
+        <w:t>5.5 Typing</w:t>
+      </w:r>
+      <w:bookmarkEnd w:id="13"/>
+    </w:p>
+    <w:p>
+      <w:pPr>
+        <w:tabs>
+          <w:tab w:val="left" w:pos="6105"/>
+        </w:tabs>
+      </w:pPr>
+      <w:r>
+        <w:rPr>
+          <w:noProof/>
+        </w:rPr>
+        <w:drawing>
+          <wp:anchor distT="0" distB="0" distL="114300" distR="114300" simplePos="0" relativeHeight="251677696" behindDoc="0" locked="0" layoutInCell="1" allowOverlap="1" wp14:anchorId="40310179" wp14:editId="0A73FD59">
+            <wp:simplePos x="0" y="0"/>
+            <wp:positionH relativeFrom="margin">
+              <wp:align>right</wp:align>
+            </wp:positionH>
+            <wp:positionV relativeFrom="paragraph">
+              <wp:posOffset>20955</wp:posOffset>
+            </wp:positionV>
+            <wp:extent cx="5688086" cy="3082925"/>
+            <wp:effectExtent l="0" t="0" r="8255" b="3175"/>
+            <wp:wrapNone/>
+            <wp:docPr id="1521275900" name="Grafik 1" descr="Ein Bild, das Text, Screenshot, Schrift, Zahl enthält.&#10;&#10;KI-generierte Inhalte können fehlerhaft sein."/>
+            <wp:cNvGraphicFramePr>
+              <a:graphicFrameLocks xmlns:a="http://schemas.openxmlformats.org/drawingml/2006/main" noChangeAspect="1"/>
+            </wp:cNvGraphicFramePr>
+            <a:graphic xmlns:a="http://schemas.openxmlformats.org/drawingml/2006/main">
+              <a:graphicData uri="http://schemas.openxmlformats.org/drawingml/2006/picture">
+                <pic:pic xmlns:pic="http://schemas.openxmlformats.org/drawingml/2006/picture">
+                  <pic:nvPicPr>
+                    <pic:cNvPr id="1521275900" name="Grafik 1" descr="Ein Bild, das Text, Screenshot, Schrift, Zahl enthält.&#10;&#10;KI-generierte Inhalte können fehlerhaft sein."/>
+                    <pic:cNvPicPr/>
+                  </pic:nvPicPr>
+                  <pic:blipFill>
+                    <a:blip r:embed="rId17">
+                      <a:extLst>
+                        <a:ext uri="{28A0092B-C50C-407E-A947-70E740481C1C}">
+                          <a14:useLocalDpi xmlns:a14="http://schemas.microsoft.com/office/drawing/2010/main" val="0"/>
+                        </a:ext>
+                      </a:extLst>
+                    </a:blip>
+                    <a:stretch>
+                      <a:fillRect/>
+                    </a:stretch>
+                  </pic:blipFill>
+                  <pic:spPr>
+                    <a:xfrm>
+                      <a:off x="0" y="0"/>
+                      <a:ext cx="5688086" cy="3082925"/>
+                    </a:xfrm>
+                    <a:prstGeom prst="rect">
+                      <a:avLst/>
+                    </a:prstGeom>
+                  </pic:spPr>
+                </pic:pic>
+              </a:graphicData>
+            </a:graphic>
+            <wp14:sizeRelH relativeFrom="margin">
+              <wp14:pctWidth>0</wp14:pctWidth>
+            </wp14:sizeRelH>
+            <wp14:sizeRelV relativeFrom="margin">
+              <wp14:pctHeight>0</wp14:pctHeight>
+            </wp14:sizeRelV>
+          </wp:anchor>
+        </w:drawing>
+      </w:r>
+      <w:r>
+        <w:t>Beschreibung:</w:t>
+      </w:r>
+      <w:r>
+        <w:tab/>
+      </w:r>
+    </w:p>
+    <w:p>
+      <w:pPr>
+        <w:pStyle w:val="Listenabsatz"/>
+        <w:numPr>
+          <w:ilvl w:val="0"/>
+          <w:numId w:val="30"/>
+        </w:numPr>
+      </w:pPr>
+      <w:r>
+        <w:t>Story anzeigen</w:t>
+      </w:r>
+    </w:p>
+    <w:p>
+      <w:pPr>
+        <w:pStyle w:val="Listenabsatz"/>
+        <w:numPr>
+          <w:ilvl w:val="0"/>
+          <w:numId w:val="30"/>
+        </w:numPr>
+      </w:pPr>
+      <w:r>
+        <w:t>Live-Anzeige von WPM und Fehler</w:t>
+      </w:r>
+    </w:p>
+    <w:p>
+      <w:pPr>
+        <w:pStyle w:val="Listenabsatz"/>
+        <w:numPr>
+          <w:ilvl w:val="0"/>
+          <w:numId w:val="30"/>
+        </w:numPr>
+      </w:pPr>
+      <w:r>
+        <w:t xml:space="preserve">Start und </w:t>
+      </w:r>
+      <w:proofErr w:type="spellStart"/>
+      <w:r>
+        <w:t>Reset</w:t>
+      </w:r>
+      <w:proofErr w:type="spellEnd"/>
+    </w:p>
+    <w:p/>
     <w:p>
       <w:pPr>
         <w:spacing w:after="160" w:line="259" w:lineRule="auto"/>
       </w:pPr>
+    </w:p>
+    <w:p>
+      <w:pPr>
+        <w:spacing w:after="160" w:line="259" w:lineRule="auto"/>
+      </w:pPr>
+    </w:p>
+    <w:p>
+      <w:pPr>
+        <w:spacing w:after="160" w:line="259" w:lineRule="auto"/>
+      </w:pPr>
+    </w:p>
+    <w:p>
+      <w:pPr>
+        <w:spacing w:after="160" w:line="259" w:lineRule="auto"/>
+      </w:pPr>
+    </w:p>
+    <w:p>
+      <w:pPr>
+        <w:spacing w:after="160" w:line="259" w:lineRule="auto"/>
+      </w:pPr>
+      <w:r>
+        <w:br w:type="page"/>
+      </w:r>
+    </w:p>
+    <w:p>
+      <w:pPr>
+        <w:pStyle w:val="berschrift2"/>
+      </w:pPr>
+      <w:bookmarkStart w:id="14" w:name="_Toc202623388"/>
+      <w:r>
+        <w:lastRenderedPageBreak/>
+        <w:t>6 Datenmodell / Klassendiagramm</w:t>
+      </w:r>
+      <w:bookmarkEnd w:id="14"/>
+    </w:p>
+    <w:p>
+      <w:pPr>
+        <w:spacing w:after="160" w:line="259" w:lineRule="auto"/>
+      </w:pPr>
+      <w:r>
+        <w:t>Die App arbeitet mit einer relationalen Datenbank. Das Datenmodell besteht aus vier Hauptentitäten, die miteinander in Beziehung stehen. Jede Entität wird in der Datenbank als eigene Tabelle umgesetzt. Die Beziehungen werden über Fremdschlüssel abgebildet.</w:t>
+      </w:r>
+    </w:p>
+    <w:p>
+      <w:pPr>
+        <w:pStyle w:val="berschrift3"/>
+      </w:pPr>
+      <w:bookmarkStart w:id="15" w:name="_Toc202623389"/>
+      <w:r>
+        <w:t>6.1 Beziehungen im Datenmodell</w:t>
+      </w:r>
+      <w:bookmarkEnd w:id="15"/>
+    </w:p>
+    <w:p>
+      <w:pPr>
+        <w:pStyle w:val="Listenabsatz"/>
+        <w:numPr>
+          <w:ilvl w:val="0"/>
+          <w:numId w:val="31"/>
+        </w:numPr>
+      </w:pPr>
+      <w:r>
+        <w:t>Story &lt;-&gt; Score:</w:t>
+      </w:r>
+    </w:p>
+    <w:p>
+      <w:pPr>
+        <w:pStyle w:val="Listenabsatz"/>
+        <w:numPr>
+          <w:ilvl w:val="1"/>
+          <w:numId w:val="31"/>
+        </w:numPr>
+      </w:pPr>
+      <w:r>
+        <w:t>Eine Story kann mehrere Scores haben</w:t>
+      </w:r>
+    </w:p>
+    <w:p>
+      <w:pPr>
+        <w:pStyle w:val="Listenabsatz"/>
+        <w:numPr>
+          <w:ilvl w:val="1"/>
+          <w:numId w:val="31"/>
+        </w:numPr>
+      </w:pPr>
+      <w:proofErr w:type="spellStart"/>
+      <w:r>
+        <w:t>Score.s</w:t>
+      </w:r>
+      <w:r>
+        <w:t>toryId</w:t>
+      </w:r>
+      <w:proofErr w:type="spellEnd"/>
+      <w:r>
+        <w:t xml:space="preserve"> verweist auf Story.id</w:t>
+      </w:r>
+    </w:p>
+    <w:p>
+      <w:pPr>
+        <w:pStyle w:val="Listenabsatz"/>
+        <w:numPr>
+          <w:ilvl w:val="0"/>
+          <w:numId w:val="31"/>
+        </w:numPr>
+      </w:pPr>
+      <w:r>
+        <w:t xml:space="preserve">Story &lt;-&gt; </w:t>
+      </w:r>
+      <w:proofErr w:type="spellStart"/>
+      <w:r>
+        <w:t>TypingResult</w:t>
+      </w:r>
+      <w:proofErr w:type="spellEnd"/>
+      <w:r>
+        <w:t>:</w:t>
+      </w:r>
+    </w:p>
+    <w:p>
+      <w:pPr>
+        <w:pStyle w:val="Listenabsatz"/>
+        <w:numPr>
+          <w:ilvl w:val="1"/>
+          <w:numId w:val="31"/>
+        </w:numPr>
+      </w:pPr>
+      <w:r>
+        <w:t xml:space="preserve">Eine Story kann mehrere </w:t>
+      </w:r>
+      <w:proofErr w:type="spellStart"/>
+      <w:r>
+        <w:t>TypingResults</w:t>
+      </w:r>
+      <w:proofErr w:type="spellEnd"/>
+      <w:r>
+        <w:t xml:space="preserve"> haben</w:t>
+      </w:r>
+    </w:p>
+    <w:p>
+      <w:pPr>
+        <w:pStyle w:val="Listenabsatz"/>
+        <w:numPr>
+          <w:ilvl w:val="1"/>
+          <w:numId w:val="31"/>
+        </w:numPr>
+      </w:pPr>
+      <w:proofErr w:type="spellStart"/>
+      <w:r>
+        <w:t>TypingResult.storyId</w:t>
+      </w:r>
+      <w:proofErr w:type="spellEnd"/>
+      <w:r>
+        <w:t xml:space="preserve"> verweist auf Story.id</w:t>
+      </w:r>
+    </w:p>
+    <w:p>
+      <w:pPr>
+        <w:pStyle w:val="Listenabsatz"/>
+        <w:numPr>
+          <w:ilvl w:val="0"/>
+          <w:numId w:val="31"/>
+        </w:numPr>
+      </w:pPr>
+      <w:r>
+        <w:t>Genre &lt;-&gt; Story:</w:t>
+      </w:r>
+    </w:p>
+    <w:p>
+      <w:pPr>
+        <w:pStyle w:val="Listenabsatz"/>
+        <w:numPr>
+          <w:ilvl w:val="1"/>
+          <w:numId w:val="31"/>
+        </w:numPr>
+      </w:pPr>
+      <w:r>
+        <w:t>Genre kann mehrere Stories enthalten</w:t>
+      </w:r>
+    </w:p>
+    <w:p>
+      <w:pPr>
+        <w:pStyle w:val="Listenabsatz"/>
+        <w:numPr>
+          <w:ilvl w:val="1"/>
+          <w:numId w:val="31"/>
+        </w:numPr>
+      </w:pPr>
+      <w:proofErr w:type="spellStart"/>
+      <w:r>
+        <w:t>Story.genreId</w:t>
+      </w:r>
+      <w:proofErr w:type="spellEnd"/>
+      <w:r>
+        <w:t xml:space="preserve"> verweist auf Genre.id</w:t>
+      </w:r>
+    </w:p>
+    <w:p/>
+    <w:p/>
+    <w:p/>
+    <w:p/>
+    <w:p/>
+    <w:p/>
+    <w:p/>
+    <w:p/>
+    <w:p/>
+    <w:p/>
+    <w:p>
+      <w:pPr>
+        <w:pStyle w:val="berschrift3"/>
+      </w:pPr>
+      <w:bookmarkStart w:id="16" w:name="_Toc202623390"/>
+      <w:r>
+        <w:lastRenderedPageBreak/>
+        <w:t>6.2 Klassendiagramm</w:t>
+      </w:r>
+      <w:bookmarkEnd w:id="16"/>
     </w:p>
     <w:p>
       <w:pPr>
         <w:spacing w:after="160" w:line="259" w:lineRule="auto"/>
         <w:sectPr>
-          <w:footerReference w:type="default" r:id="rId20"/>
-          <w:footerReference w:type="first" r:id="rId21"/>
           <w:pgSz w:w="16838" w:h="11906" w:orient="landscape"/>
           <w:pgMar w:top="720" w:right="720" w:bottom="720" w:left="720" w:header="708" w:footer="708" w:gutter="0"/>
-          <w:pgNumType w:start="0"/>
+          <w:pgNumType w:chapStyle="1"/>
           <w:cols w:space="708"/>
-          <w:titlePg/>
           <w:docGrid w:linePitch="360"/>
         </w:sectPr>
       </w:pPr>
+      <w:r>
+        <w:rPr>
+          <w:noProof/>
+        </w:rPr>
+        <w:drawing>
+          <wp:inline distT="0" distB="0" distL="0" distR="0" wp14:anchorId="2BAA38C6" wp14:editId="7058063A">
+            <wp:extent cx="9777730" cy="4832671"/>
+            <wp:effectExtent l="0" t="0" r="0" b="0"/>
+            <wp:docPr id="3" name="Bild 3" descr="Ein Bild, das Screenshot, Schwarz enthält.&#10;&#10;KI-generierte Inhalte können fehlerhaft sein."/>
+            <wp:cNvGraphicFramePr>
+              <a:graphicFrameLocks xmlns:a="http://schemas.openxmlformats.org/drawingml/2006/main" noChangeAspect="1"/>
+            </wp:cNvGraphicFramePr>
+            <a:graphic xmlns:a="http://schemas.openxmlformats.org/drawingml/2006/main">
+              <a:graphicData uri="http://schemas.openxmlformats.org/drawingml/2006/picture">
+                <pic:pic xmlns:pic="http://schemas.openxmlformats.org/drawingml/2006/picture">
+                  <pic:nvPicPr>
+                    <pic:cNvPr id="3" name="Bild 3" descr="Ein Bild, das Screenshot, Schwarz enthält.&#10;&#10;KI-generierte Inhalte können fehlerhaft sein."/>
+                    <pic:cNvPicPr>
+                      <a:picLocks noChangeAspect="1" noChangeArrowheads="1"/>
+                    </pic:cNvPicPr>
+                  </pic:nvPicPr>
+                  <pic:blipFill>
+                    <a:blip r:embed="rId18" cstate="print">
+                      <a:extLst>
+                        <a:ext uri="{28A0092B-C50C-407E-A947-70E740481C1C}">
+                          <a14:useLocalDpi xmlns:a14="http://schemas.microsoft.com/office/drawing/2010/main" val="0"/>
+                        </a:ext>
+                      </a:extLst>
+                    </a:blip>
+                    <a:srcRect/>
+                    <a:stretch>
+                      <a:fillRect/>
+                    </a:stretch>
+                  </pic:blipFill>
+                  <pic:spPr bwMode="auto">
+                    <a:xfrm>
+                      <a:off x="0" y="0"/>
+                      <a:ext cx="9777730" cy="4832671"/>
+                    </a:xfrm>
+                    <a:prstGeom prst="rect">
+                      <a:avLst/>
+                    </a:prstGeom>
+                    <a:noFill/>
+                    <a:ln>
+                      <a:noFill/>
+                    </a:ln>
+                  </pic:spPr>
+                </pic:pic>
+              </a:graphicData>
+            </a:graphic>
+          </wp:inline>
+        </w:drawing>
+      </w:r>
     </w:p>
     <w:p>
       <w:pPr>
         <w:pStyle w:val="berschrift2"/>
       </w:pPr>
-      <w:bookmarkStart w:id="17" w:name="_Toc202604061"/>
+      <w:bookmarkStart w:id="17" w:name="_Toc202623391"/>
       <w:r>
         <w:lastRenderedPageBreak/>
         <w:t>7 REST-API-Spezifikation</w:t>
@@ -5914,7 +5778,7 @@
       <w:pPr>
         <w:pStyle w:val="berschrift3"/>
       </w:pPr>
-      <w:bookmarkStart w:id="18" w:name="_Toc202604062"/>
+      <w:bookmarkStart w:id="18" w:name="_Toc202623392"/>
       <w:r>
         <w:t>7.1 Übersicht aller Ressourcen</w:t>
       </w:r>
@@ -6081,7 +5945,7 @@
       <w:pPr>
         <w:pStyle w:val="berschrift3"/>
       </w:pPr>
-      <w:bookmarkStart w:id="19" w:name="_Toc202604063"/>
+      <w:bookmarkStart w:id="19" w:name="_Toc202623393"/>
       <w:r>
         <w:t>7.2 Endpunkte</w:t>
       </w:r>
@@ -6176,7 +6040,7 @@
                     <pic:cNvPicPr/>
                   </pic:nvPicPr>
                   <pic:blipFill>
-                    <a:blip r:embed="rId22">
+                    <a:blip r:embed="rId19">
                       <a:extLst>
                         <a:ext uri="{28A0092B-C50C-407E-A947-70E740481C1C}">
                           <a14:useLocalDpi xmlns:a14="http://schemas.microsoft.com/office/drawing/2010/main" val="0"/>
@@ -6340,7 +6204,7 @@
                     <pic:cNvPicPr/>
                   </pic:nvPicPr>
                   <pic:blipFill>
-                    <a:blip r:embed="rId23">
+                    <a:blip r:embed="rId20">
                       <a:extLst>
                         <a:ext uri="{28A0092B-C50C-407E-A947-70E740481C1C}">
                           <a14:useLocalDpi xmlns:a14="http://schemas.microsoft.com/office/drawing/2010/main" val="0"/>
@@ -6474,7 +6338,7 @@
                     <pic:cNvPicPr/>
                   </pic:nvPicPr>
                   <pic:blipFill>
-                    <a:blip r:embed="rId24">
+                    <a:blip r:embed="rId21">
                       <a:extLst>
                         <a:ext uri="{28A0092B-C50C-407E-A947-70E740481C1C}">
                           <a14:useLocalDpi xmlns:a14="http://schemas.microsoft.com/office/drawing/2010/main" val="0"/>
@@ -6626,7 +6490,7 @@
                     <pic:cNvPicPr/>
                   </pic:nvPicPr>
                   <pic:blipFill>
-                    <a:blip r:embed="rId25">
+                    <a:blip r:embed="rId22">
                       <a:extLst>
                         <a:ext uri="{28A0092B-C50C-407E-A947-70E740481C1C}">
                           <a14:useLocalDpi xmlns:a14="http://schemas.microsoft.com/office/drawing/2010/main" val="0"/>
@@ -6757,132 +6621,15 @@
       <w:r>
         <w:t xml:space="preserve"> Content</w:t>
       </w:r>
-    </w:p>
-    <w:p>
-      <w:pPr>
-        <w:spacing w:after="160" w:line="259" w:lineRule="auto"/>
-      </w:pPr>
-    </w:p>
-    <w:p>
-      <w:pPr>
-        <w:spacing w:after="160" w:line="259" w:lineRule="auto"/>
-      </w:pPr>
-    </w:p>
-    <w:p>
-      <w:pPr>
-        <w:spacing w:after="160" w:line="259" w:lineRule="auto"/>
-      </w:pPr>
-    </w:p>
-    <w:p>
-      <w:pPr>
-        <w:spacing w:after="160" w:line="259" w:lineRule="auto"/>
-      </w:pPr>
-    </w:p>
-    <w:p>
-      <w:pPr>
-        <w:spacing w:after="160" w:line="259" w:lineRule="auto"/>
-      </w:pPr>
-    </w:p>
-    <w:p>
-      <w:pPr>
-        <w:spacing w:after="160" w:line="259" w:lineRule="auto"/>
-      </w:pPr>
-    </w:p>
-    <w:p>
-      <w:pPr>
-        <w:spacing w:after="160" w:line="259" w:lineRule="auto"/>
-      </w:pPr>
-    </w:p>
-    <w:p>
-      <w:pPr>
-        <w:spacing w:after="160" w:line="259" w:lineRule="auto"/>
-      </w:pPr>
-    </w:p>
-    <w:p>
-      <w:pPr>
-        <w:spacing w:after="160" w:line="259" w:lineRule="auto"/>
-      </w:pPr>
-    </w:p>
-    <w:p>
-      <w:pPr>
-        <w:spacing w:after="160" w:line="259" w:lineRule="auto"/>
-      </w:pPr>
-    </w:p>
-    <w:p>
-      <w:pPr>
-        <w:spacing w:after="160" w:line="259" w:lineRule="auto"/>
-      </w:pPr>
-    </w:p>
-    <w:p>
-      <w:pPr>
-        <w:spacing w:after="160" w:line="259" w:lineRule="auto"/>
-      </w:pPr>
-    </w:p>
-    <w:p>
-      <w:pPr>
-        <w:spacing w:after="160" w:line="259" w:lineRule="auto"/>
-      </w:pPr>
-    </w:p>
-    <w:p>
-      <w:pPr>
-        <w:spacing w:after="160" w:line="259" w:lineRule="auto"/>
-      </w:pPr>
-    </w:p>
-    <w:p>
-      <w:pPr>
-        <w:spacing w:after="160" w:line="259" w:lineRule="auto"/>
-      </w:pPr>
-    </w:p>
-    <w:p>
-      <w:pPr>
-        <w:spacing w:after="160" w:line="259" w:lineRule="auto"/>
-      </w:pPr>
-    </w:p>
-    <w:p>
-      <w:pPr>
-        <w:spacing w:after="160" w:line="259" w:lineRule="auto"/>
-      </w:pPr>
-    </w:p>
-    <w:p>
-      <w:pPr>
-        <w:spacing w:after="160" w:line="259" w:lineRule="auto"/>
-      </w:pPr>
-    </w:p>
-    <w:p>
-      <w:pPr>
-        <w:spacing w:after="160" w:line="259" w:lineRule="auto"/>
-      </w:pPr>
-    </w:p>
-    <w:p>
-      <w:pPr>
-        <w:spacing w:after="160" w:line="259" w:lineRule="auto"/>
-      </w:pPr>
-    </w:p>
-    <w:p>
-      <w:pPr>
-        <w:spacing w:after="160" w:line="259" w:lineRule="auto"/>
-      </w:pPr>
-    </w:p>
-    <w:p>
-      <w:pPr>
-        <w:spacing w:after="160" w:line="259" w:lineRule="auto"/>
-      </w:pPr>
-    </w:p>
-    <w:p>
-      <w:pPr>
-        <w:spacing w:after="160" w:line="259" w:lineRule="auto"/>
-      </w:pPr>
-    </w:p>
-    <w:p>
-      <w:pPr>
-        <w:spacing w:after="160" w:line="259" w:lineRule="auto"/>
-      </w:pPr>
+      <w:r>
+        <w:br w:type="page"/>
+      </w:r>
     </w:p>
     <w:p>
       <w:pPr>
         <w:pStyle w:val="berschrift2"/>
       </w:pPr>
-      <w:bookmarkStart w:id="20" w:name="_Toc202604064"/>
+      <w:bookmarkStart w:id="20" w:name="_Toc202623394"/>
       <w:r>
         <w:lastRenderedPageBreak/>
         <w:t>8 Validierungskonzept</w:t>
@@ -6906,7 +6653,7 @@
       <w:pPr>
         <w:pStyle w:val="berschrift3"/>
       </w:pPr>
-      <w:bookmarkStart w:id="21" w:name="_Toc202604065"/>
+      <w:bookmarkStart w:id="21" w:name="_Toc202623395"/>
       <w:r>
         <w:t>8.1 Validierte Felder</w:t>
       </w:r>
@@ -7080,7 +6827,7 @@
       <w:pPr>
         <w:pStyle w:val="berschrift3"/>
       </w:pPr>
-      <w:bookmarkStart w:id="22" w:name="_Toc202604066"/>
+      <w:bookmarkStart w:id="22" w:name="_Toc202623396"/>
       <w:r>
         <w:t>8.2 Beispiel für Validierungsregeln</w:t>
       </w:r>
@@ -7273,7 +7020,7 @@
       <w:pPr>
         <w:pStyle w:val="berschrift3"/>
       </w:pPr>
-      <w:bookmarkStart w:id="23" w:name="_Toc202604067"/>
+      <w:bookmarkStart w:id="23" w:name="_Toc202623397"/>
       <w:r>
         <w:lastRenderedPageBreak/>
         <w:t>8.3 Beispiel für Fehlermeldungen</w:t>
@@ -7713,7 +7460,7 @@
       <w:pPr>
         <w:pStyle w:val="berschrift3"/>
       </w:pPr>
-      <w:bookmarkStart w:id="24" w:name="_Toc202604068"/>
+      <w:bookmarkStart w:id="24" w:name="_Toc202623398"/>
       <w:r>
         <w:t>8.4 Fehlerbehandlung im Frontend</w:t>
       </w:r>
@@ -7757,7 +7504,7 @@
       <w:pPr>
         <w:pStyle w:val="berschrift3"/>
       </w:pPr>
-      <w:bookmarkStart w:id="25" w:name="_Toc202604069"/>
+      <w:bookmarkStart w:id="25" w:name="_Toc202623399"/>
       <w:r>
         <w:t>8.5 Fehlerbehandlung im Backend</w:t>
       </w:r>
@@ -7838,7 +7585,7 @@
                     <pic:cNvPicPr/>
                   </pic:nvPicPr>
                   <pic:blipFill>
-                    <a:blip r:embed="rId26">
+                    <a:blip r:embed="rId23">
                       <a:extLst>
                         <a:ext uri="{28A0092B-C50C-407E-A947-70E740481C1C}">
                           <a14:useLocalDpi xmlns:a14="http://schemas.microsoft.com/office/drawing/2010/main" val="0"/>
@@ -7895,17 +7642,15 @@
       <w:pPr>
         <w:spacing w:after="160" w:line="259" w:lineRule="auto"/>
       </w:pPr>
-    </w:p>
-    <w:p>
-      <w:pPr>
-        <w:spacing w:after="160" w:line="259" w:lineRule="auto"/>
-      </w:pPr>
+      <w:r>
+        <w:br w:type="page"/>
+      </w:r>
     </w:p>
     <w:p>
       <w:pPr>
         <w:pStyle w:val="berschrift2"/>
       </w:pPr>
-      <w:bookmarkStart w:id="26" w:name="_Toc202604070"/>
+      <w:bookmarkStart w:id="26" w:name="_Toc202623400"/>
       <w:r>
         <w:lastRenderedPageBreak/>
         <w:t>9</w:t>
@@ -8717,7 +8462,7 @@
       <w:pPr>
         <w:pStyle w:val="berschrift3"/>
       </w:pPr>
-      <w:bookmarkStart w:id="27" w:name="_Toc202604071"/>
+      <w:bookmarkStart w:id="27" w:name="_Toc202623401"/>
       <w:r>
         <w:t>9.2 Beispiel-Ergebnisse (Screenshots)</w:t>
       </w:r>
@@ -8789,7 +8534,7 @@
       <w:pPr>
         <w:pStyle w:val="berschrift3"/>
       </w:pPr>
-      <w:bookmarkStart w:id="28" w:name="_Toc202604072"/>
+      <w:bookmarkStart w:id="28" w:name="_Toc202623402"/>
       <w:r>
         <w:t>9.3 Fehlerhandling getestet</w:t>
       </w:r>
@@ -8860,7 +8605,7 @@
       <w:pPr>
         <w:pStyle w:val="berschrift3"/>
       </w:pPr>
-      <w:bookmarkStart w:id="29" w:name="_Toc202604073"/>
+      <w:bookmarkStart w:id="29" w:name="_Toc202623403"/>
       <w:r>
         <w:t>9.4 Unit-Tests</w:t>
       </w:r>
@@ -8889,12 +8634,15 @@
       <w:pPr>
         <w:spacing w:after="160" w:line="259" w:lineRule="auto"/>
       </w:pPr>
+      <w:r>
+        <w:br w:type="page"/>
+      </w:r>
     </w:p>
     <w:p>
       <w:pPr>
         <w:pStyle w:val="berschrift2"/>
       </w:pPr>
-      <w:bookmarkStart w:id="30" w:name="_Toc202604074"/>
+      <w:bookmarkStart w:id="30" w:name="_Toc202623404"/>
       <w:r>
         <w:lastRenderedPageBreak/>
         <w:t>1</w:t>
@@ -8935,7 +8683,7 @@
       <w:pPr>
         <w:pStyle w:val="berschrift3"/>
       </w:pPr>
-      <w:bookmarkStart w:id="31" w:name="_Toc202604075"/>
+      <w:bookmarkStart w:id="31" w:name="_Toc202623405"/>
       <w:r>
         <w:t>10.1 Voraussetzungen</w:t>
       </w:r>
@@ -9065,13 +8813,17 @@
       <w:pPr>
         <w:spacing w:after="160" w:line="259" w:lineRule="auto"/>
       </w:pPr>
+      <w:r>
+        <w:br w:type="page"/>
+      </w:r>
     </w:p>
     <w:p>
       <w:pPr>
         <w:pStyle w:val="berschrift2"/>
       </w:pPr>
-      <w:bookmarkStart w:id="32" w:name="_Toc202604076"/>
-      <w:r>
+      <w:bookmarkStart w:id="32" w:name="_Toc202623406"/>
+      <w:r>
+        <w:lastRenderedPageBreak/>
         <w:t>1</w:t>
       </w:r>
       <w:r>
@@ -9116,7 +8868,7 @@
       </w:pPr>
       <w:r>
         <w:pict w14:anchorId="24950983">
-          <v:rect id="_x0000_i1225" style="width:0;height:1.5pt" o:hralign="center" o:hrstd="t" o:hr="t" fillcolor="#a0a0a0" stroked="f"/>
+          <v:rect id="_x0000_i1025" style="width:0;height:1.5pt" o:hralign="center" o:hrstd="t" o:hr="t" fillcolor="#a0a0a0" stroked="f"/>
         </w:pict>
       </w:r>
     </w:p>
@@ -9194,7 +8946,7 @@
       </w:pPr>
       <w:r>
         <w:pict w14:anchorId="049AAE9A">
-          <v:rect id="_x0000_i1226" style="width:0;height:1.5pt" o:hralign="center" o:hrstd="t" o:hr="t" fillcolor="#a0a0a0" stroked="f"/>
+          <v:rect id="_x0000_i1026" style="width:0;height:1.5pt" o:hralign="center" o:hrstd="t" o:hr="t" fillcolor="#a0a0a0" stroked="f"/>
         </w:pict>
       </w:r>
     </w:p>
@@ -9272,7 +9024,7 @@
       </w:pPr>
       <w:r>
         <w:pict w14:anchorId="3D28EC6A">
-          <v:rect id="_x0000_i1227" style="width:0;height:1.5pt" o:hralign="center" o:hrstd="t" o:hr="t" fillcolor="#a0a0a0" stroked="f"/>
+          <v:rect id="_x0000_i1027" style="width:0;height:1.5pt" o:hralign="center" o:hrstd="t" o:hr="t" fillcolor="#a0a0a0" stroked="f"/>
         </w:pict>
       </w:r>
     </w:p>
@@ -9315,7 +9067,7 @@
       <w:r>
         <w:t xml:space="preserve">React-Dokumentation: </w:t>
       </w:r>
-      <w:hyperlink r:id="rId27" w:tgtFrame="_new" w:history="1">
+      <w:hyperlink r:id="rId24" w:tgtFrame="_new" w:history="1">
         <w:r>
           <w:rPr>
             <w:rStyle w:val="Hyperlink"/>
@@ -9335,7 +9087,7 @@
       <w:r>
         <w:t xml:space="preserve">Spring Boot Guides: </w:t>
       </w:r>
-      <w:hyperlink r:id="rId28" w:tgtFrame="_new" w:history="1">
+      <w:hyperlink r:id="rId25" w:tgtFrame="_new" w:history="1">
         <w:r>
           <w:rPr>
             <w:rStyle w:val="Hyperlink"/>
@@ -9373,7 +9125,7 @@
       <w:r>
         <w:t xml:space="preserve">MySQL-Dokumentation: </w:t>
       </w:r>
-      <w:hyperlink r:id="rId29" w:tgtFrame="_new" w:history="1">
+      <w:hyperlink r:id="rId26" w:tgtFrame="_new" w:history="1">
         <w:r>
           <w:rPr>
             <w:rStyle w:val="Hyperlink"/>
@@ -9391,7 +9143,6 @@
         <w:spacing w:before="0" w:after="160" w:line="259" w:lineRule="auto"/>
       </w:pPr>
       <w:r>
-        <w:lastRenderedPageBreak/>
         <w:t>Stack Overflow-Beiträge zu spezifischen Fehlern</w:t>
       </w:r>
     </w:p>
@@ -9417,7 +9168,7 @@
       </w:pPr>
       <w:r>
         <w:pict w14:anchorId="66026743">
-          <v:rect id="_x0000_i1228" style="width:0;height:1.5pt" o:hralign="center" o:hrstd="t" o:hr="t" fillcolor="#a0a0a0" stroked="f"/>
+          <v:rect id="_x0000_i1028" style="width:0;height:1.5pt" o:hralign="center" o:hrstd="t" o:hr="t" fillcolor="#a0a0a0" stroked="f"/>
         </w:pict>
       </w:r>
     </w:p>
@@ -9547,6 +9298,7 @@
         <w:rPr>
           <w:noProof/>
         </w:rPr>
+        <w:lastRenderedPageBreak/>
         <w:drawing>
           <wp:inline distT="0" distB="0" distL="0" distR="0" wp14:anchorId="789C59C3" wp14:editId="435DE43F">
             <wp:extent cx="5658640" cy="3238952"/>
@@ -9563,7 +9315,7 @@
                     <pic:cNvPicPr/>
                   </pic:nvPicPr>
                   <pic:blipFill>
-                    <a:blip r:embed="rId30"/>
+                    <a:blip r:embed="rId27"/>
                     <a:stretch>
                       <a:fillRect/>
                     </a:stretch>
@@ -9648,9 +9400,7 @@
     <w:sectPr>
       <w:pgSz w:w="11906" w:h="16838"/>
       <w:pgMar w:top="720" w:right="720" w:bottom="720" w:left="720" w:header="708" w:footer="708" w:gutter="0"/>
-      <w:pgNumType w:start="0"/>
       <w:cols w:space="708"/>
-      <w:titlePg/>
       <w:docGrid w:linePitch="360"/>
     </w:sectPr>
   </w:body>
@@ -9684,178 +9434,28 @@
 
 <file path=word/footer1.xml><?xml version="1.0" encoding="utf-8"?>
 <w:ftr xmlns:wpc="http://schemas.microsoft.com/office/word/2010/wordprocessingCanvas" xmlns:cx="http://schemas.microsoft.com/office/drawing/2014/chartex" xmlns:cx1="http://schemas.microsoft.com/office/drawing/2015/9/8/chartex" xmlns:cx2="http://schemas.microsoft.com/office/drawing/2015/10/21/chartex" xmlns:cx3="http://schemas.microsoft.com/office/drawing/2016/5/9/chartex" xmlns:cx4="http://schemas.microsoft.com/office/drawing/2016/5/10/chartex" xmlns:cx5="http://schemas.microsoft.com/office/drawing/2016/5/11/chartex" xmlns:cx6="http://schemas.microsoft.com/office/drawing/2016/5/12/chartex" xmlns:cx7="http://schemas.microsoft.com/office/drawing/2016/5/13/chartex" xmlns:cx8="http://schemas.microsoft.com/office/drawing/2016/5/14/chartex" xmlns:mc="http://schemas.openxmlformats.org/markup-compatibility/2006" xmlns:aink="http://schemas.microsoft.com/office/drawing/2016/ink" xmlns:am3d="http://schemas.microsoft.com/office/drawing/2017/model3d" xmlns:o="urn:schemas-microsoft-com:office:office" xmlns:oel="http://schemas.microsoft.com/office/2019/extlst" xmlns:r="http://schemas.openxmlformats.org/officeDocument/2006/relationships" xmlns:m="http://schemas.openxmlformats.org/officeDocument/2006/math" xmlns:v="urn:schemas-microsoft-com:vml" xmlns:wp14="http://schemas.microsoft.com/office/word/2010/wordprocessingDrawing" xmlns:wp="http://schemas.openxmlformats.org/drawingml/2006/wordprocessingDrawing" xmlns:w10="urn:schemas-microsoft-com:office:word" xmlns:w="http://schemas.openxmlformats.org/wordprocessingml/2006/main" xmlns:w14="http://schemas.microsoft.com/office/word/2010/wordml" xmlns:w15="http://schemas.microsoft.com/office/word/2012/wordml" xmlns:w16cex="http://schemas.microsoft.com/office/word/2018/wordml/cex" xmlns:w16cid="http://schemas.microsoft.com/office/word/2016/wordml/cid" xmlns:w16="http://schemas.microsoft.com/office/word/2018/wordml" xmlns:w16du="http://schemas.microsoft.com/office/word/2023/wordml/word16du" xmlns:w16sdtdh="http://schemas.microsoft.com/office/word/2020/wordml/sdtdatahash" xmlns:w16sdtfl="http://schemas.microsoft.com/office/word/2024/wordml/sdtformatlock" xmlns:w16se="http://schemas.microsoft.com/office/word/2015/wordml/symex" xmlns:wpg="http://schemas.microsoft.com/office/word/2010/wordprocessingGroup" xmlns:wpi="http://schemas.microsoft.com/office/word/2010/wordprocessingInk" xmlns:wne="http://schemas.microsoft.com/office/word/2006/wordml" xmlns:wps="http://schemas.microsoft.com/office/word/2010/wordprocessingShape" mc:Ignorable="w14 w15 w16se w16cid w16 w16cex w16sdtdh w16sdtfl w16du wp14">
-  <w:sdt>
-    <w:sdtPr>
-      <w:rPr>
-        <w:rFonts w:asciiTheme="minorHAnsi" w:hAnsiTheme="minorHAnsi" w:cs="Times New Roman"/>
-        <w:sz w:val="22"/>
-        <w:szCs w:val="22"/>
-      </w:rPr>
-      <w:id w:val="-1084912711"/>
-      <w:docPartObj>
-        <w:docPartGallery w:val="Page Numbers (Bottom of Page)"/>
-        <w:docPartUnique/>
-      </w:docPartObj>
-    </w:sdtPr>
-    <w:sdtEndPr>
-      <w:rPr>
-        <w:rFonts w:asciiTheme="majorHAnsi" w:eastAsiaTheme="majorEastAsia" w:hAnsiTheme="majorHAnsi" w:cstheme="majorBidi"/>
-        <w:color w:val="9EC544" w:themeColor="accent1"/>
-        <w:sz w:val="40"/>
-        <w:szCs w:val="40"/>
-      </w:rPr>
-    </w:sdtEndPr>
-    <w:sdtContent>
-      <w:p>
-        <w:pPr>
-          <w:pStyle w:val="Fuzeile"/>
-          <w:jc w:val="right"/>
-          <w:rPr>
-            <w:rFonts w:asciiTheme="majorHAnsi" w:eastAsiaTheme="majorEastAsia" w:hAnsiTheme="majorHAnsi" w:cstheme="majorBidi"/>
-            <w:color w:val="9EC544" w:themeColor="accent1"/>
-            <w:sz w:val="40"/>
-            <w:szCs w:val="40"/>
-          </w:rPr>
-        </w:pPr>
-        <w:r>
-          <w:rPr>
-            <w:rFonts w:asciiTheme="minorHAnsi" w:hAnsiTheme="minorHAnsi" w:cs="Times New Roman"/>
-            <w:sz w:val="22"/>
-            <w:szCs w:val="22"/>
-          </w:rPr>
-          <w:fldChar w:fldCharType="begin"/>
-        </w:r>
-        <w:r>
-          <w:instrText>PAGE   \* MERGEFORMAT</w:instrText>
-        </w:r>
-        <w:r>
-          <w:rPr>
-            <w:rFonts w:asciiTheme="minorHAnsi" w:hAnsiTheme="minorHAnsi" w:cs="Times New Roman"/>
-            <w:sz w:val="22"/>
-            <w:szCs w:val="22"/>
-          </w:rPr>
-          <w:fldChar w:fldCharType="separate"/>
-        </w:r>
-        <w:r>
-          <w:rPr>
-            <w:rFonts w:asciiTheme="majorHAnsi" w:eastAsiaTheme="majorEastAsia" w:hAnsiTheme="majorHAnsi" w:cstheme="majorBidi"/>
-            <w:color w:val="9EC544" w:themeColor="accent1"/>
-            <w:sz w:val="40"/>
-            <w:szCs w:val="40"/>
-            <w:lang w:val="de-DE"/>
-          </w:rPr>
-          <w:t>2</w:t>
-        </w:r>
-        <w:r>
-          <w:rPr>
-            <w:rFonts w:asciiTheme="majorHAnsi" w:eastAsiaTheme="majorEastAsia" w:hAnsiTheme="majorHAnsi" w:cstheme="majorBidi"/>
-            <w:color w:val="9EC544" w:themeColor="accent1"/>
-            <w:sz w:val="40"/>
-            <w:szCs w:val="40"/>
-          </w:rPr>
-          <w:fldChar w:fldCharType="end"/>
-        </w:r>
-      </w:p>
-    </w:sdtContent>
-  </w:sdt>
   <w:p>
     <w:pPr>
       <w:pStyle w:val="Fuzeile"/>
     </w:pPr>
-  </w:p>
-</w:ftr>
-</file>
-
-<file path=word/footer2.xml><?xml version="1.0" encoding="utf-8"?>
-<w:ftr xmlns:wpc="http://schemas.microsoft.com/office/word/2010/wordprocessingCanvas" xmlns:cx="http://schemas.microsoft.com/office/drawing/2014/chartex" xmlns:cx1="http://schemas.microsoft.com/office/drawing/2015/9/8/chartex" xmlns:cx2="http://schemas.microsoft.com/office/drawing/2015/10/21/chartex" xmlns:cx3="http://schemas.microsoft.com/office/drawing/2016/5/9/chartex" xmlns:cx4="http://schemas.microsoft.com/office/drawing/2016/5/10/chartex" xmlns:cx5="http://schemas.microsoft.com/office/drawing/2016/5/11/chartex" xmlns:cx6="http://schemas.microsoft.com/office/drawing/2016/5/12/chartex" xmlns:cx7="http://schemas.microsoft.com/office/drawing/2016/5/13/chartex" xmlns:cx8="http://schemas.microsoft.com/office/drawing/2016/5/14/chartex" xmlns:mc="http://schemas.openxmlformats.org/markup-compatibility/2006" xmlns:aink="http://schemas.microsoft.com/office/drawing/2016/ink" xmlns:am3d="http://schemas.microsoft.com/office/drawing/2017/model3d" xmlns:o="urn:schemas-microsoft-com:office:office" xmlns:oel="http://schemas.microsoft.com/office/2019/extlst" xmlns:r="http://schemas.openxmlformats.org/officeDocument/2006/relationships" xmlns:m="http://schemas.openxmlformats.org/officeDocument/2006/math" xmlns:v="urn:schemas-microsoft-com:vml" xmlns:wp14="http://schemas.microsoft.com/office/word/2010/wordprocessingDrawing" xmlns:wp="http://schemas.openxmlformats.org/drawingml/2006/wordprocessingDrawing" xmlns:w10="urn:schemas-microsoft-com:office:word" xmlns:w="http://schemas.openxmlformats.org/wordprocessingml/2006/main" xmlns:w14="http://schemas.microsoft.com/office/word/2010/wordml" xmlns:w15="http://schemas.microsoft.com/office/word/2012/wordml" xmlns:w16cex="http://schemas.microsoft.com/office/word/2018/wordml/cex" xmlns:w16cid="http://schemas.microsoft.com/office/word/2016/wordml/cid" xmlns:w16="http://schemas.microsoft.com/office/word/2018/wordml" xmlns:w16du="http://schemas.microsoft.com/office/word/2023/wordml/word16du" xmlns:w16sdtdh="http://schemas.microsoft.com/office/word/2020/wordml/sdtdatahash" xmlns:w16sdtfl="http://schemas.microsoft.com/office/word/2024/wordml/sdtformatlock" xmlns:w16se="http://schemas.microsoft.com/office/word/2015/wordml/symex" xmlns:wpg="http://schemas.microsoft.com/office/word/2010/wordprocessingGroup" xmlns:wpi="http://schemas.microsoft.com/office/word/2010/wordprocessingInk" xmlns:wne="http://schemas.microsoft.com/office/word/2006/wordml" xmlns:wps="http://schemas.microsoft.com/office/word/2010/wordprocessingShape" mc:Ignorable="w14 w15 w16se w16cid w16 w16cex w16sdtdh w16sdtfl w16du wp14">
-  <w:sdt>
-    <w:sdtPr>
-      <w:rPr>
-        <w:rFonts w:asciiTheme="minorHAnsi" w:hAnsiTheme="minorHAnsi" w:cs="Times New Roman"/>
-        <w:sz w:val="22"/>
-        <w:szCs w:val="22"/>
-      </w:rPr>
-      <w:id w:val="-1612427096"/>
-      <w:docPartObj>
-        <w:docPartGallery w:val="Page Numbers (Bottom of Page)"/>
-        <w:docPartUnique/>
-      </w:docPartObj>
-    </w:sdtPr>
-    <w:sdtEndPr>
-      <w:rPr>
-        <w:rFonts w:asciiTheme="majorHAnsi" w:eastAsiaTheme="majorEastAsia" w:hAnsiTheme="majorHAnsi" w:cstheme="majorBidi"/>
-        <w:color w:val="9EC544" w:themeColor="accent1"/>
-        <w:sz w:val="40"/>
-        <w:szCs w:val="40"/>
-      </w:rPr>
-    </w:sdtEndPr>
-    <w:sdtContent>
-      <w:p>
-        <w:pPr>
-          <w:pStyle w:val="Fuzeile"/>
-          <w:jc w:val="right"/>
-          <w:rPr>
-            <w:rFonts w:asciiTheme="majorHAnsi" w:eastAsiaTheme="majorEastAsia" w:hAnsiTheme="majorHAnsi" w:cstheme="majorBidi"/>
-            <w:color w:val="9EC544" w:themeColor="accent1"/>
-            <w:sz w:val="40"/>
-            <w:szCs w:val="40"/>
-          </w:rPr>
-        </w:pPr>
-        <w:r>
-          <w:rPr>
-            <w:rFonts w:asciiTheme="minorHAnsi" w:hAnsiTheme="minorHAnsi" w:cs="Times New Roman"/>
-            <w:sz w:val="22"/>
-            <w:szCs w:val="22"/>
-          </w:rPr>
-          <w:fldChar w:fldCharType="begin"/>
-        </w:r>
-        <w:r>
-          <w:instrText>PAGE   \* MERGEFORMAT</w:instrText>
-        </w:r>
-        <w:r>
-          <w:rPr>
-            <w:rFonts w:asciiTheme="minorHAnsi" w:hAnsiTheme="minorHAnsi" w:cs="Times New Roman"/>
-            <w:sz w:val="22"/>
-            <w:szCs w:val="22"/>
-          </w:rPr>
-          <w:fldChar w:fldCharType="separate"/>
-        </w:r>
-        <w:r>
-          <w:rPr>
-            <w:rFonts w:asciiTheme="majorHAnsi" w:eastAsiaTheme="majorEastAsia" w:hAnsiTheme="majorHAnsi" w:cstheme="majorBidi"/>
-            <w:color w:val="9EC544" w:themeColor="accent1"/>
-            <w:sz w:val="40"/>
-            <w:szCs w:val="40"/>
-            <w:lang w:val="de-DE"/>
-          </w:rPr>
-          <w:t>2</w:t>
-        </w:r>
-        <w:r>
-          <w:rPr>
-            <w:rFonts w:asciiTheme="majorHAnsi" w:eastAsiaTheme="majorEastAsia" w:hAnsiTheme="majorHAnsi" w:cstheme="majorBidi"/>
-            <w:color w:val="9EC544" w:themeColor="accent1"/>
-            <w:sz w:val="40"/>
-            <w:szCs w:val="40"/>
-          </w:rPr>
-          <w:fldChar w:fldCharType="end"/>
-        </w:r>
-      </w:p>
-    </w:sdtContent>
-  </w:sdt>
-  <w:p>
-    <w:pPr>
-      <w:pStyle w:val="Fuzeile"/>
-    </w:pPr>
-  </w:p>
-</w:ftr>
-</file>
-
-<file path=word/footer3.xml><?xml version="1.0" encoding="utf-8"?>
-<w:ftr xmlns:wpc="http://schemas.microsoft.com/office/word/2010/wordprocessingCanvas" xmlns:cx="http://schemas.microsoft.com/office/drawing/2014/chartex" xmlns:cx1="http://schemas.microsoft.com/office/drawing/2015/9/8/chartex" xmlns:cx2="http://schemas.microsoft.com/office/drawing/2015/10/21/chartex" xmlns:cx3="http://schemas.microsoft.com/office/drawing/2016/5/9/chartex" xmlns:cx4="http://schemas.microsoft.com/office/drawing/2016/5/10/chartex" xmlns:cx5="http://schemas.microsoft.com/office/drawing/2016/5/11/chartex" xmlns:cx6="http://schemas.microsoft.com/office/drawing/2016/5/12/chartex" xmlns:cx7="http://schemas.microsoft.com/office/drawing/2016/5/13/chartex" xmlns:cx8="http://schemas.microsoft.com/office/drawing/2016/5/14/chartex" xmlns:mc="http://schemas.openxmlformats.org/markup-compatibility/2006" xmlns:aink="http://schemas.microsoft.com/office/drawing/2016/ink" xmlns:am3d="http://schemas.microsoft.com/office/drawing/2017/model3d" xmlns:o="urn:schemas-microsoft-com:office:office" xmlns:oel="http://schemas.microsoft.com/office/2019/extlst" xmlns:r="http://schemas.openxmlformats.org/officeDocument/2006/relationships" xmlns:m="http://schemas.openxmlformats.org/officeDocument/2006/math" xmlns:v="urn:schemas-microsoft-com:vml" xmlns:wp14="http://schemas.microsoft.com/office/word/2010/wordprocessingDrawing" xmlns:wp="http://schemas.openxmlformats.org/drawingml/2006/wordprocessingDrawing" xmlns:w10="urn:schemas-microsoft-com:office:word" xmlns:w="http://schemas.openxmlformats.org/wordprocessingml/2006/main" xmlns:w14="http://schemas.microsoft.com/office/word/2010/wordml" xmlns:w15="http://schemas.microsoft.com/office/word/2012/wordml" xmlns:w16cex="http://schemas.microsoft.com/office/word/2018/wordml/cex" xmlns:w16cid="http://schemas.microsoft.com/office/word/2016/wordml/cid" xmlns:w16="http://schemas.microsoft.com/office/word/2018/wordml" xmlns:w16du="http://schemas.microsoft.com/office/word/2023/wordml/word16du" xmlns:w16sdtdh="http://schemas.microsoft.com/office/word/2020/wordml/sdtdatahash" xmlns:w16sdtfl="http://schemas.microsoft.com/office/word/2024/wordml/sdtformatlock" xmlns:w16se="http://schemas.microsoft.com/office/word/2015/wordml/symex" xmlns:wpg="http://schemas.microsoft.com/office/word/2010/wordprocessingGroup" xmlns:wpi="http://schemas.microsoft.com/office/word/2010/wordprocessingInk" xmlns:wne="http://schemas.microsoft.com/office/word/2006/wordml" xmlns:wps="http://schemas.microsoft.com/office/word/2010/wordprocessingShape" mc:Ignorable="w14 w15 w16se w16cid w16 w16cex w16sdtdh w16sdtfl w16du wp14">
-  <w:p>
-    <w:pPr>
-      <w:pStyle w:val="Fuzeile"/>
-    </w:pPr>
+    <w:r>
+      <w:fldChar w:fldCharType="begin"/>
+    </w:r>
+    <w:r>
+      <w:instrText xml:space="preserve"> PAGE  \* Arabic  \* MERGEFORMAT </w:instrText>
+    </w:r>
+    <w:r>
+      <w:fldChar w:fldCharType="separate"/>
+    </w:r>
+    <w:r>
+      <w:rPr>
+        <w:noProof/>
+      </w:rPr>
+      <w:t>8</w:t>
+    </w:r>
+    <w:r>
+      <w:fldChar w:fldCharType="end"/>
+    </w:r>
   </w:p>
 </w:ftr>
 </file>

</xml_diff>